<commit_message>
[FEAT] front: home + header
</commit_message>
<xml_diff>
--- a/doc/Memoria_RumboBici_RMD.docx
+++ b/doc/Memoria_RumboBici_RMD.docx
@@ -6864,21 +6864,7 @@
         <w:rPr>
           <w:rFonts w:ascii="LT Wave Alt Light" w:hAnsi="LT Wave Alt Light"/>
         </w:rPr>
-        <w:t xml:space="preserve"> </w:t>
-      </w:r>
-      <w:proofErr w:type="spellStart"/>
-      <w:r>
-        <w:rPr>
-          <w:rFonts w:ascii="LT Wave Alt Light" w:hAnsi="LT Wave Alt Light"/>
-        </w:rPr>
-        <w:t>RumboBici</w:t>
-      </w:r>
-      <w:proofErr w:type="spellEnd"/>
-      <w:r>
-        <w:rPr>
-          <w:rFonts w:ascii="LT Wave Alt Light" w:hAnsi="LT Wave Alt Light"/>
-        </w:rPr>
-        <w:t xml:space="preserve">, especializada en ofrecer experiencias de ocio y aventura al aire libre mediante rutas en bicicleta. La aplicación tiene como objetivo </w:t>
+        <w:t xml:space="preserve"> RumboBici, especializada en ofrecer experiencias de ocio y aventura al aire libre mediante rutas en bicicleta. La aplicación tiene como objetivo </w:t>
       </w:r>
       <w:r>
         <w:rPr>
@@ -8875,6 +8861,7 @@
       <w:r>
         <w:rPr>
           <w:rFonts w:ascii="LT Wave Alt Light" w:hAnsi="LT Wave Alt Light"/>
+          <w:noProof/>
         </w:rPr>
         <w:drawing>
           <wp:inline distT="0" distB="0" distL="0" distR="0" wp14:anchorId="0C7BB604" wp14:editId="46D51249">
@@ -12052,15 +12039,12 @@
         <w:keepNext/>
       </w:pPr>
       <w:r>
-        <w:rPr>
-          <w:noProof/>
-        </w:rPr>
         <w:lastRenderedPageBreak/>
         <w:drawing>
-          <wp:inline distT="0" distB="0" distL="0" distR="0" wp14:anchorId="43457485" wp14:editId="2F96CAAD">
-            <wp:extent cx="5400040" cy="3858260"/>
-            <wp:effectExtent l="0" t="0" r="0" b="8890"/>
-            <wp:docPr id="1715997354" name="Imagen 28" descr="Interfaz de usuario gráfica&#10;&#10;El contenido generado por IA puede ser incorrecto."/>
+          <wp:inline distT="0" distB="0" distL="0" distR="0" wp14:anchorId="2D577290" wp14:editId="6496477B">
+            <wp:extent cx="5400040" cy="3770630"/>
+            <wp:effectExtent l="0" t="0" r="0" b="1270"/>
+            <wp:docPr id="973132235" name="Imagen 1" descr="Diagrama&#10;&#10;El contenido generado por IA puede ser incorrecto."/>
             <wp:cNvGraphicFramePr>
               <a:graphicFrameLocks xmlns:a="http://schemas.openxmlformats.org/drawingml/2006/main" noChangeAspect="1"/>
             </wp:cNvGraphicFramePr>
@@ -12068,17 +12052,11 @@
               <a:graphicData uri="http://schemas.openxmlformats.org/drawingml/2006/picture">
                 <pic:pic xmlns:pic="http://schemas.openxmlformats.org/drawingml/2006/picture">
                   <pic:nvPicPr>
-                    <pic:cNvPr id="1715997354" name="Imagen 28" descr="Interfaz de usuario gráfica&#10;&#10;El contenido generado por IA puede ser incorrecto."/>
+                    <pic:cNvPr id="973132235" name="Imagen 1" descr="Diagrama&#10;&#10;El contenido generado por IA puede ser incorrecto."/>
                     <pic:cNvPicPr/>
                   </pic:nvPicPr>
                   <pic:blipFill>
-                    <a:blip r:embed="rId23">
-                      <a:extLst>
-                        <a:ext uri="{28A0092B-C50C-407E-A947-70E740481C1C}">
-                          <a14:useLocalDpi xmlns:a14="http://schemas.microsoft.com/office/drawing/2010/main" val="0"/>
-                        </a:ext>
-                      </a:extLst>
-                    </a:blip>
+                    <a:blip r:embed="rId23"/>
                     <a:stretch>
                       <a:fillRect/>
                     </a:stretch>
@@ -12086,7 +12064,7 @@
                   <pic:spPr>
                     <a:xfrm>
                       <a:off x="0" y="0"/>
-                      <a:ext cx="5400040" cy="3858260"/>
+                      <a:ext cx="5400040" cy="3770630"/>
                     </a:xfrm>
                     <a:prstGeom prst="rect">
                       <a:avLst/>
@@ -12481,6 +12459,7 @@
     </w:p>
     <w:p>
       <w:pPr>
+        <w:ind w:left="708"/>
         <w:rPr>
           <w:rFonts w:ascii="LT Wave Alt Light" w:hAnsi="LT Wave Alt Light"/>
           <w:color w:val="000000" w:themeColor="text1"/>
@@ -12497,6 +12476,9 @@
       </w:hyperlink>
     </w:p>
     <w:p>
+      <w:pPr>
+        <w:ind w:left="708"/>
+      </w:pPr>
       <w:hyperlink r:id="rId26" w:history="1">
         <w:r>
           <w:rPr>
@@ -12509,6 +12491,7 @@
     </w:p>
     <w:p>
       <w:pPr>
+        <w:ind w:left="708"/>
         <w:rPr>
           <w:rFonts w:ascii="LT Wave Alt Light" w:hAnsi="LT Wave Alt Light"/>
           <w:color w:val="000000" w:themeColor="text1"/>
@@ -12587,6 +12570,7 @@
     </w:p>
     <w:p>
       <w:pPr>
+        <w:ind w:left="708"/>
         <w:rPr>
           <w:rFonts w:ascii="LT Wave Alt Light" w:hAnsi="LT Wave Alt Light"/>
           <w:color w:val="000000" w:themeColor="text1"/>
@@ -12625,6 +12609,7 @@
     </w:p>
     <w:p>
       <w:pPr>
+        <w:ind w:left="708"/>
         <w:rPr>
           <w:rFonts w:ascii="LT Wave Alt Light" w:hAnsi="LT Wave Alt Light"/>
           <w:color w:val="000000" w:themeColor="text1"/>
@@ -12696,6 +12681,7 @@
     </w:p>
     <w:p>
       <w:pPr>
+        <w:ind w:left="708"/>
         <w:rPr>
           <w:rFonts w:ascii="LT Wave Alt Light" w:hAnsi="LT Wave Alt Light"/>
           <w:color w:val="000000" w:themeColor="text1"/>
@@ -12727,82 +12713,62 @@
     </w:p>
     <w:p>
       <w:pPr>
+        <w:ind w:left="708"/>
         <w:rPr>
           <w:rFonts w:ascii="LT Wave Alt Light" w:hAnsi="LT Wave Alt Light"/>
           <w:color w:val="000000" w:themeColor="text1"/>
         </w:rPr>
       </w:pPr>
-    </w:p>
-    <w:p>
-      <w:pPr>
-        <w:rPr>
-          <w:rFonts w:ascii="LT Wave Alt Light" w:hAnsi="LT Wave Alt Light"/>
-          <w:b/>
-          <w:bCs/>
-        </w:rPr>
-      </w:pPr>
-      <w:proofErr w:type="spellStart"/>
-      <w:r>
-        <w:rPr>
-          <w:rFonts w:ascii="LT Wave Alt Light" w:hAnsi="LT Wave Alt Light"/>
-          <w:b/>
-          <w:bCs/>
-        </w:rPr>
-        <w:t>Back</w:t>
-      </w:r>
-      <w:r>
-        <w:rPr>
-          <w:rFonts w:ascii="LT Wave Alt Light" w:hAnsi="LT Wave Alt Light"/>
-          <w:b/>
-          <w:bCs/>
-        </w:rPr>
-        <w:t>end</w:t>
-      </w:r>
-      <w:proofErr w:type="spellEnd"/>
-    </w:p>
-    <w:p>
-      <w:pPr>
-        <w:rPr>
-          <w:rFonts w:ascii="LT Wave Alt Light" w:hAnsi="LT Wave Alt Light"/>
-          <w:b/>
-          <w:bCs/>
-        </w:rPr>
-      </w:pPr>
-      <w:r>
-        <w:rPr>
-          <w:rFonts w:ascii="LT Wave Alt Light" w:hAnsi="LT Wave Alt Light"/>
-          <w:b/>
-          <w:bCs/>
-        </w:rPr>
-        <w:t>Bases de datos</w:t>
-      </w:r>
-    </w:p>
-    <w:p>
       <w:hyperlink r:id="rId27" w:history="1">
         <w:r>
           <w:rPr>
             <w:rStyle w:val="Hipervnculo"/>
             <w:rFonts w:ascii="LT Wave Alt Light" w:hAnsi="LT Wave Alt Light"/>
           </w:rPr>
-          <w:t>https://www.edrawmax.com/</w:t>
+          <w:t>https://angular.dev/</w:t>
         </w:r>
       </w:hyperlink>
     </w:p>
     <w:p>
       <w:pPr>
+        <w:ind w:left="708"/>
+        <w:rPr>
+          <w:rFonts w:ascii="LT Wave Alt Light" w:hAnsi="LT Wave Alt Light"/>
+          <w:color w:val="000000" w:themeColor="text1"/>
+        </w:rPr>
+      </w:pPr>
+      <w:r>
+        <w:rPr>
+          <w:rFonts w:ascii="LT Wave Alt Light" w:hAnsi="LT Wave Alt Light"/>
+          <w:color w:val="000000" w:themeColor="text1"/>
+        </w:rPr>
+        <w:t>https://material.angular.io/components/categories</w:t>
+      </w:r>
+    </w:p>
+    <w:p>
+      <w:pPr>
+        <w:rPr>
+          <w:rFonts w:ascii="LT Wave Alt Light" w:hAnsi="LT Wave Alt Light"/>
+          <w:color w:val="000000" w:themeColor="text1"/>
+        </w:rPr>
+      </w:pPr>
+    </w:p>
+    <w:p>
+      <w:pPr>
         <w:rPr>
           <w:rFonts w:ascii="LT Wave Alt Light" w:hAnsi="LT Wave Alt Light"/>
           <w:b/>
           <w:bCs/>
         </w:rPr>
       </w:pPr>
+      <w:proofErr w:type="spellStart"/>
       <w:r>
         <w:rPr>
           <w:rFonts w:ascii="LT Wave Alt Light" w:hAnsi="LT Wave Alt Light"/>
           <w:b/>
           <w:bCs/>
         </w:rPr>
-        <w:t>D</w:t>
+        <w:t>Back</w:t>
       </w:r>
       <w:r>
         <w:rPr>
@@ -12810,24 +12776,13 @@
           <w:b/>
           <w:bCs/>
         </w:rPr>
-        <w:t>espliegue</w:t>
-      </w:r>
-    </w:p>
-    <w:p>
-      <w:pPr>
-        <w:rPr>
-          <w:rFonts w:ascii="LT Wave Alt Light" w:hAnsi="LT Wave Alt Light"/>
-        </w:rPr>
-      </w:pPr>
-      <w:r>
-        <w:rPr>
-          <w:rFonts w:ascii="LT Wave Alt Light" w:hAnsi="LT Wave Alt Light"/>
-        </w:rPr>
-        <w:t>https://www.youtube.com/watch?v=F-Y67-DiM9c</w:t>
-      </w:r>
-    </w:p>
-    <w:p>
-      <w:pPr>
+        <w:t>end</w:t>
+      </w:r>
+      <w:proofErr w:type="spellEnd"/>
+    </w:p>
+    <w:p>
+      <w:pPr>
+        <w:ind w:left="708"/>
         <w:rPr>
           <w:rFonts w:ascii="LT Wave Alt Light" w:hAnsi="LT Wave Alt Light"/>
           <w:b/>
@@ -12840,17 +12795,212 @@
           <w:b/>
           <w:bCs/>
         </w:rPr>
+        <w:t>Bases de datos</w:t>
+      </w:r>
+    </w:p>
+    <w:p>
+      <w:pPr>
+        <w:ind w:left="1416"/>
+      </w:pPr>
+      <w:hyperlink r:id="rId28" w:history="1">
+        <w:r>
+          <w:rPr>
+            <w:rStyle w:val="Hipervnculo"/>
+            <w:rFonts w:ascii="LT Wave Alt Light" w:hAnsi="LT Wave Alt Light"/>
+          </w:rPr>
+          <w:t>https://www.edrawmax.c</w:t>
+        </w:r>
+        <w:r>
+          <w:rPr>
+            <w:rStyle w:val="Hipervnculo"/>
+            <w:rFonts w:ascii="LT Wave Alt Light" w:hAnsi="LT Wave Alt Light"/>
+          </w:rPr>
+          <w:t>o</w:t>
+        </w:r>
+        <w:r>
+          <w:rPr>
+            <w:rStyle w:val="Hipervnculo"/>
+            <w:rFonts w:ascii="LT Wave Alt Light" w:hAnsi="LT Wave Alt Light"/>
+          </w:rPr>
+          <w:t>m/</w:t>
+        </w:r>
+      </w:hyperlink>
+    </w:p>
+    <w:p>
+      <w:pPr>
+        <w:ind w:left="1416"/>
+        <w:rPr>
+          <w:rFonts w:ascii="LT Wave Alt Light" w:hAnsi="LT Wave Alt Light"/>
+        </w:rPr>
+      </w:pPr>
+      <w:hyperlink r:id="rId29" w:history="1">
+        <w:r>
+          <w:rPr>
+            <w:rStyle w:val="Hipervnculo"/>
+            <w:rFonts w:ascii="LT Wave Alt Light" w:hAnsi="LT Wave Alt Light"/>
+          </w:rPr>
+          <w:t>https://www.mysql.com/products/workbench/</w:t>
+        </w:r>
+      </w:hyperlink>
+    </w:p>
+    <w:p>
+      <w:pPr>
+        <w:rPr>
+          <w:rFonts w:ascii="LT Wave Alt Light" w:hAnsi="LT Wave Alt Light"/>
+        </w:rPr>
+      </w:pPr>
+      <w:r>
+        <w:rPr>
+          <w:rFonts w:ascii="LT Wave Alt Light" w:hAnsi="LT Wave Alt Light"/>
+        </w:rPr>
+        <w:tab/>
+        <w:t xml:space="preserve">API – Spring </w:t>
+      </w:r>
+      <w:proofErr w:type="spellStart"/>
+      <w:r>
+        <w:rPr>
+          <w:rFonts w:ascii="LT Wave Alt Light" w:hAnsi="LT Wave Alt Light"/>
+        </w:rPr>
+        <w:t>Boot</w:t>
+      </w:r>
+      <w:proofErr w:type="spellEnd"/>
+    </w:p>
+    <w:p>
+      <w:pPr>
+        <w:rPr>
+          <w:rFonts w:ascii="LT Wave Alt Light" w:hAnsi="LT Wave Alt Light"/>
+        </w:rPr>
+      </w:pPr>
+      <w:r>
+        <w:rPr>
+          <w:rFonts w:ascii="LT Wave Alt Light" w:hAnsi="LT Wave Alt Light"/>
+        </w:rPr>
+        <w:tab/>
+      </w:r>
+      <w:r>
+        <w:rPr>
+          <w:rFonts w:ascii="LT Wave Alt Light" w:hAnsi="LT Wave Alt Light"/>
+        </w:rPr>
+        <w:tab/>
+      </w:r>
+      <w:hyperlink r:id="rId30" w:history="1">
+        <w:r>
+          <w:rPr>
+            <w:rStyle w:val="Hipervnculo"/>
+            <w:rFonts w:ascii="LT Wave Alt Light" w:hAnsi="LT Wave Alt Light"/>
+          </w:rPr>
+          <w:t>https://spring.io/projects/spring-boot</w:t>
+        </w:r>
+      </w:hyperlink>
+    </w:p>
+    <w:p>
+      <w:pPr>
+        <w:ind w:left="708" w:firstLine="708"/>
+        <w:rPr>
+          <w:rFonts w:ascii="LT Wave Alt Light" w:hAnsi="LT Wave Alt Light"/>
+        </w:rPr>
+      </w:pPr>
+      <w:r>
+        <w:rPr>
+          <w:rFonts w:ascii="LT Wave Alt Light" w:hAnsi="LT Wave Alt Light"/>
+        </w:rPr>
+        <w:t>https://www.postman.com/</w:t>
+      </w:r>
+    </w:p>
+    <w:p>
+      <w:pPr>
+        <w:rPr>
+          <w:rFonts w:ascii="LT Wave Alt Light" w:hAnsi="LT Wave Alt Light"/>
+        </w:rPr>
+      </w:pPr>
+      <w:r>
+        <w:rPr>
+          <w:rFonts w:ascii="LT Wave Alt Light" w:hAnsi="LT Wave Alt Light"/>
+        </w:rPr>
+        <w:tab/>
+      </w:r>
+      <w:r>
+        <w:rPr>
+          <w:rFonts w:ascii="LT Wave Alt Light" w:hAnsi="LT Wave Alt Light"/>
+        </w:rPr>
+        <w:tab/>
+      </w:r>
+      <w:r>
+        <w:rPr>
+          <w:rFonts w:ascii="LT Wave Alt Light" w:hAnsi="LT Wave Alt Light"/>
+        </w:rPr>
+        <w:tab/>
+      </w:r>
+      <w:r>
+        <w:rPr>
+          <w:rFonts w:ascii="LT Wave Alt Light" w:hAnsi="LT Wave Alt Light"/>
+        </w:rPr>
+        <w:tab/>
+      </w:r>
+      <w:r>
+        <w:rPr>
+          <w:rFonts w:ascii="LT Wave Alt Light" w:hAnsi="LT Wave Alt Light"/>
+        </w:rPr>
+        <w:tab/>
+      </w:r>
+    </w:p>
+    <w:p>
+      <w:pPr>
+        <w:rPr>
+          <w:rFonts w:ascii="LT Wave Alt Light" w:hAnsi="LT Wave Alt Light"/>
+          <w:b/>
+          <w:bCs/>
+        </w:rPr>
+      </w:pPr>
+      <w:r>
+        <w:rPr>
+          <w:rFonts w:ascii="LT Wave Alt Light" w:hAnsi="LT Wave Alt Light"/>
+          <w:b/>
+          <w:bCs/>
+        </w:rPr>
+        <w:t>Despliegue</w:t>
+      </w:r>
+    </w:p>
+    <w:p>
+      <w:pPr>
+        <w:ind w:firstLine="708"/>
+        <w:rPr>
+          <w:rFonts w:ascii="LT Wave Alt Light" w:hAnsi="LT Wave Alt Light"/>
+        </w:rPr>
+      </w:pPr>
+      <w:r>
+        <w:rPr>
+          <w:rFonts w:ascii="LT Wave Alt Light" w:hAnsi="LT Wave Alt Light"/>
+        </w:rPr>
+        <w:t>https://www.youtube.com/watch?v=F-Y67-DiM9c</w:t>
+      </w:r>
+    </w:p>
+    <w:p>
+      <w:pPr>
+        <w:rPr>
+          <w:rFonts w:ascii="LT Wave Alt Light" w:hAnsi="LT Wave Alt Light"/>
+          <w:b/>
+          <w:bCs/>
+        </w:rPr>
+      </w:pPr>
+      <w:r>
+        <w:rPr>
+          <w:rFonts w:ascii="LT Wave Alt Light" w:hAnsi="LT Wave Alt Light"/>
+          <w:b/>
+          <w:bCs/>
+        </w:rPr>
         <w:t>Diagramas</w:t>
       </w:r>
     </w:p>
     <w:p>
       <w:pPr>
+        <w:ind w:left="708"/>
         <w:rPr>
           <w:rFonts w:ascii="LT Wave Alt Light" w:hAnsi="LT Wave Alt Light"/>
           <w:color w:val="000000" w:themeColor="text1"/>
         </w:rPr>
       </w:pPr>
-      <w:hyperlink r:id="rId28" w:history="1">
+      <w:hyperlink r:id="rId31" w:history="1">
         <w:r>
           <w:rPr>
             <w:rStyle w:val="Hipervnculo"/>
@@ -12862,6 +13012,7 @@
     </w:p>
     <w:p>
       <w:pPr>
+        <w:ind w:left="708"/>
         <w:rPr>
           <w:rFonts w:ascii="LT Wave Alt Light" w:hAnsi="LT Wave Alt Light"/>
           <w:color w:val="000000" w:themeColor="text1"/>
@@ -13011,10 +13162,10 @@
       </w:pPr>
     </w:p>
     <w:sectPr>
-      <w:headerReference w:type="default" r:id="rId29"/>
-      <w:footerReference w:type="default" r:id="rId30"/>
-      <w:headerReference w:type="first" r:id="rId31"/>
-      <w:footerReference w:type="first" r:id="rId32"/>
+      <w:headerReference w:type="default" r:id="rId32"/>
+      <w:footerReference w:type="default" r:id="rId33"/>
+      <w:headerReference w:type="first" r:id="rId34"/>
+      <w:footerReference w:type="first" r:id="rId35"/>
       <w:pgSz w:w="11906" w:h="16838"/>
       <w:pgMar w:top="1418" w:right="1701" w:bottom="1418" w:left="1701" w:header="709" w:footer="709" w:gutter="0"/>
       <w:pgNumType w:start="1"/>
@@ -13341,7 +13492,6 @@
       </w:rPr>
       <w:ptab w:relativeTo="margin" w:alignment="right" w:leader="none"/>
     </w:r>
-    <w:proofErr w:type="spellStart"/>
     <w:r>
       <w:rPr>
         <w:rFonts w:ascii="LT Wave Alt Light" w:hAnsi="LT Wave Alt Light"/>
@@ -13374,7 +13524,6 @@
       </w:rPr>
       <w:t>ici</w:t>
     </w:r>
-    <w:proofErr w:type="spellEnd"/>
   </w:p>
 </w:hdr>
 </file>
@@ -17434,6 +17583,14 @@
 </file>
 
 <file path=customXml/item1.xml><?xml version="1.0" encoding="utf-8"?>
+<p:properties xmlns:p="http://schemas.microsoft.com/office/2006/metadata/properties" xmlns:xsi="http://www.w3.org/2001/XMLSchema-instance" xmlns:pc="http://schemas.microsoft.com/office/infopath/2007/PartnerControls">
+  <documentManagement>
+    <_activity xmlns="96c6c7a7-9ac0-4c08-bd0c-dace1ffb3083" xsi:nil="true"/>
+  </documentManagement>
+</p:properties>
+</file>
+
+<file path=customXml/item2.xml><?xml version="1.0" encoding="utf-8"?>
 <?mso-contentType ?>
 <FormTemplates xmlns="http://schemas.microsoft.com/sharepoint/v3/contenttype/forms">
   <Display>DocumentLibraryForm</Display>
@@ -17442,19 +17599,7 @@
 </FormTemplates>
 </file>
 
-<file path=customXml/item2.xml><?xml version="1.0" encoding="utf-8"?>
-<p:properties xmlns:p="http://schemas.microsoft.com/office/2006/metadata/properties" xmlns:xsi="http://www.w3.org/2001/XMLSchema-instance" xmlns:pc="http://schemas.microsoft.com/office/infopath/2007/PartnerControls">
-  <documentManagement>
-    <_activity xmlns="96c6c7a7-9ac0-4c08-bd0c-dace1ffb3083" xsi:nil="true"/>
-  </documentManagement>
-</p:properties>
-</file>
-
 <file path=customXml/item3.xml><?xml version="1.0" encoding="utf-8"?>
-<b:Sources xmlns:b="http://schemas.openxmlformats.org/officeDocument/2006/bibliography" xmlns="http://schemas.openxmlformats.org/officeDocument/2006/bibliography" SelectedStyle="\APASixthEditionOfficeOnline.xsl" StyleName="APA" Version="6"/>
-</file>
-
-<file path=customXml/item4.xml><?xml version="1.0" encoding="utf-8"?>
 <ct:contentTypeSchema xmlns:ct="http://schemas.microsoft.com/office/2006/metadata/contentType" xmlns:ma="http://schemas.microsoft.com/office/2006/metadata/properties/metaAttributes" ct:_="" ma:_="" ma:contentTypeName="Documento" ma:contentTypeID="0x010100151F7E50CB23614CA050BE1F4D925912" ma:contentTypeVersion="16" ma:contentTypeDescription="Crear nuevo documento." ma:contentTypeScope="" ma:versionID="26d9f6edf8786d2bc8c7bbdb17cad88b">
   <xsd:schema xmlns:xsd="http://www.w3.org/2001/XMLSchema" xmlns:xs="http://www.w3.org/2001/XMLSchema" xmlns:p="http://schemas.microsoft.com/office/2006/metadata/properties" xmlns:ns3="96c6c7a7-9ac0-4c08-bd0c-dace1ffb3083" xmlns:ns4="2213cd7a-0726-4cda-871c-21689ef9e7c9" targetNamespace="http://schemas.microsoft.com/office/2006/metadata/properties" ma:root="true" ma:fieldsID="f64726b42e55d925c23f147637548372" ns3:_="" ns4:_="">
     <xsd:import namespace="96c6c7a7-9ac0-4c08-bd0c-dace1ffb3083"/>
@@ -17693,15 +17838,11 @@
 </ct:contentTypeSchema>
 </file>
 
-<file path=customXml/itemProps1.xml><?xml version="1.0" encoding="utf-8"?>
-<ds:datastoreItem xmlns:ds="http://schemas.openxmlformats.org/officeDocument/2006/customXml" ds:itemID="{9F043ADE-33BA-43D6-AAF9-6B2798FDC522}">
-  <ds:schemaRefs>
-    <ds:schemaRef ds:uri="http://schemas.microsoft.com/sharepoint/v3/contenttype/forms"/>
-  </ds:schemaRefs>
-</ds:datastoreItem>
+<file path=customXml/item4.xml><?xml version="1.0" encoding="utf-8"?>
+<b:Sources xmlns:b="http://schemas.openxmlformats.org/officeDocument/2006/bibliography" xmlns="http://schemas.openxmlformats.org/officeDocument/2006/bibliography" SelectedStyle="\APASixthEditionOfficeOnline.xsl" StyleName="APA" Version="6"/>
 </file>
 
-<file path=customXml/itemProps2.xml><?xml version="1.0" encoding="utf-8"?>
+<file path=customXml/itemProps1.xml><?xml version="1.0" encoding="utf-8"?>
 <ds:datastoreItem xmlns:ds="http://schemas.openxmlformats.org/officeDocument/2006/customXml" ds:itemID="{96CCEB9E-AFD2-470E-A760-57A3495FBAB4}">
   <ds:schemaRefs>
     <ds:schemaRef ds:uri="http://schemas.microsoft.com/office/2006/metadata/properties"/>
@@ -17711,15 +17852,15 @@
 </ds:datastoreItem>
 </file>
 
-<file path=customXml/itemProps3.xml><?xml version="1.0" encoding="utf-8"?>
-<ds:datastoreItem xmlns:ds="http://schemas.openxmlformats.org/officeDocument/2006/customXml" ds:itemID="{CF9E6BA1-68AB-4E04-8614-F17B17EFB72D}">
+<file path=customXml/itemProps2.xml><?xml version="1.0" encoding="utf-8"?>
+<ds:datastoreItem xmlns:ds="http://schemas.openxmlformats.org/officeDocument/2006/customXml" ds:itemID="{9F043ADE-33BA-43D6-AAF9-6B2798FDC522}">
   <ds:schemaRefs>
-    <ds:schemaRef ds:uri="http://schemas.openxmlformats.org/officeDocument/2006/bibliography"/>
+    <ds:schemaRef ds:uri="http://schemas.microsoft.com/sharepoint/v3/contenttype/forms"/>
   </ds:schemaRefs>
 </ds:datastoreItem>
 </file>
 
-<file path=customXml/itemProps4.xml><?xml version="1.0" encoding="utf-8"?>
+<file path=customXml/itemProps3.xml><?xml version="1.0" encoding="utf-8"?>
 <ds:datastoreItem xmlns:ds="http://schemas.openxmlformats.org/officeDocument/2006/customXml" ds:itemID="{6D4EF687-DAFE-476E-9EA2-676FAC423816}">
   <ds:schemaRefs>
     <ds:schemaRef ds:uri="http://schemas.microsoft.com/office/2006/metadata/contentType"/>
@@ -17736,4 +17877,12 @@
     <ds:schemaRef ds:uri="http://schemas.microsoft.com/internal/obd"/>
   </ds:schemaRefs>
 </ds:datastoreItem>
+</file>
+
+<file path=customXml/itemProps4.xml><?xml version="1.0" encoding="utf-8"?>
+<ds:datastoreItem xmlns:ds="http://schemas.openxmlformats.org/officeDocument/2006/customXml" ds:itemID="{CF9E6BA1-68AB-4E04-8614-F17B17EFB72D}">
+  <ds:schemaRefs>
+    <ds:schemaRef ds:uri="http://schemas.openxmlformats.org/officeDocument/2006/bibliography"/>
+  </ds:schemaRefs>
+</ds:datastoreItem>
 </file>
</xml_diff>

<commit_message>
[FEAT] Reestructuracion - back login corriendo
</commit_message>
<xml_diff>
--- a/doc/Memoria_RumboBici_RMD.docx
+++ b/doc/Memoria_RumboBici_RMD.docx
@@ -11379,25 +11379,51 @@
       <w:r>
         <w:t xml:space="preserve">Ilustración </w:t>
       </w:r>
-      <w:fldSimple w:instr=" STYLEREF 1 \s ">
-        <w:r>
-          <w:rPr>
-            <w:noProof/>
-          </w:rPr>
-          <w:t>4</w:t>
-        </w:r>
-      </w:fldSimple>
+      <w:r>
+        <w:fldChar w:fldCharType="begin"/>
+      </w:r>
+      <w:r>
+        <w:instrText xml:space="preserve"> STYLEREF 1 \s </w:instrText>
+      </w:r>
+      <w:r>
+        <w:fldChar w:fldCharType="separate"/>
+      </w:r>
+      <w:r>
+        <w:rPr>
+          <w:noProof/>
+        </w:rPr>
+        <w:t>4</w:t>
+      </w:r>
+      <w:r>
+        <w:rPr>
+          <w:noProof/>
+        </w:rPr>
+        <w:fldChar w:fldCharType="end"/>
+      </w:r>
       <w:r>
         <w:noBreakHyphen/>
       </w:r>
-      <w:fldSimple w:instr=" SEQ Ilustración \* ARABIC \s 1 ">
-        <w:r>
-          <w:rPr>
-            <w:noProof/>
-          </w:rPr>
-          <w:t>1</w:t>
-        </w:r>
-      </w:fldSimple>
+      <w:r>
+        <w:fldChar w:fldCharType="begin"/>
+      </w:r>
+      <w:r>
+        <w:instrText xml:space="preserve"> SEQ Ilustración \* ARABIC \s 1 </w:instrText>
+      </w:r>
+      <w:r>
+        <w:fldChar w:fldCharType="separate"/>
+      </w:r>
+      <w:r>
+        <w:rPr>
+          <w:noProof/>
+        </w:rPr>
+        <w:t>1</w:t>
+      </w:r>
+      <w:r>
+        <w:rPr>
+          <w:noProof/>
+        </w:rPr>
+        <w:fldChar w:fldCharType="end"/>
+      </w:r>
       <w:r>
         <w:t>. Diagrama de aplicación.</w:t>
       </w:r>
@@ -12004,25 +12030,51 @@
       <w:r>
         <w:t xml:space="preserve">Ilustración </w:t>
       </w:r>
-      <w:fldSimple w:instr=" STYLEREF 1 \s ">
-        <w:r>
-          <w:rPr>
-            <w:noProof/>
-          </w:rPr>
-          <w:t>4</w:t>
-        </w:r>
-      </w:fldSimple>
+      <w:r>
+        <w:fldChar w:fldCharType="begin"/>
+      </w:r>
+      <w:r>
+        <w:instrText xml:space="preserve"> STYLEREF 1 \s </w:instrText>
+      </w:r>
+      <w:r>
+        <w:fldChar w:fldCharType="separate"/>
+      </w:r>
+      <w:r>
+        <w:rPr>
+          <w:noProof/>
+        </w:rPr>
+        <w:t>4</w:t>
+      </w:r>
+      <w:r>
+        <w:rPr>
+          <w:noProof/>
+        </w:rPr>
+        <w:fldChar w:fldCharType="end"/>
+      </w:r>
       <w:r>
         <w:noBreakHyphen/>
       </w:r>
-      <w:fldSimple w:instr=" SEQ Ilustración \* ARABIC \s 1 ">
-        <w:r>
-          <w:rPr>
-            <w:noProof/>
-          </w:rPr>
-          <w:t>2</w:t>
-        </w:r>
-      </w:fldSimple>
+      <w:r>
+        <w:fldChar w:fldCharType="begin"/>
+      </w:r>
+      <w:r>
+        <w:instrText xml:space="preserve"> SEQ Ilustración \* ARABIC \s 1 </w:instrText>
+      </w:r>
+      <w:r>
+        <w:fldChar w:fldCharType="separate"/>
+      </w:r>
+      <w:r>
+        <w:rPr>
+          <w:noProof/>
+        </w:rPr>
+        <w:t>2</w:t>
+      </w:r>
+      <w:r>
+        <w:rPr>
+          <w:noProof/>
+        </w:rPr>
+        <w:fldChar w:fldCharType="end"/>
+      </w:r>
       <w:r>
         <w:t xml:space="preserve">. </w:t>
       </w:r>
@@ -12039,6 +12091,9 @@
         <w:keepNext/>
       </w:pPr>
       <w:r>
+        <w:rPr>
+          <w:noProof/>
+        </w:rPr>
         <w:lastRenderedPageBreak/>
         <w:drawing>
           <wp:inline distT="0" distB="0" distL="0" distR="0" wp14:anchorId="2D577290" wp14:editId="6496477B">
@@ -12085,25 +12140,51 @@
       <w:r>
         <w:t xml:space="preserve">Ilustración </w:t>
       </w:r>
-      <w:fldSimple w:instr=" STYLEREF 1 \s ">
-        <w:r>
-          <w:rPr>
-            <w:noProof/>
-          </w:rPr>
-          <w:t>4</w:t>
-        </w:r>
-      </w:fldSimple>
+      <w:r>
+        <w:fldChar w:fldCharType="begin"/>
+      </w:r>
+      <w:r>
+        <w:instrText xml:space="preserve"> STYLEREF 1 \s </w:instrText>
+      </w:r>
+      <w:r>
+        <w:fldChar w:fldCharType="separate"/>
+      </w:r>
+      <w:r>
+        <w:rPr>
+          <w:noProof/>
+        </w:rPr>
+        <w:t>4</w:t>
+      </w:r>
+      <w:r>
+        <w:rPr>
+          <w:noProof/>
+        </w:rPr>
+        <w:fldChar w:fldCharType="end"/>
+      </w:r>
       <w:r>
         <w:noBreakHyphen/>
       </w:r>
-      <w:fldSimple w:instr=" SEQ Ilustración \* ARABIC \s 1 ">
-        <w:r>
-          <w:rPr>
-            <w:noProof/>
-          </w:rPr>
-          <w:t>3</w:t>
-        </w:r>
-      </w:fldSimple>
+      <w:r>
+        <w:fldChar w:fldCharType="begin"/>
+      </w:r>
+      <w:r>
+        <w:instrText xml:space="preserve"> SEQ Ilustración \* ARABIC \s 1 </w:instrText>
+      </w:r>
+      <w:r>
+        <w:fldChar w:fldCharType="separate"/>
+      </w:r>
+      <w:r>
+        <w:rPr>
+          <w:noProof/>
+        </w:rPr>
+        <w:t>3</w:t>
+      </w:r>
+      <w:r>
+        <w:rPr>
+          <w:noProof/>
+        </w:rPr>
+        <w:fldChar w:fldCharType="end"/>
+      </w:r>
       <w:r>
         <w:t>. Esquema base de datos.</w:t>
       </w:r>
@@ -12314,25 +12395,51 @@
       <w:r>
         <w:t xml:space="preserve">Ilustración </w:t>
       </w:r>
-      <w:fldSimple w:instr=" STYLEREF 1 \s ">
-        <w:r>
-          <w:rPr>
-            <w:noProof/>
-          </w:rPr>
-          <w:t>4</w:t>
-        </w:r>
-      </w:fldSimple>
+      <w:r>
+        <w:fldChar w:fldCharType="begin"/>
+      </w:r>
+      <w:r>
+        <w:instrText xml:space="preserve"> STYLEREF 1 \s </w:instrText>
+      </w:r>
+      <w:r>
+        <w:fldChar w:fldCharType="separate"/>
+      </w:r>
+      <w:r>
+        <w:rPr>
+          <w:noProof/>
+        </w:rPr>
+        <w:t>4</w:t>
+      </w:r>
+      <w:r>
+        <w:rPr>
+          <w:noProof/>
+        </w:rPr>
+        <w:fldChar w:fldCharType="end"/>
+      </w:r>
       <w:r>
         <w:noBreakHyphen/>
       </w:r>
-      <w:fldSimple w:instr=" SEQ Ilustración \* ARABIC \s 1 ">
-        <w:r>
-          <w:rPr>
-            <w:noProof/>
-          </w:rPr>
-          <w:t>4</w:t>
-        </w:r>
-      </w:fldSimple>
+      <w:r>
+        <w:fldChar w:fldCharType="begin"/>
+      </w:r>
+      <w:r>
+        <w:instrText xml:space="preserve"> SEQ Ilustración \* ARABIC \s 1 </w:instrText>
+      </w:r>
+      <w:r>
+        <w:fldChar w:fldCharType="separate"/>
+      </w:r>
+      <w:r>
+        <w:rPr>
+          <w:noProof/>
+        </w:rPr>
+        <w:t>4</w:t>
+      </w:r>
+      <w:r>
+        <w:rPr>
+          <w:noProof/>
+        </w:rPr>
+        <w:fldChar w:fldCharType="end"/>
+      </w:r>
       <w:r>
         <w:t>. Wireframe Home page.</w:t>
       </w:r>
@@ -12409,7 +12516,178 @@
       </w:r>
       <w:bookmarkEnd w:id="31"/>
     </w:p>
-    <w:p/>
+    <w:p>
+      <w:pPr>
+        <w:ind w:left="697"/>
+        <w:rPr>
+          <w:rFonts w:ascii="LT Wave Alt Light" w:hAnsi="LT Wave Alt Light"/>
+        </w:rPr>
+      </w:pPr>
+      <w:r>
+        <w:rPr>
+          <w:rFonts w:ascii="LT Wave Alt Light" w:hAnsi="LT Wave Alt Light"/>
+        </w:rPr>
+        <w:t xml:space="preserve">Mecanismo de autenticación más robusto con </w:t>
+      </w:r>
+      <w:proofErr w:type="spellStart"/>
+      <w:r>
+        <w:rPr>
+          <w:rFonts w:ascii="LT Wave Alt Light" w:hAnsi="LT Wave Alt Light"/>
+        </w:rPr>
+        <w:t>Json</w:t>
+      </w:r>
+      <w:proofErr w:type="spellEnd"/>
+      <w:r>
+        <w:rPr>
+          <w:rFonts w:ascii="LT Wave Alt Light" w:hAnsi="LT Wave Alt Light"/>
+        </w:rPr>
+        <w:t xml:space="preserve"> Web Token</w:t>
+      </w:r>
+      <w:r>
+        <w:rPr>
+          <w:rFonts w:ascii="LT Wave Alt Light" w:hAnsi="LT Wave Alt Light"/>
+        </w:rPr>
+        <w:t>.</w:t>
+      </w:r>
+    </w:p>
+    <w:p>
+      <w:pPr>
+        <w:pStyle w:val="Prrafodelista"/>
+        <w:numPr>
+          <w:ilvl w:val="0"/>
+          <w:numId w:val="20"/>
+        </w:numPr>
+        <w:rPr>
+          <w:rFonts w:ascii="LT Wave Alt Light" w:hAnsi="LT Wave Alt Light"/>
+        </w:rPr>
+      </w:pPr>
+      <w:r>
+        <w:rPr>
+          <w:rFonts w:ascii="LT Wave Alt Light" w:hAnsi="LT Wave Alt Light"/>
+        </w:rPr>
+        <w:t xml:space="preserve">El </w:t>
+      </w:r>
+      <w:proofErr w:type="spellStart"/>
+      <w:r>
+        <w:rPr>
+          <w:rFonts w:ascii="LT Wave Alt Light" w:hAnsi="LT Wave Alt Light"/>
+        </w:rPr>
+        <w:t>backend</w:t>
+      </w:r>
+      <w:proofErr w:type="spellEnd"/>
+      <w:r>
+        <w:rPr>
+          <w:rFonts w:ascii="LT Wave Alt Light" w:hAnsi="LT Wave Alt Light"/>
+        </w:rPr>
+        <w:t xml:space="preserve"> valida las credenciales y genera un token firmado (JWT).</w:t>
+      </w:r>
+    </w:p>
+    <w:p>
+      <w:pPr>
+        <w:pStyle w:val="Prrafodelista"/>
+        <w:numPr>
+          <w:ilvl w:val="0"/>
+          <w:numId w:val="20"/>
+        </w:numPr>
+        <w:rPr>
+          <w:rFonts w:ascii="LT Wave Alt Light" w:hAnsi="LT Wave Alt Light"/>
+        </w:rPr>
+      </w:pPr>
+      <w:r>
+        <w:rPr>
+          <w:rFonts w:ascii="LT Wave Alt Light" w:hAnsi="LT Wave Alt Light"/>
+        </w:rPr>
+        <w:t xml:space="preserve">El </w:t>
+      </w:r>
+      <w:proofErr w:type="spellStart"/>
+      <w:r>
+        <w:rPr>
+          <w:rFonts w:ascii="LT Wave Alt Light" w:hAnsi="LT Wave Alt Light"/>
+        </w:rPr>
+        <w:t>frontend</w:t>
+      </w:r>
+      <w:proofErr w:type="spellEnd"/>
+      <w:r>
+        <w:rPr>
+          <w:rFonts w:ascii="LT Wave Alt Light" w:hAnsi="LT Wave Alt Light"/>
+        </w:rPr>
+        <w:t xml:space="preserve"> (Angular) guarda el token en </w:t>
+      </w:r>
+      <w:proofErr w:type="spellStart"/>
+      <w:r>
+        <w:rPr>
+          <w:rFonts w:ascii="LT Wave Alt Light" w:hAnsi="LT Wave Alt Light"/>
+        </w:rPr>
+        <w:t>localStorage</w:t>
+      </w:r>
+      <w:proofErr w:type="spellEnd"/>
+      <w:r>
+        <w:rPr>
+          <w:rFonts w:ascii="LT Wave Alt Light" w:hAnsi="LT Wave Alt Light"/>
+        </w:rPr>
+        <w:t xml:space="preserve"> y lo envía en cada petición (en el </w:t>
+      </w:r>
+      <w:proofErr w:type="spellStart"/>
+      <w:r>
+        <w:rPr>
+          <w:rFonts w:ascii="LT Wave Alt Light" w:hAnsi="LT Wave Alt Light"/>
+        </w:rPr>
+        <w:t>header</w:t>
+      </w:r>
+      <w:proofErr w:type="spellEnd"/>
+      <w:r>
+        <w:rPr>
+          <w:rFonts w:ascii="LT Wave Alt Light" w:hAnsi="LT Wave Alt Light"/>
+        </w:rPr>
+        <w:t xml:space="preserve"> </w:t>
+      </w:r>
+      <w:proofErr w:type="spellStart"/>
+      <w:r>
+        <w:rPr>
+          <w:rFonts w:ascii="LT Wave Alt Light" w:hAnsi="LT Wave Alt Light"/>
+        </w:rPr>
+        <w:t>Authorization</w:t>
+      </w:r>
+      <w:proofErr w:type="spellEnd"/>
+      <w:r>
+        <w:rPr>
+          <w:rFonts w:ascii="LT Wave Alt Light" w:hAnsi="LT Wave Alt Light"/>
+        </w:rPr>
+        <w:t>).</w:t>
+      </w:r>
+    </w:p>
+    <w:p>
+      <w:pPr>
+        <w:pStyle w:val="Prrafodelista"/>
+        <w:numPr>
+          <w:ilvl w:val="0"/>
+          <w:numId w:val="20"/>
+        </w:numPr>
+        <w:rPr>
+          <w:rFonts w:ascii="LT Wave Alt Light" w:hAnsi="LT Wave Alt Light"/>
+        </w:rPr>
+      </w:pPr>
+      <w:r>
+        <w:rPr>
+          <w:rFonts w:ascii="LT Wave Alt Light" w:hAnsi="LT Wave Alt Light"/>
+        </w:rPr>
+        <w:t xml:space="preserve">El </w:t>
+      </w:r>
+      <w:proofErr w:type="spellStart"/>
+      <w:r>
+        <w:rPr>
+          <w:rFonts w:ascii="LT Wave Alt Light" w:hAnsi="LT Wave Alt Light"/>
+        </w:rPr>
+        <w:t>backend</w:t>
+      </w:r>
+      <w:proofErr w:type="spellEnd"/>
+      <w:r>
+        <w:rPr>
+          <w:rFonts w:ascii="LT Wave Alt Light" w:hAnsi="LT Wave Alt Light"/>
+        </w:rPr>
+        <w:t xml:space="preserve"> verifica ese token y autoriza al usuario.</w:t>
+      </w:r>
+    </w:p>
     <w:p>
       <w:pPr>
         <w:pStyle w:val="Ttulo1"/>
@@ -12620,7 +12898,6 @@
           <w:rFonts w:ascii="LT Wave Alt Light" w:hAnsi="LT Wave Alt Light"/>
           <w:color w:val="000000" w:themeColor="text1"/>
         </w:rPr>
-        <w:lastRenderedPageBreak/>
         <w:t>DAW24-25\</w:t>
       </w:r>
       <w:proofErr w:type="spellStart"/>
@@ -12808,21 +13085,7 @@
             <w:rStyle w:val="Hipervnculo"/>
             <w:rFonts w:ascii="LT Wave Alt Light" w:hAnsi="LT Wave Alt Light"/>
           </w:rPr>
-          <w:t>https://www.edrawmax.c</w:t>
-        </w:r>
-        <w:r>
-          <w:rPr>
-            <w:rStyle w:val="Hipervnculo"/>
-            <w:rFonts w:ascii="LT Wave Alt Light" w:hAnsi="LT Wave Alt Light"/>
-          </w:rPr>
-          <w:t>o</w:t>
-        </w:r>
-        <w:r>
-          <w:rPr>
-            <w:rStyle w:val="Hipervnculo"/>
-            <w:rFonts w:ascii="LT Wave Alt Light" w:hAnsi="LT Wave Alt Light"/>
-          </w:rPr>
-          <w:t>m/</w:t>
+          <w:t>https://www.edrawmax.com/</w:t>
         </w:r>
       </w:hyperlink>
     </w:p>
@@ -13492,6 +13755,7 @@
       </w:rPr>
       <w:ptab w:relativeTo="margin" w:alignment="right" w:leader="none"/>
     </w:r>
+    <w:proofErr w:type="spellStart"/>
     <w:r>
       <w:rPr>
         <w:rFonts w:ascii="LT Wave Alt Light" w:hAnsi="LT Wave Alt Light"/>
@@ -13524,6 +13788,7 @@
       </w:rPr>
       <w:t>ici</w:t>
     </w:r>
+    <w:proofErr w:type="spellEnd"/>
   </w:p>
 </w:hdr>
 </file>
@@ -14121,6 +14386,118 @@
     </w:lvl>
   </w:abstractNum>
   <w:abstractNum w:abstractNumId="4" w15:restartNumberingAfterBreak="0">
+    <w:nsid w:val="1AD3425D"/>
+    <w:multiLevelType w:val="hybridMultilevel"/>
+    <w:tmpl w:val="6BE4987E"/>
+    <w:lvl w:ilvl="0" w:tplc="A2AC2D82">
+      <w:numFmt w:val="bullet"/>
+      <w:lvlText w:val="-"/>
+      <w:lvlJc w:val="left"/>
+      <w:pPr>
+        <w:ind w:left="1417" w:hanging="360"/>
+      </w:pPr>
+      <w:rPr>
+        <w:rFonts w:ascii="LT Wave Alt Light" w:eastAsiaTheme="minorHAnsi" w:hAnsi="LT Wave Alt Light" w:cstheme="minorBidi" w:hint="default"/>
+      </w:rPr>
+    </w:lvl>
+    <w:lvl w:ilvl="1" w:tplc="0C0A0003" w:tentative="1">
+      <w:start w:val="1"/>
+      <w:numFmt w:val="bullet"/>
+      <w:lvlText w:val="o"/>
+      <w:lvlJc w:val="left"/>
+      <w:pPr>
+        <w:ind w:left="2137" w:hanging="360"/>
+      </w:pPr>
+      <w:rPr>
+        <w:rFonts w:ascii="Courier New" w:hAnsi="Courier New" w:cs="Courier New" w:hint="default"/>
+      </w:rPr>
+    </w:lvl>
+    <w:lvl w:ilvl="2" w:tplc="0C0A0005" w:tentative="1">
+      <w:start w:val="1"/>
+      <w:numFmt w:val="bullet"/>
+      <w:lvlText w:val=""/>
+      <w:lvlJc w:val="left"/>
+      <w:pPr>
+        <w:ind w:left="2857" w:hanging="360"/>
+      </w:pPr>
+      <w:rPr>
+        <w:rFonts w:ascii="Wingdings" w:hAnsi="Wingdings" w:hint="default"/>
+      </w:rPr>
+    </w:lvl>
+    <w:lvl w:ilvl="3" w:tplc="0C0A0001" w:tentative="1">
+      <w:start w:val="1"/>
+      <w:numFmt w:val="bullet"/>
+      <w:lvlText w:val=""/>
+      <w:lvlJc w:val="left"/>
+      <w:pPr>
+        <w:ind w:left="3577" w:hanging="360"/>
+      </w:pPr>
+      <w:rPr>
+        <w:rFonts w:ascii="Symbol" w:hAnsi="Symbol" w:hint="default"/>
+      </w:rPr>
+    </w:lvl>
+    <w:lvl w:ilvl="4" w:tplc="0C0A0003" w:tentative="1">
+      <w:start w:val="1"/>
+      <w:numFmt w:val="bullet"/>
+      <w:lvlText w:val="o"/>
+      <w:lvlJc w:val="left"/>
+      <w:pPr>
+        <w:ind w:left="4297" w:hanging="360"/>
+      </w:pPr>
+      <w:rPr>
+        <w:rFonts w:ascii="Courier New" w:hAnsi="Courier New" w:cs="Courier New" w:hint="default"/>
+      </w:rPr>
+    </w:lvl>
+    <w:lvl w:ilvl="5" w:tplc="0C0A0005" w:tentative="1">
+      <w:start w:val="1"/>
+      <w:numFmt w:val="bullet"/>
+      <w:lvlText w:val=""/>
+      <w:lvlJc w:val="left"/>
+      <w:pPr>
+        <w:ind w:left="5017" w:hanging="360"/>
+      </w:pPr>
+      <w:rPr>
+        <w:rFonts w:ascii="Wingdings" w:hAnsi="Wingdings" w:hint="default"/>
+      </w:rPr>
+    </w:lvl>
+    <w:lvl w:ilvl="6" w:tplc="0C0A0001" w:tentative="1">
+      <w:start w:val="1"/>
+      <w:numFmt w:val="bullet"/>
+      <w:lvlText w:val=""/>
+      <w:lvlJc w:val="left"/>
+      <w:pPr>
+        <w:ind w:left="5737" w:hanging="360"/>
+      </w:pPr>
+      <w:rPr>
+        <w:rFonts w:ascii="Symbol" w:hAnsi="Symbol" w:hint="default"/>
+      </w:rPr>
+    </w:lvl>
+    <w:lvl w:ilvl="7" w:tplc="0C0A0003" w:tentative="1">
+      <w:start w:val="1"/>
+      <w:numFmt w:val="bullet"/>
+      <w:lvlText w:val="o"/>
+      <w:lvlJc w:val="left"/>
+      <w:pPr>
+        <w:ind w:left="6457" w:hanging="360"/>
+      </w:pPr>
+      <w:rPr>
+        <w:rFonts w:ascii="Courier New" w:hAnsi="Courier New" w:cs="Courier New" w:hint="default"/>
+      </w:rPr>
+    </w:lvl>
+    <w:lvl w:ilvl="8" w:tplc="0C0A0005" w:tentative="1">
+      <w:start w:val="1"/>
+      <w:numFmt w:val="bullet"/>
+      <w:lvlText w:val=""/>
+      <w:lvlJc w:val="left"/>
+      <w:pPr>
+        <w:ind w:left="7177" w:hanging="360"/>
+      </w:pPr>
+      <w:rPr>
+        <w:rFonts w:ascii="Wingdings" w:hAnsi="Wingdings" w:hint="default"/>
+      </w:rPr>
+    </w:lvl>
+  </w:abstractNum>
+  <w:abstractNum w:abstractNumId="5" w15:restartNumberingAfterBreak="0">
     <w:nsid w:val="289522FC"/>
     <w:multiLevelType w:val="hybridMultilevel"/>
     <w:tmpl w:val="62B04DDA"/>
@@ -14233,7 +14610,7 @@
       </w:rPr>
     </w:lvl>
   </w:abstractNum>
-  <w:abstractNum w:abstractNumId="5" w15:restartNumberingAfterBreak="0">
+  <w:abstractNum w:abstractNumId="6" w15:restartNumberingAfterBreak="0">
     <w:nsid w:val="33B035F7"/>
     <w:multiLevelType w:val="hybridMultilevel"/>
     <w:tmpl w:val="E1D43E3C"/>
@@ -14346,7 +14723,7 @@
       </w:rPr>
     </w:lvl>
   </w:abstractNum>
-  <w:abstractNum w:abstractNumId="6" w15:restartNumberingAfterBreak="0">
+  <w:abstractNum w:abstractNumId="7" w15:restartNumberingAfterBreak="0">
     <w:nsid w:val="416E6233"/>
     <w:multiLevelType w:val="multilevel"/>
     <w:tmpl w:val="072A53A8"/>
@@ -14463,7 +14840,7 @@
       </w:pPr>
     </w:lvl>
   </w:abstractNum>
-  <w:abstractNum w:abstractNumId="7" w15:restartNumberingAfterBreak="0">
+  <w:abstractNum w:abstractNumId="8" w15:restartNumberingAfterBreak="0">
     <w:nsid w:val="46FA2099"/>
     <w:multiLevelType w:val="multilevel"/>
     <w:tmpl w:val="9C3E6908"/>
@@ -14612,7 +14989,7 @@
       </w:rPr>
     </w:lvl>
   </w:abstractNum>
-  <w:abstractNum w:abstractNumId="8" w15:restartNumberingAfterBreak="0">
+  <w:abstractNum w:abstractNumId="9" w15:restartNumberingAfterBreak="0">
     <w:nsid w:val="52722538"/>
     <w:multiLevelType w:val="multilevel"/>
     <w:tmpl w:val="9094FA74"/>
@@ -14761,7 +15138,7 @@
       </w:rPr>
     </w:lvl>
   </w:abstractNum>
-  <w:abstractNum w:abstractNumId="9" w15:restartNumberingAfterBreak="0">
+  <w:abstractNum w:abstractNumId="10" w15:restartNumberingAfterBreak="0">
     <w:nsid w:val="5673310C"/>
     <w:multiLevelType w:val="hybridMultilevel"/>
     <w:tmpl w:val="4B346910"/>
@@ -14850,7 +15227,7 @@
       </w:pPr>
     </w:lvl>
   </w:abstractNum>
-  <w:abstractNum w:abstractNumId="10" w15:restartNumberingAfterBreak="0">
+  <w:abstractNum w:abstractNumId="11" w15:restartNumberingAfterBreak="0">
     <w:nsid w:val="5A140793"/>
     <w:multiLevelType w:val="hybridMultilevel"/>
     <w:tmpl w:val="7750D7A2"/>
@@ -14963,7 +15340,7 @@
       </w:rPr>
     </w:lvl>
   </w:abstractNum>
-  <w:abstractNum w:abstractNumId="11" w15:restartNumberingAfterBreak="0">
+  <w:abstractNum w:abstractNumId="12" w15:restartNumberingAfterBreak="0">
     <w:nsid w:val="5B9B1E62"/>
     <w:multiLevelType w:val="hybridMultilevel"/>
     <w:tmpl w:val="1A6C02C0"/>
@@ -15075,7 +15452,7 @@
       </w:rPr>
     </w:lvl>
   </w:abstractNum>
-  <w:abstractNum w:abstractNumId="12" w15:restartNumberingAfterBreak="0">
+  <w:abstractNum w:abstractNumId="13" w15:restartNumberingAfterBreak="0">
     <w:nsid w:val="5F81238E"/>
     <w:multiLevelType w:val="multilevel"/>
     <w:tmpl w:val="9094FA74"/>
@@ -15224,7 +15601,7 @@
       </w:rPr>
     </w:lvl>
   </w:abstractNum>
-  <w:abstractNum w:abstractNumId="13" w15:restartNumberingAfterBreak="0">
+  <w:abstractNum w:abstractNumId="14" w15:restartNumberingAfterBreak="0">
     <w:nsid w:val="62080C77"/>
     <w:multiLevelType w:val="multilevel"/>
     <w:tmpl w:val="9C3E6908"/>
@@ -15373,7 +15750,7 @@
       </w:rPr>
     </w:lvl>
   </w:abstractNum>
-  <w:abstractNum w:abstractNumId="14" w15:restartNumberingAfterBreak="0">
+  <w:abstractNum w:abstractNumId="15" w15:restartNumberingAfterBreak="0">
     <w:nsid w:val="64D03A85"/>
     <w:multiLevelType w:val="multilevel"/>
     <w:tmpl w:val="83F24234"/>
@@ -15494,7 +15871,7 @@
       </w:rPr>
     </w:lvl>
   </w:abstractNum>
-  <w:abstractNum w:abstractNumId="15" w15:restartNumberingAfterBreak="0">
+  <w:abstractNum w:abstractNumId="16" w15:restartNumberingAfterBreak="0">
     <w:nsid w:val="6B2A747A"/>
     <w:multiLevelType w:val="multilevel"/>
     <w:tmpl w:val="9094FA74"/>
@@ -15643,7 +16020,7 @@
       </w:rPr>
     </w:lvl>
   </w:abstractNum>
-  <w:abstractNum w:abstractNumId="16" w15:restartNumberingAfterBreak="0">
+  <w:abstractNum w:abstractNumId="17" w15:restartNumberingAfterBreak="0">
     <w:nsid w:val="6D5C30B1"/>
     <w:multiLevelType w:val="multilevel"/>
     <w:tmpl w:val="886073AC"/>
@@ -15792,7 +16169,7 @@
       </w:rPr>
     </w:lvl>
   </w:abstractNum>
-  <w:abstractNum w:abstractNumId="17" w15:restartNumberingAfterBreak="0">
+  <w:abstractNum w:abstractNumId="18" w15:restartNumberingAfterBreak="0">
     <w:nsid w:val="6D7B4707"/>
     <w:multiLevelType w:val="multilevel"/>
     <w:tmpl w:val="151E6178"/>
@@ -15941,7 +16318,7 @@
       </w:rPr>
     </w:lvl>
   </w:abstractNum>
-  <w:abstractNum w:abstractNumId="18" w15:restartNumberingAfterBreak="0">
+  <w:abstractNum w:abstractNumId="19" w15:restartNumberingAfterBreak="0">
     <w:nsid w:val="7CCB4833"/>
     <w:multiLevelType w:val="multilevel"/>
     <w:tmpl w:val="9094FA74"/>
@@ -16091,28 +16468,28 @@
     </w:lvl>
   </w:abstractNum>
   <w:num w:numId="1" w16cid:durableId="1668748320">
-    <w:abstractNumId w:val="7"/>
+    <w:abstractNumId w:val="8"/>
   </w:num>
   <w:num w:numId="2" w16cid:durableId="615798924">
-    <w:abstractNumId w:val="12"/>
+    <w:abstractNumId w:val="13"/>
   </w:num>
   <w:num w:numId="3" w16cid:durableId="250624934">
     <w:abstractNumId w:val="0"/>
   </w:num>
   <w:num w:numId="4" w16cid:durableId="1687906212">
-    <w:abstractNumId w:val="16"/>
+    <w:abstractNumId w:val="17"/>
   </w:num>
   <w:num w:numId="5" w16cid:durableId="19743115">
-    <w:abstractNumId w:val="6"/>
+    <w:abstractNumId w:val="7"/>
   </w:num>
   <w:num w:numId="6" w16cid:durableId="1768575854">
-    <w:abstractNumId w:val="13"/>
+    <w:abstractNumId w:val="14"/>
   </w:num>
   <w:num w:numId="7" w16cid:durableId="1832284049">
-    <w:abstractNumId w:val="8"/>
+    <w:abstractNumId w:val="9"/>
   </w:num>
   <w:num w:numId="8" w16cid:durableId="1543128789">
-    <w:abstractNumId w:val="17"/>
+    <w:abstractNumId w:val="18"/>
   </w:num>
   <w:num w:numId="9" w16cid:durableId="801459937">
     <w:abstractNumId w:val="2"/>
@@ -16121,31 +16498,34 @@
     <w:abstractNumId w:val="3"/>
   </w:num>
   <w:num w:numId="11" w16cid:durableId="1515807599">
+    <w:abstractNumId w:val="16"/>
+  </w:num>
+  <w:num w:numId="12" w16cid:durableId="1007365914">
+    <w:abstractNumId w:val="19"/>
+  </w:num>
+  <w:num w:numId="13" w16cid:durableId="2087147306">
     <w:abstractNumId w:val="15"/>
   </w:num>
-  <w:num w:numId="12" w16cid:durableId="1007365914">
-    <w:abstractNumId w:val="18"/>
-  </w:num>
-  <w:num w:numId="13" w16cid:durableId="2087147306">
-    <w:abstractNumId w:val="14"/>
-  </w:num>
   <w:num w:numId="14" w16cid:durableId="990793087">
-    <w:abstractNumId w:val="9"/>
+    <w:abstractNumId w:val="10"/>
   </w:num>
   <w:num w:numId="15" w16cid:durableId="1784962042">
-    <w:abstractNumId w:val="10"/>
+    <w:abstractNumId w:val="11"/>
   </w:num>
   <w:num w:numId="16" w16cid:durableId="1607998312">
-    <w:abstractNumId w:val="11"/>
+    <w:abstractNumId w:val="12"/>
   </w:num>
   <w:num w:numId="17" w16cid:durableId="874541498">
-    <w:abstractNumId w:val="5"/>
+    <w:abstractNumId w:val="6"/>
   </w:num>
   <w:num w:numId="18" w16cid:durableId="418217946">
-    <w:abstractNumId w:val="4"/>
+    <w:abstractNumId w:val="5"/>
   </w:num>
   <w:num w:numId="19" w16cid:durableId="129396591">
     <w:abstractNumId w:val="1"/>
+  </w:num>
+  <w:num w:numId="20" w16cid:durableId="630480986">
+    <w:abstractNumId w:val="4"/>
   </w:num>
 </w:numbering>
 </file>
@@ -16751,7 +17131,6 @@
   <w:style w:type="character" w:default="1" w:styleId="Fuentedeprrafopredeter">
     <w:name w:val="Default Paragraph Font"/>
     <w:uiPriority w:val="1"/>
-    <w:semiHidden/>
     <w:unhideWhenUsed/>
   </w:style>
   <w:style w:type="table" w:default="1" w:styleId="Tablanormal">
@@ -17583,14 +17962,6 @@
 </file>
 
 <file path=customXml/item1.xml><?xml version="1.0" encoding="utf-8"?>
-<p:properties xmlns:p="http://schemas.microsoft.com/office/2006/metadata/properties" xmlns:xsi="http://www.w3.org/2001/XMLSchema-instance" xmlns:pc="http://schemas.microsoft.com/office/infopath/2007/PartnerControls">
-  <documentManagement>
-    <_activity xmlns="96c6c7a7-9ac0-4c08-bd0c-dace1ffb3083" xsi:nil="true"/>
-  </documentManagement>
-</p:properties>
-</file>
-
-<file path=customXml/item2.xml><?xml version="1.0" encoding="utf-8"?>
 <?mso-contentType ?>
 <FormTemplates xmlns="http://schemas.microsoft.com/sharepoint/v3/contenttype/forms">
   <Display>DocumentLibraryForm</Display>
@@ -17599,7 +17970,19 @@
 </FormTemplates>
 </file>
 
+<file path=customXml/item2.xml><?xml version="1.0" encoding="utf-8"?>
+<p:properties xmlns:p="http://schemas.microsoft.com/office/2006/metadata/properties" xmlns:xsi="http://www.w3.org/2001/XMLSchema-instance" xmlns:pc="http://schemas.microsoft.com/office/infopath/2007/PartnerControls">
+  <documentManagement>
+    <_activity xmlns="96c6c7a7-9ac0-4c08-bd0c-dace1ffb3083" xsi:nil="true"/>
+  </documentManagement>
+</p:properties>
+</file>
+
 <file path=customXml/item3.xml><?xml version="1.0" encoding="utf-8"?>
+<b:Sources xmlns:b="http://schemas.openxmlformats.org/officeDocument/2006/bibliography" xmlns="http://schemas.openxmlformats.org/officeDocument/2006/bibliography" SelectedStyle="\APASixthEditionOfficeOnline.xsl" StyleName="APA" Version="6"/>
+</file>
+
+<file path=customXml/item4.xml><?xml version="1.0" encoding="utf-8"?>
 <ct:contentTypeSchema xmlns:ct="http://schemas.microsoft.com/office/2006/metadata/contentType" xmlns:ma="http://schemas.microsoft.com/office/2006/metadata/properties/metaAttributes" ct:_="" ma:_="" ma:contentTypeName="Documento" ma:contentTypeID="0x010100151F7E50CB23614CA050BE1F4D925912" ma:contentTypeVersion="16" ma:contentTypeDescription="Crear nuevo documento." ma:contentTypeScope="" ma:versionID="26d9f6edf8786d2bc8c7bbdb17cad88b">
   <xsd:schema xmlns:xsd="http://www.w3.org/2001/XMLSchema" xmlns:xs="http://www.w3.org/2001/XMLSchema" xmlns:p="http://schemas.microsoft.com/office/2006/metadata/properties" xmlns:ns3="96c6c7a7-9ac0-4c08-bd0c-dace1ffb3083" xmlns:ns4="2213cd7a-0726-4cda-871c-21689ef9e7c9" targetNamespace="http://schemas.microsoft.com/office/2006/metadata/properties" ma:root="true" ma:fieldsID="f64726b42e55d925c23f147637548372" ns3:_="" ns4:_="">
     <xsd:import namespace="96c6c7a7-9ac0-4c08-bd0c-dace1ffb3083"/>
@@ -17838,11 +18221,15 @@
 </ct:contentTypeSchema>
 </file>
 
-<file path=customXml/item4.xml><?xml version="1.0" encoding="utf-8"?>
-<b:Sources xmlns:b="http://schemas.openxmlformats.org/officeDocument/2006/bibliography" xmlns="http://schemas.openxmlformats.org/officeDocument/2006/bibliography" SelectedStyle="\APASixthEditionOfficeOnline.xsl" StyleName="APA" Version="6"/>
+<file path=customXml/itemProps1.xml><?xml version="1.0" encoding="utf-8"?>
+<ds:datastoreItem xmlns:ds="http://schemas.openxmlformats.org/officeDocument/2006/customXml" ds:itemID="{9F043ADE-33BA-43D6-AAF9-6B2798FDC522}">
+  <ds:schemaRefs>
+    <ds:schemaRef ds:uri="http://schemas.microsoft.com/sharepoint/v3/contenttype/forms"/>
+  </ds:schemaRefs>
+</ds:datastoreItem>
 </file>
 
-<file path=customXml/itemProps1.xml><?xml version="1.0" encoding="utf-8"?>
+<file path=customXml/itemProps2.xml><?xml version="1.0" encoding="utf-8"?>
 <ds:datastoreItem xmlns:ds="http://schemas.openxmlformats.org/officeDocument/2006/customXml" ds:itemID="{96CCEB9E-AFD2-470E-A760-57A3495FBAB4}">
   <ds:schemaRefs>
     <ds:schemaRef ds:uri="http://schemas.microsoft.com/office/2006/metadata/properties"/>
@@ -17852,15 +18239,15 @@
 </ds:datastoreItem>
 </file>
 
-<file path=customXml/itemProps2.xml><?xml version="1.0" encoding="utf-8"?>
-<ds:datastoreItem xmlns:ds="http://schemas.openxmlformats.org/officeDocument/2006/customXml" ds:itemID="{9F043ADE-33BA-43D6-AAF9-6B2798FDC522}">
+<file path=customXml/itemProps3.xml><?xml version="1.0" encoding="utf-8"?>
+<ds:datastoreItem xmlns:ds="http://schemas.openxmlformats.org/officeDocument/2006/customXml" ds:itemID="{CF9E6BA1-68AB-4E04-8614-F17B17EFB72D}">
   <ds:schemaRefs>
-    <ds:schemaRef ds:uri="http://schemas.microsoft.com/sharepoint/v3/contenttype/forms"/>
+    <ds:schemaRef ds:uri="http://schemas.openxmlformats.org/officeDocument/2006/bibliography"/>
   </ds:schemaRefs>
 </ds:datastoreItem>
 </file>
 
-<file path=customXml/itemProps3.xml><?xml version="1.0" encoding="utf-8"?>
+<file path=customXml/itemProps4.xml><?xml version="1.0" encoding="utf-8"?>
 <ds:datastoreItem xmlns:ds="http://schemas.openxmlformats.org/officeDocument/2006/customXml" ds:itemID="{6D4EF687-DAFE-476E-9EA2-676FAC423816}">
   <ds:schemaRefs>
     <ds:schemaRef ds:uri="http://schemas.microsoft.com/office/2006/metadata/contentType"/>
@@ -17877,12 +18264,4 @@
     <ds:schemaRef ds:uri="http://schemas.microsoft.com/internal/obd"/>
   </ds:schemaRefs>
 </ds:datastoreItem>
-</file>
-
-<file path=customXml/itemProps4.xml><?xml version="1.0" encoding="utf-8"?>
-<ds:datastoreItem xmlns:ds="http://schemas.openxmlformats.org/officeDocument/2006/customXml" ds:itemID="{CF9E6BA1-68AB-4E04-8614-F17B17EFB72D}">
-  <ds:schemaRefs>
-    <ds:schemaRef ds:uri="http://schemas.openxmlformats.org/officeDocument/2006/bibliography"/>
-  </ds:schemaRefs>
-</ds:datastoreItem>
 </file>
</xml_diff>

<commit_message>
update memoria y readme
</commit_message>
<xml_diff>
--- a/doc/Memoria_RumboBici_RMD.docx
+++ b/doc/Memoria_RumboBici_RMD.docx
@@ -85,7 +85,6 @@
                                 <w:dataBinding w:prefixMappings="xmlns:ns0='http://purl.org/dc/elements/1.1/' xmlns:ns1='http://schemas.openxmlformats.org/package/2006/metadata/core-properties' " w:xpath="/ns1:coreProperties[1]/ns0:title[1]" w:storeItemID="{6C3C8BC8-F283-45AE-878A-BAB7291924A1}"/>
                                 <w:text/>
                               </w:sdtPr>
-                              <w:sdtEndPr/>
                               <w:sdtContent>
                                 <w:r>
                                   <w:rPr>
@@ -171,7 +170,6 @@
                           <w:dataBinding w:prefixMappings="xmlns:ns0='http://purl.org/dc/elements/1.1/' xmlns:ns1='http://schemas.openxmlformats.org/package/2006/metadata/core-properties' " w:xpath="/ns1:coreProperties[1]/ns0:title[1]" w:storeItemID="{6C3C8BC8-F283-45AE-878A-BAB7291924A1}"/>
                           <w:text/>
                         </w:sdtPr>
-                        <w:sdtEndPr/>
                         <w:sdtContent>
                           <w:r>
                             <w:rPr>
@@ -3870,7 +3868,6 @@
                                 <w:dataBinding w:prefixMappings="xmlns:ns0='http://purl.org/dc/elements/1.1/' xmlns:ns1='http://schemas.openxmlformats.org/package/2006/metadata/core-properties' " w:xpath="/ns1:coreProperties[1]/ns0:creator[1]" w:storeItemID="{6C3C8BC8-F283-45AE-878A-BAB7291924A1}"/>
                                 <w:text/>
                               </w:sdtPr>
-                              <w:sdtEndPr/>
                               <w:sdtContent>
                                 <w:r>
                                   <w:rPr>
@@ -3909,7 +3906,6 @@
                                 <w:dataBinding w:prefixMappings="xmlns:ns0='http://schemas.openxmlformats.org/officeDocument/2006/extended-properties' " w:xpath="/ns0:Properties[1]/ns0:Company[1]" w:storeItemID="{6668398D-A668-4E3E-A5EB-62B293D839F1}"/>
                                 <w:text/>
                               </w:sdtPr>
-                              <w:sdtEndPr/>
                               <w:sdtContent>
                                 <w:r>
                                   <w:rPr>
@@ -4054,7 +4050,6 @@
                           <w:dataBinding w:prefixMappings="xmlns:ns0='http://purl.org/dc/elements/1.1/' xmlns:ns1='http://schemas.openxmlformats.org/package/2006/metadata/core-properties' " w:xpath="/ns1:coreProperties[1]/ns0:creator[1]" w:storeItemID="{6C3C8BC8-F283-45AE-878A-BAB7291924A1}"/>
                           <w:text/>
                         </w:sdtPr>
-                        <w:sdtEndPr/>
                         <w:sdtContent>
                           <w:r>
                             <w:rPr>
@@ -4093,7 +4088,6 @@
                           <w:dataBinding w:prefixMappings="xmlns:ns0='http://schemas.openxmlformats.org/officeDocument/2006/extended-properties' " w:xpath="/ns0:Properties[1]/ns0:Company[1]" w:storeItemID="{6668398D-A668-4E3E-A5EB-62B293D839F1}"/>
                           <w:text/>
                         </w:sdtPr>
-                        <w:sdtEndPr/>
                         <w:sdtContent>
                           <w:r>
                             <w:rPr>
@@ -6861,7 +6855,7 @@
         <w:rPr>
           <w:rFonts w:ascii="LT Wave Alt Light" w:hAnsi="LT Wave Alt Light"/>
         </w:rPr>
-        <w:t xml:space="preserve"> cuyo propósito principal es registrar y gestionar las actividades realizadas en bicicleta, fomentando al mismo tiempo </w:t>
+        <w:t xml:space="preserve"> cuyo propósito es registrar y gestionar las actividades realizadas en bicicleta, fomentando al mismo tiempo </w:t>
       </w:r>
       <w:r>
         <w:rPr>
@@ -6937,6 +6931,12 @@
         <w:rPr>
           <w:rFonts w:ascii="LT Wave Alt Light" w:hAnsi="LT Wave Alt Light"/>
         </w:rPr>
+        <w:t xml:space="preserve"> entre otras</w:t>
+      </w:r>
+      <w:r>
+        <w:rPr>
+          <w:rFonts w:ascii="LT Wave Alt Light" w:hAnsi="LT Wave Alt Light"/>
+        </w:rPr>
         <w:t>.</w:t>
       </w:r>
     </w:p>
@@ -7051,6 +7051,7 @@
       <w:r>
         <w:rPr>
           <w:rFonts w:ascii="LT Wave Alt Light" w:hAnsi="LT Wave Alt Light"/>
+          <w:noProof/>
         </w:rPr>
         <w:drawing>
           <wp:inline distT="0" distB="0" distL="0" distR="0" wp14:anchorId="521270E3" wp14:editId="136750F3">
@@ -7189,6 +7190,7 @@
       <w:r>
         <w:rPr>
           <w:rFonts w:ascii="LT Wave Alt Light" w:hAnsi="LT Wave Alt Light"/>
+          <w:noProof/>
         </w:rPr>
         <w:lastRenderedPageBreak/>
         <w:drawing>
@@ -7578,25 +7580,7 @@
         <w:rPr>
           <w:rFonts w:ascii="LT Wave Alt Light" w:hAnsi="LT Wave Alt Light"/>
         </w:rPr>
-        <w:t>P</w:t>
-      </w:r>
-      <w:r>
-        <w:rPr>
-          <w:rFonts w:ascii="LT Wave Alt Light" w:hAnsi="LT Wave Alt Light"/>
-        </w:rPr>
-        <w:t>odrán ver las categorías disponibles en la plataforma</w:t>
-      </w:r>
-      <w:r>
-        <w:rPr>
-          <w:rFonts w:ascii="LT Wave Alt Light" w:hAnsi="LT Wave Alt Light"/>
-        </w:rPr>
-        <w:t xml:space="preserve"> y a</w:t>
-      </w:r>
-      <w:r>
-        <w:rPr>
-          <w:rFonts w:ascii="LT Wave Alt Light" w:hAnsi="LT Wave Alt Light"/>
-        </w:rPr>
-        <w:t>sociar sus rutas a una de ellas</w:t>
+        <w:t>Podrán ver las categorías disponibles en la plataforma y asociar sus rutas a una de ellas</w:t>
       </w:r>
       <w:r>
         <w:rPr>
@@ -7621,13 +7605,7 @@
         <w:rPr>
           <w:rFonts w:ascii="LT Wave Alt Light" w:hAnsi="LT Wave Alt Light"/>
         </w:rPr>
-        <w:t>Historial de rutas: Los usuarios podrán ver un historial completo de todas las rutas que han creado</w:t>
-      </w:r>
-      <w:r>
-        <w:rPr>
-          <w:rFonts w:ascii="LT Wave Alt Light" w:hAnsi="LT Wave Alt Light"/>
-        </w:rPr>
-        <w:t>.</w:t>
+        <w:t>Historial de rutas: Los usuarios podrán ver un historial completo de todas las rutas que han creado.</w:t>
       </w:r>
     </w:p>
     <w:p>
@@ -7699,19 +7677,7 @@
         <w:rPr>
           <w:rFonts w:ascii="LT Wave Alt Light" w:hAnsi="LT Wave Alt Light"/>
         </w:rPr>
-        <w:t xml:space="preserve">Edición de rutas: </w:t>
-      </w:r>
-      <w:r>
-        <w:rPr>
-          <w:rFonts w:ascii="LT Wave Alt Light" w:hAnsi="LT Wave Alt Light"/>
-        </w:rPr>
-        <w:t>Se</w:t>
-      </w:r>
-      <w:r>
-        <w:rPr>
-          <w:rFonts w:ascii="LT Wave Alt Light" w:hAnsi="LT Wave Alt Light"/>
-        </w:rPr>
-        <w:t xml:space="preserve"> podrá editar las rutas previamente creadas, actualizando parámetros como lugar, fecha, distancia y categoría.</w:t>
+        <w:t>Edición de rutas: Se podrá editar las rutas previamente creadas, actualizando parámetros como lugar, fecha, distancia y categoría.</w:t>
       </w:r>
     </w:p>
     <w:p>
@@ -7749,19 +7715,7 @@
         <w:rPr>
           <w:rFonts w:ascii="LT Wave Alt Light" w:hAnsi="LT Wave Alt Light"/>
         </w:rPr>
-        <w:t xml:space="preserve">Visualización de rutas creadas: </w:t>
-      </w:r>
-      <w:r>
-        <w:rPr>
-          <w:rFonts w:ascii="LT Wave Alt Light" w:hAnsi="LT Wave Alt Light"/>
-        </w:rPr>
-        <w:t>Se</w:t>
-      </w:r>
-      <w:r>
-        <w:rPr>
-          <w:rFonts w:ascii="LT Wave Alt Light" w:hAnsi="LT Wave Alt Light"/>
-        </w:rPr>
-        <w:t xml:space="preserve"> podrán consultar todas las rutas que han creado, con detalles como lugar, fecha, kilómetros y categoría asociada.</w:t>
+        <w:t>Visualización de rutas creadas: Se podrán consultar todas las rutas que han creado, con detalles como lugar, fecha, kilómetros y categoría asociada.</w:t>
       </w:r>
     </w:p>
     <w:p>
@@ -12370,45 +12324,25 @@
       <w:r>
         <w:t xml:space="preserve">Ilustración </w:t>
       </w:r>
-      <w:r>
-        <w:fldChar w:fldCharType="begin"/>
-      </w:r>
-      <w:r>
-        <w:instrText xml:space="preserve"> STYLEREF 1 \s </w:instrText>
-      </w:r>
-      <w:r>
-        <w:fldChar w:fldCharType="separate"/>
-      </w:r>
-      <w:r>
-        <w:rPr>
-          <w:noProof/>
-        </w:rPr>
-        <w:t>4</w:t>
-      </w:r>
-      <w:r>
-        <w:fldChar w:fldCharType="end"/>
-      </w:r>
+      <w:fldSimple w:instr=" STYLEREF 1 \s ">
+        <w:r>
+          <w:rPr>
+            <w:noProof/>
+          </w:rPr>
+          <w:t>4</w:t>
+        </w:r>
+      </w:fldSimple>
       <w:r>
         <w:noBreakHyphen/>
       </w:r>
-      <w:r>
-        <w:fldChar w:fldCharType="begin"/>
-      </w:r>
-      <w:r>
-        <w:instrText xml:space="preserve"> SEQ Ilustración \* ARABIC \s 1 </w:instrText>
-      </w:r>
-      <w:r>
-        <w:fldChar w:fldCharType="separate"/>
-      </w:r>
-      <w:r>
-        <w:rPr>
-          <w:noProof/>
-        </w:rPr>
-        <w:t>1</w:t>
-      </w:r>
-      <w:r>
-        <w:fldChar w:fldCharType="end"/>
-      </w:r>
+      <w:fldSimple w:instr=" SEQ Ilustración \* ARABIC \s 1 ">
+        <w:r>
+          <w:rPr>
+            <w:noProof/>
+          </w:rPr>
+          <w:t>1</w:t>
+        </w:r>
+      </w:fldSimple>
       <w:r>
         <w:t>. Diagrama de aplicación.</w:t>
       </w:r>
@@ -13014,45 +12948,25 @@
       <w:r>
         <w:t xml:space="preserve">Ilustración </w:t>
       </w:r>
-      <w:r>
-        <w:fldChar w:fldCharType="begin"/>
-      </w:r>
-      <w:r>
-        <w:instrText xml:space="preserve"> STYLEREF 1 \s </w:instrText>
-      </w:r>
-      <w:r>
-        <w:fldChar w:fldCharType="separate"/>
-      </w:r>
-      <w:r>
-        <w:rPr>
-          <w:noProof/>
-        </w:rPr>
-        <w:t>4</w:t>
-      </w:r>
-      <w:r>
-        <w:fldChar w:fldCharType="end"/>
-      </w:r>
+      <w:fldSimple w:instr=" STYLEREF 1 \s ">
+        <w:r>
+          <w:rPr>
+            <w:noProof/>
+          </w:rPr>
+          <w:t>4</w:t>
+        </w:r>
+      </w:fldSimple>
       <w:r>
         <w:noBreakHyphen/>
       </w:r>
-      <w:r>
-        <w:fldChar w:fldCharType="begin"/>
-      </w:r>
-      <w:r>
-        <w:instrText xml:space="preserve"> SEQ Ilustración \* ARABIC \s 1 </w:instrText>
-      </w:r>
-      <w:r>
-        <w:fldChar w:fldCharType="separate"/>
-      </w:r>
-      <w:r>
-        <w:rPr>
-          <w:noProof/>
-        </w:rPr>
-        <w:t>2</w:t>
-      </w:r>
-      <w:r>
-        <w:fldChar w:fldCharType="end"/>
-      </w:r>
+      <w:fldSimple w:instr=" SEQ Ilustración \* ARABIC \s 1 ">
+        <w:r>
+          <w:rPr>
+            <w:noProof/>
+          </w:rPr>
+          <w:t>2</w:t>
+        </w:r>
+      </w:fldSimple>
       <w:r>
         <w:t xml:space="preserve">. </w:t>
       </w:r>
@@ -13117,45 +13031,25 @@
       <w:r>
         <w:t xml:space="preserve">Ilustración </w:t>
       </w:r>
-      <w:r>
-        <w:fldChar w:fldCharType="begin"/>
-      </w:r>
-      <w:r>
-        <w:instrText xml:space="preserve"> STYLEREF 1 \s </w:instrText>
-      </w:r>
-      <w:r>
-        <w:fldChar w:fldCharType="separate"/>
-      </w:r>
-      <w:r>
-        <w:rPr>
-          <w:noProof/>
-        </w:rPr>
-        <w:t>4</w:t>
-      </w:r>
-      <w:r>
-        <w:fldChar w:fldCharType="end"/>
-      </w:r>
+      <w:fldSimple w:instr=" STYLEREF 1 \s ">
+        <w:r>
+          <w:rPr>
+            <w:noProof/>
+          </w:rPr>
+          <w:t>4</w:t>
+        </w:r>
+      </w:fldSimple>
       <w:r>
         <w:noBreakHyphen/>
       </w:r>
-      <w:r>
-        <w:fldChar w:fldCharType="begin"/>
-      </w:r>
-      <w:r>
-        <w:instrText xml:space="preserve"> SEQ Ilustración \* ARABIC \s 1 </w:instrText>
-      </w:r>
-      <w:r>
-        <w:fldChar w:fldCharType="separate"/>
-      </w:r>
-      <w:r>
-        <w:rPr>
-          <w:noProof/>
-        </w:rPr>
-        <w:t>3</w:t>
-      </w:r>
-      <w:r>
-        <w:fldChar w:fldCharType="end"/>
-      </w:r>
+      <w:fldSimple w:instr=" SEQ Ilustración \* ARABIC \s 1 ">
+        <w:r>
+          <w:rPr>
+            <w:noProof/>
+          </w:rPr>
+          <w:t>3</w:t>
+        </w:r>
+      </w:fldSimple>
       <w:r>
         <w:t>. Esquema base de datos.</w:t>
       </w:r>
@@ -13366,45 +13260,25 @@
       <w:r>
         <w:t xml:space="preserve">Ilustración </w:t>
       </w:r>
-      <w:r>
-        <w:fldChar w:fldCharType="begin"/>
-      </w:r>
-      <w:r>
-        <w:instrText xml:space="preserve"> STYLEREF 1 \s </w:instrText>
-      </w:r>
-      <w:r>
-        <w:fldChar w:fldCharType="separate"/>
-      </w:r>
-      <w:r>
-        <w:rPr>
-          <w:noProof/>
-        </w:rPr>
-        <w:t>4</w:t>
-      </w:r>
-      <w:r>
-        <w:fldChar w:fldCharType="end"/>
-      </w:r>
+      <w:fldSimple w:instr=" STYLEREF 1 \s ">
+        <w:r>
+          <w:rPr>
+            <w:noProof/>
+          </w:rPr>
+          <w:t>4</w:t>
+        </w:r>
+      </w:fldSimple>
       <w:r>
         <w:noBreakHyphen/>
       </w:r>
-      <w:r>
-        <w:fldChar w:fldCharType="begin"/>
-      </w:r>
-      <w:r>
-        <w:instrText xml:space="preserve"> SEQ Ilustración \* ARABIC \s 1 </w:instrText>
-      </w:r>
-      <w:r>
-        <w:fldChar w:fldCharType="separate"/>
-      </w:r>
-      <w:r>
-        <w:rPr>
-          <w:noProof/>
-        </w:rPr>
-        <w:t>4</w:t>
-      </w:r>
-      <w:r>
-        <w:fldChar w:fldCharType="end"/>
-      </w:r>
+      <w:fldSimple w:instr=" SEQ Ilustración \* ARABIC \s 1 ">
+        <w:r>
+          <w:rPr>
+            <w:noProof/>
+          </w:rPr>
+          <w:t>4</w:t>
+        </w:r>
+      </w:fldSimple>
       <w:r>
         <w:t>. Wireframe Home page.</w:t>
       </w:r>
@@ -14208,7 +14082,6 @@
           <w:docPartUnique/>
         </w:docPartObj>
       </w:sdtPr>
-      <w:sdtEndPr/>
       <w:sdtContent>
         <w:r>
           <w:rPr>
@@ -14271,7 +14144,6 @@
         <w:docPartUnique/>
       </w:docPartObj>
     </w:sdtPr>
-    <w:sdtEndPr/>
     <w:sdtContent>
       <w:p>
         <w:pPr>
@@ -18516,6 +18388,7 @@
   <w:style w:type="character" w:default="1" w:styleId="Fuentedeprrafopredeter">
     <w:name w:val="Default Paragraph Font"/>
     <w:uiPriority w:val="1"/>
+    <w:semiHidden/>
     <w:unhideWhenUsed/>
   </w:style>
   <w:style w:type="table" w:default="1" w:styleId="Tablanormal">
@@ -19347,15 +19220,6 @@
 </file>
 
 <file path=customXml/item1.xml><?xml version="1.0" encoding="utf-8"?>
-<?mso-contentType ?>
-<FormTemplates xmlns="http://schemas.microsoft.com/sharepoint/v3/contenttype/forms">
-  <Display>DocumentLibraryForm</Display>
-  <Edit>DocumentLibraryForm</Edit>
-  <New>DocumentLibraryForm</New>
-</FormTemplates>
-</file>
-
-<file path=customXml/item2.xml><?xml version="1.0" encoding="utf-8"?>
 <ct:contentTypeSchema xmlns:ct="http://schemas.microsoft.com/office/2006/metadata/contentType" xmlns:ma="http://schemas.microsoft.com/office/2006/metadata/properties/metaAttributes" ct:_="" ma:_="" ma:contentTypeName="Documento" ma:contentTypeID="0x010100151F7E50CB23614CA050BE1F4D925912" ma:contentTypeVersion="16" ma:contentTypeDescription="Crear nuevo documento." ma:contentTypeScope="" ma:versionID="26d9f6edf8786d2bc8c7bbdb17cad88b">
   <xsd:schema xmlns:xsd="http://www.w3.org/2001/XMLSchema" xmlns:xs="http://www.w3.org/2001/XMLSchema" xmlns:p="http://schemas.microsoft.com/office/2006/metadata/properties" xmlns:ns3="96c6c7a7-9ac0-4c08-bd0c-dace1ffb3083" xmlns:ns4="2213cd7a-0726-4cda-871c-21689ef9e7c9" targetNamespace="http://schemas.microsoft.com/office/2006/metadata/properties" ma:root="true" ma:fieldsID="f64726b42e55d925c23f147637548372" ns3:_="" ns4:_="">
     <xsd:import namespace="96c6c7a7-9ac0-4c08-bd0c-dace1ffb3083"/>
@@ -19594,11 +19458,16 @@
 </ct:contentTypeSchema>
 </file>
 
-<file path=customXml/item3.xml><?xml version="1.0" encoding="utf-8"?>
-<b:Sources xmlns:b="http://schemas.openxmlformats.org/officeDocument/2006/bibliography" xmlns="http://schemas.openxmlformats.org/officeDocument/2006/bibliography" SelectedStyle="\APASixthEditionOfficeOnline.xsl" StyleName="APA" Version="6"/>
+<file path=customXml/item2.xml><?xml version="1.0" encoding="utf-8"?>
+<?mso-contentType ?>
+<FormTemplates xmlns="http://schemas.microsoft.com/sharepoint/v3/contenttype/forms">
+  <Display>DocumentLibraryForm</Display>
+  <Edit>DocumentLibraryForm</Edit>
+  <New>DocumentLibraryForm</New>
+</FormTemplates>
 </file>
 
-<file path=customXml/item4.xml><?xml version="1.0" encoding="utf-8"?>
+<file path=customXml/item3.xml><?xml version="1.0" encoding="utf-8"?>
 <p:properties xmlns:p="http://schemas.microsoft.com/office/2006/metadata/properties" xmlns:xsi="http://www.w3.org/2001/XMLSchema-instance" xmlns:pc="http://schemas.microsoft.com/office/infopath/2007/PartnerControls">
   <documentManagement>
     <_activity xmlns="96c6c7a7-9ac0-4c08-bd0c-dace1ffb3083" xsi:nil="true"/>
@@ -19606,15 +19475,11 @@
 </p:properties>
 </file>
 
-<file path=customXml/itemProps1.xml><?xml version="1.0" encoding="utf-8"?>
-<ds:datastoreItem xmlns:ds="http://schemas.openxmlformats.org/officeDocument/2006/customXml" ds:itemID="{9F043ADE-33BA-43D6-AAF9-6B2798FDC522}">
-  <ds:schemaRefs>
-    <ds:schemaRef ds:uri="http://schemas.microsoft.com/sharepoint/v3/contenttype/forms"/>
-  </ds:schemaRefs>
-</ds:datastoreItem>
+<file path=customXml/item4.xml><?xml version="1.0" encoding="utf-8"?>
+<b:Sources xmlns:b="http://schemas.openxmlformats.org/officeDocument/2006/bibliography" xmlns="http://schemas.openxmlformats.org/officeDocument/2006/bibliography" SelectedStyle="\APASixthEditionOfficeOnline.xsl" StyleName="APA" Version="6"/>
 </file>
 
-<file path=customXml/itemProps2.xml><?xml version="1.0" encoding="utf-8"?>
+<file path=customXml/itemProps1.xml><?xml version="1.0" encoding="utf-8"?>
 <ds:datastoreItem xmlns:ds="http://schemas.openxmlformats.org/officeDocument/2006/customXml" ds:itemID="{6D4EF687-DAFE-476E-9EA2-676FAC423816}">
   <ds:schemaRefs>
     <ds:schemaRef ds:uri="http://schemas.microsoft.com/office/2006/metadata/contentType"/>
@@ -19633,27 +19498,28 @@
 </ds:datastoreItem>
 </file>
 
+<file path=customXml/itemProps2.xml><?xml version="1.0" encoding="utf-8"?>
+<ds:datastoreItem xmlns:ds="http://schemas.openxmlformats.org/officeDocument/2006/customXml" ds:itemID="{9F043ADE-33BA-43D6-AAF9-6B2798FDC522}">
+  <ds:schemaRefs>
+    <ds:schemaRef ds:uri="http://schemas.microsoft.com/sharepoint/v3/contenttype/forms"/>
+  </ds:schemaRefs>
+</ds:datastoreItem>
+</file>
+
 <file path=customXml/itemProps3.xml><?xml version="1.0" encoding="utf-8"?>
+<ds:datastoreItem xmlns:ds="http://schemas.openxmlformats.org/officeDocument/2006/customXml" ds:itemID="{96CCEB9E-AFD2-470E-A760-57A3495FBAB4}">
+  <ds:schemaRefs>
+    <ds:schemaRef ds:uri="http://schemas.microsoft.com/office/2006/metadata/properties"/>
+    <ds:schemaRef ds:uri="http://schemas.microsoft.com/office/infopath/2007/PartnerControls"/>
+    <ds:schemaRef ds:uri="96c6c7a7-9ac0-4c08-bd0c-dace1ffb3083"/>
+  </ds:schemaRefs>
+</ds:datastoreItem>
+</file>
+
+<file path=customXml/itemProps4.xml><?xml version="1.0" encoding="utf-8"?>
 <ds:datastoreItem xmlns:ds="http://schemas.openxmlformats.org/officeDocument/2006/customXml" ds:itemID="{CF9E6BA1-68AB-4E04-8614-F17B17EFB72D}">
   <ds:schemaRefs>
     <ds:schemaRef ds:uri="http://schemas.openxmlformats.org/officeDocument/2006/bibliography"/>
   </ds:schemaRefs>
 </ds:datastoreItem>
-</file>
-
-<file path=customXml/itemProps4.xml><?xml version="1.0" encoding="utf-8"?>
-<ds:datastoreItem xmlns:ds="http://schemas.openxmlformats.org/officeDocument/2006/customXml" ds:itemID="{96CCEB9E-AFD2-470E-A760-57A3495FBAB4}">
-  <ds:schemaRefs>
-    <ds:schemaRef ds:uri="http://schemas.microsoft.com/office/2006/metadata/properties"/>
-    <ds:schemaRef ds:uri="96c6c7a7-9ac0-4c08-bd0c-dace1ffb3083"/>
-    <ds:schemaRef ds:uri="http://schemas.microsoft.com/office/2006/documentManagement/types"/>
-    <ds:schemaRef ds:uri="http://schemas.microsoft.com/office/infopath/2007/PartnerControls"/>
-    <ds:schemaRef ds:uri="http://schemas.openxmlformats.org/package/2006/metadata/core-properties"/>
-    <ds:schemaRef ds:uri="http://purl.org/dc/terms/"/>
-    <ds:schemaRef ds:uri="http://purl.org/dc/dcmitype/"/>
-    <ds:schemaRef ds:uri="2213cd7a-0726-4cda-871c-21689ef9e7c9"/>
-    <ds:schemaRef ds:uri="http://www.w3.org/XML/1998/namespace"/>
-    <ds:schemaRef ds:uri="http://purl.org/dc/elements/1.1/"/>
-  </ds:schemaRefs>
-</ds:datastoreItem>
 </file>
</xml_diff>

<commit_message>
[FEAT] data sql y update doc
</commit_message>
<xml_diff>
--- a/doc/Memoria_RumboBici_RMD.docx
+++ b/doc/Memoria_RumboBici_RMD.docx
@@ -6969,7 +6969,7 @@
         <w:rPr>
           <w:rFonts w:ascii="LT Wave Alt Light" w:hAnsi="LT Wave Alt Light"/>
         </w:rPr>
-        <w:t xml:space="preserve">Para su implementación, se ha optado por una arquitectura basada en el patrón Modelo-Vista-Controlador (MVC), favoreciendo una clara separación de responsabilidades. </w:t>
+        <w:t>Para su implementación, se ha optado por una arquitectura basada en el patrón Modelo-Vista-Controlador (MVC), favoreciendo una clara separación de responsabilidades.</w:t>
       </w:r>
     </w:p>
     <w:p>
@@ -6981,66 +6981,6 @@
           <w:rFonts w:ascii="LT Wave Alt Light" w:hAnsi="LT Wave Alt Light"/>
         </w:rPr>
       </w:pPr>
-      <w:r>
-        <w:rPr>
-          <w:rFonts w:ascii="LT Wave Alt Light" w:hAnsi="LT Wave Alt Light"/>
-        </w:rPr>
-        <w:t xml:space="preserve">El </w:t>
-      </w:r>
-      <w:proofErr w:type="spellStart"/>
-      <w:r>
-        <w:rPr>
-          <w:rFonts w:ascii="LT Wave Alt Light" w:hAnsi="LT Wave Alt Light"/>
-        </w:rPr>
-        <w:t>frontend</w:t>
-      </w:r>
-      <w:proofErr w:type="spellEnd"/>
-      <w:r>
-        <w:rPr>
-          <w:rFonts w:ascii="LT Wave Alt Light" w:hAnsi="LT Wave Alt Light"/>
-        </w:rPr>
-        <w:t xml:space="preserve"> ha sido desarrollado </w:t>
-      </w:r>
-      <w:r>
-        <w:rPr>
-          <w:rFonts w:ascii="LT Wave Alt Light" w:hAnsi="LT Wave Alt Light"/>
-        </w:rPr>
-        <w:t>en</w:t>
-      </w:r>
-      <w:r>
-        <w:rPr>
-          <w:rFonts w:ascii="LT Wave Alt Light" w:hAnsi="LT Wave Alt Light"/>
-        </w:rPr>
-        <w:t xml:space="preserve"> Angular, lo que permite una experiencia de usuario dinámica e interactiva, mientras que el </w:t>
-      </w:r>
-      <w:proofErr w:type="spellStart"/>
-      <w:r>
-        <w:rPr>
-          <w:rFonts w:ascii="LT Wave Alt Light" w:hAnsi="LT Wave Alt Light"/>
-        </w:rPr>
-        <w:t>backend</w:t>
-      </w:r>
-      <w:proofErr w:type="spellEnd"/>
-      <w:r>
-        <w:rPr>
-          <w:rFonts w:ascii="LT Wave Alt Light" w:hAnsi="LT Wave Alt Light"/>
-        </w:rPr>
-        <w:t xml:space="preserve"> se ha implementado con Spring </w:t>
-      </w:r>
-      <w:proofErr w:type="spellStart"/>
-      <w:r>
-        <w:rPr>
-          <w:rFonts w:ascii="LT Wave Alt Light" w:hAnsi="LT Wave Alt Light"/>
-        </w:rPr>
-        <w:t>Boot</w:t>
-      </w:r>
-      <w:proofErr w:type="spellEnd"/>
-      <w:r>
-        <w:rPr>
-          <w:rFonts w:ascii="LT Wave Alt Light" w:hAnsi="LT Wave Alt Light"/>
-        </w:rPr>
-        <w:t>, ofreciendo una solución robusta y escalable para la gestión de la lógica de negocio y el acceso a datos. Esta combinación tecnológica asegura una base sólida para el mantenimiento, evolución y despliegue del sistema.</w:t>
-      </w:r>
     </w:p>
     <w:p>
       <w:pPr>
@@ -7049,15 +6989,11 @@
         <w:jc w:val="both"/>
       </w:pPr>
       <w:r>
-        <w:rPr>
-          <w:rFonts w:ascii="LT Wave Alt Light" w:hAnsi="LT Wave Alt Light"/>
-          <w:noProof/>
-        </w:rPr>
         <w:drawing>
-          <wp:inline distT="0" distB="0" distL="0" distR="0" wp14:anchorId="521270E3" wp14:editId="136750F3">
-            <wp:extent cx="4962527" cy="3111500"/>
-            <wp:effectExtent l="0" t="0" r="9525" b="0"/>
-            <wp:docPr id="915159341" name="Imagen 1" descr="Imagen de la pantalla de un celular en la nieve&#10;&#10;El contenido generado por IA puede ser incorrecto."/>
+          <wp:inline distT="0" distB="0" distL="0" distR="0" wp14:anchorId="5EC17288" wp14:editId="2C32CAC4">
+            <wp:extent cx="5400040" cy="3783330"/>
+            <wp:effectExtent l="0" t="0" r="0" b="7620"/>
+            <wp:docPr id="741189502" name="Imagen 1" descr="Una captura de pantalla de una red social&#10;&#10;El contenido generado por IA puede ser incorrecto."/>
             <wp:cNvGraphicFramePr>
               <a:graphicFrameLocks xmlns:a="http://schemas.openxmlformats.org/drawingml/2006/main" noChangeAspect="1"/>
             </wp:cNvGraphicFramePr>
@@ -7065,7 +7001,7 @@
               <a:graphicData uri="http://schemas.openxmlformats.org/drawingml/2006/picture">
                 <pic:pic xmlns:pic="http://schemas.openxmlformats.org/drawingml/2006/picture">
                   <pic:nvPicPr>
-                    <pic:cNvPr id="915159341" name="Imagen 1" descr="Imagen de la pantalla de un celular en la nieve&#10;&#10;El contenido generado por IA puede ser incorrecto."/>
+                    <pic:cNvPr id="741189502" name="Imagen 1" descr="Una captura de pantalla de una red social&#10;&#10;El contenido generado por IA puede ser incorrecto."/>
                     <pic:cNvPicPr/>
                   </pic:nvPicPr>
                   <pic:blipFill>
@@ -7077,7 +7013,7 @@
                   <pic:spPr>
                     <a:xfrm>
                       <a:off x="0" y="0"/>
-                      <a:ext cx="4977918" cy="3121150"/>
+                      <a:ext cx="5400040" cy="3783330"/>
                     </a:xfrm>
                     <a:prstGeom prst="rect">
                       <a:avLst/>
@@ -7188,16 +7124,12 @@
         <w:jc w:val="both"/>
       </w:pPr>
       <w:r>
-        <w:rPr>
-          <w:rFonts w:ascii="LT Wave Alt Light" w:hAnsi="LT Wave Alt Light"/>
-          <w:noProof/>
-        </w:rPr>
         <w:lastRenderedPageBreak/>
         <w:drawing>
-          <wp:inline distT="0" distB="0" distL="0" distR="0" wp14:anchorId="36C1B34A" wp14:editId="4C72E368">
-            <wp:extent cx="1557551" cy="3251199"/>
-            <wp:effectExtent l="0" t="0" r="5080" b="6985"/>
-            <wp:docPr id="1809229057" name="Imagen 1" descr="Imagen que contiene exterior, nieve, hombre, esquiando&#10;&#10;El contenido generado por IA puede ser incorrecto."/>
+          <wp:inline distT="0" distB="0" distL="0" distR="0" wp14:anchorId="6D66E350" wp14:editId="2A7D0A9F">
+            <wp:extent cx="2560756" cy="5518150"/>
+            <wp:effectExtent l="0" t="0" r="0" b="6350"/>
+            <wp:docPr id="317551251" name="Imagen 1" descr="Una captura de pantalla de un celular de un mensaje con una foto de una persona&#10;&#10;El contenido generado por IA puede ser incorrecto."/>
             <wp:cNvGraphicFramePr>
               <a:graphicFrameLocks xmlns:a="http://schemas.openxmlformats.org/drawingml/2006/main" noChangeAspect="1"/>
             </wp:cNvGraphicFramePr>
@@ -7205,7 +7137,7 @@
               <a:graphicData uri="http://schemas.openxmlformats.org/drawingml/2006/picture">
                 <pic:pic xmlns:pic="http://schemas.openxmlformats.org/drawingml/2006/picture">
                   <pic:nvPicPr>
-                    <pic:cNvPr id="1809229057" name="Imagen 1" descr="Imagen que contiene exterior, nieve, hombre, esquiando&#10;&#10;El contenido generado por IA puede ser incorrecto."/>
+                    <pic:cNvPr id="317551251" name="Imagen 1" descr="Una captura de pantalla de un celular de un mensaje con una foto de una persona&#10;&#10;El contenido generado por IA puede ser incorrecto."/>
                     <pic:cNvPicPr/>
                   </pic:nvPicPr>
                   <pic:blipFill>
@@ -7217,7 +7149,7 @@
                   <pic:spPr>
                     <a:xfrm>
                       <a:off x="0" y="0"/>
-                      <a:ext cx="1572101" cy="3281570"/>
+                      <a:ext cx="2575622" cy="5550184"/>
                     </a:xfrm>
                     <a:prstGeom prst="rect">
                       <a:avLst/>
@@ -7320,6 +7252,7 @@
         <w:t>. Pantalla inicial de la aplicación (Mobile).</w:t>
       </w:r>
     </w:p>
+    <w:p/>
     <w:p>
       <w:pPr>
         <w:pStyle w:val="Ttulo2"/>
@@ -7406,7 +7339,19 @@
         <w:rPr>
           <w:rFonts w:ascii="LT Wave Alt Light" w:hAnsi="LT Wave Alt Light"/>
         </w:rPr>
-        <w:t>La presente aplicación nace con el objetivo de apoyar y potenciar este estilo de vida, ofreciendo a los usuarios una plataforma digital donde puedan registrar</w:t>
+        <w:t>La</w:t>
+      </w:r>
+      <w:r>
+        <w:rPr>
+          <w:rFonts w:ascii="LT Wave Alt Light" w:hAnsi="LT Wave Alt Light"/>
+        </w:rPr>
+        <w:t xml:space="preserve"> </w:t>
+      </w:r>
+      <w:r>
+        <w:rPr>
+          <w:rFonts w:ascii="LT Wave Alt Light" w:hAnsi="LT Wave Alt Light"/>
+        </w:rPr>
+        <w:t>aplicación nace con el objetivo de apoyar y potenciar este estilo de vida, ofreciendo a los usuarios una plataforma digital donde puedan registrar</w:t>
       </w:r>
       <w:r>
         <w:rPr>
@@ -7430,7 +7375,7 @@
         <w:rPr>
           <w:rFonts w:ascii="LT Wave Alt Light" w:hAnsi="LT Wave Alt Light"/>
         </w:rPr>
-        <w:t xml:space="preserve">sus rutas ciclistas. </w:t>
+        <w:t xml:space="preserve">sus rutas. </w:t>
       </w:r>
     </w:p>
     <w:p>
@@ -7442,6 +7387,7 @@
         <w:rPr>
           <w:rFonts w:ascii="LT Wave Alt Light" w:hAnsi="LT Wave Alt Light"/>
         </w:rPr>
+        <w:lastRenderedPageBreak/>
         <w:t>Al permitir clasificar las actividades por categorías, registrar fechas y acceder al historial completo de recorridos, la herramienta no solo cumple una función práctica, sino que también motiva a seguir explorando, superándose y construyendo una comunidad en torno a la bicicleta.</w:t>
       </w:r>
     </w:p>
@@ -7536,7 +7482,6 @@
         <w:rPr>
           <w:rFonts w:ascii="LT Wave Alt Light" w:hAnsi="LT Wave Alt Light"/>
         </w:rPr>
-        <w:lastRenderedPageBreak/>
         <w:t>Acceso al perfil</w:t>
       </w:r>
       <w:r>
@@ -7845,6 +7790,7 @@
         <w:rPr>
           <w:rFonts w:ascii="LT Wave Alt Light" w:hAnsi="LT Wave Alt Light"/>
         </w:rPr>
+        <w:lastRenderedPageBreak/>
         <w:t xml:space="preserve">Tiempo de carga </w:t>
       </w:r>
       <w:r>
@@ -7945,7 +7891,73 @@
         <w:rPr>
           <w:rFonts w:ascii="LT Wave Alt Light" w:hAnsi="LT Wave Alt Light"/>
         </w:rPr>
-        <w:t>Implementación de medidas contra ataques como SQL Injection</w:t>
+        <w:t xml:space="preserve">Uso de Spring JPA, este utiliza </w:t>
+      </w:r>
+      <w:r>
+        <w:rPr>
+          <w:rFonts w:ascii="LT Wave Alt Light" w:hAnsi="LT Wave Alt Light"/>
+        </w:rPr>
+        <w:t xml:space="preserve">JPQL (Java </w:t>
+      </w:r>
+      <w:proofErr w:type="spellStart"/>
+      <w:r>
+        <w:rPr>
+          <w:rFonts w:ascii="LT Wave Alt Light" w:hAnsi="LT Wave Alt Light"/>
+        </w:rPr>
+        <w:t>Persistence</w:t>
+      </w:r>
+      <w:proofErr w:type="spellEnd"/>
+      <w:r>
+        <w:rPr>
+          <w:rFonts w:ascii="LT Wave Alt Light" w:hAnsi="LT Wave Alt Light"/>
+        </w:rPr>
+        <w:t xml:space="preserve"> </w:t>
+      </w:r>
+      <w:proofErr w:type="spellStart"/>
+      <w:r>
+        <w:rPr>
+          <w:rFonts w:ascii="LT Wave Alt Light" w:hAnsi="LT Wave Alt Light"/>
+        </w:rPr>
+        <w:t>Query</w:t>
+      </w:r>
+      <w:proofErr w:type="spellEnd"/>
+      <w:r>
+        <w:rPr>
+          <w:rFonts w:ascii="LT Wave Alt Light" w:hAnsi="LT Wave Alt Light"/>
+        </w:rPr>
+        <w:t xml:space="preserve"> </w:t>
+      </w:r>
+      <w:proofErr w:type="spellStart"/>
+      <w:r>
+        <w:rPr>
+          <w:rFonts w:ascii="LT Wave Alt Light" w:hAnsi="LT Wave Alt Light"/>
+        </w:rPr>
+        <w:t>Language</w:t>
+      </w:r>
+      <w:proofErr w:type="spellEnd"/>
+      <w:r>
+        <w:rPr>
+          <w:rFonts w:ascii="LT Wave Alt Light" w:hAnsi="LT Wave Alt Light"/>
+        </w:rPr>
+        <w:t xml:space="preserve">) </w:t>
+      </w:r>
+      <w:r>
+        <w:rPr>
+          <w:rFonts w:ascii="LT Wave Alt Light" w:hAnsi="LT Wave Alt Light"/>
+        </w:rPr>
+        <w:t>con</w:t>
+      </w:r>
+      <w:r>
+        <w:rPr>
+          <w:rFonts w:ascii="LT Wave Alt Light" w:hAnsi="LT Wave Alt Light"/>
+        </w:rPr>
+        <w:t xml:space="preserve"> consultas parametrizadas internamente</w:t>
+      </w:r>
+      <w:r>
+        <w:rPr>
+          <w:rFonts w:ascii="LT Wave Alt Light" w:hAnsi="LT Wave Alt Light"/>
+        </w:rPr>
+        <w:t>, que impiden que las entradas del usuario sean interpretadas como código SQL.</w:t>
       </w:r>
     </w:p>
     <w:p>
@@ -8640,6 +8652,7 @@
         <w:rPr>
           <w:rFonts w:ascii="LT Wave Alt Light" w:hAnsi="LT Wave Alt Light"/>
         </w:rPr>
+        <w:lastRenderedPageBreak/>
         <w:t>Visual Studio Code</w:t>
       </w:r>
       <w:r>
@@ -9097,7 +9110,6 @@
               <w:rPr>
                 <w:rFonts w:ascii="LT Wave Alt Light" w:hAnsi="LT Wave Alt Light"/>
               </w:rPr>
-              <w:lastRenderedPageBreak/>
               <w:t>Integraciones y pruebas</w:t>
             </w:r>
           </w:p>
@@ -9948,6 +9960,7 @@
       </w:pPr>
       <w:bookmarkStart w:id="17" w:name="_Toc191891767"/>
       <w:r>
+        <w:lastRenderedPageBreak/>
         <w:t>Tecnologías</w:t>
       </w:r>
       <w:bookmarkEnd w:id="17"/>
@@ -10236,7 +10249,6 @@
         <w:rPr>
           <w:rFonts w:ascii="LT Wave Alt Light" w:hAnsi="LT Wave Alt Light"/>
         </w:rPr>
-        <w:lastRenderedPageBreak/>
         <w:t xml:space="preserve">Spring </w:t>
       </w:r>
       <w:proofErr w:type="spellStart"/>
@@ -10816,6 +10828,7 @@
         <w:t xml:space="preserve"> a una API </w:t>
       </w:r>
       <w:proofErr w:type="spellStart"/>
+      <w:proofErr w:type="gramStart"/>
       <w:r>
         <w:rPr>
           <w:rFonts w:ascii="LT Wave Alt Light" w:hAnsi="LT Wave Alt Light"/>
@@ -10833,6 +10846,89 @@
         <w:rPr>
           <w:rFonts w:ascii="LT Wave Alt Light" w:hAnsi="LT Wave Alt Light"/>
         </w:rPr>
+        <w:t xml:space="preserve"> </w:t>
+      </w:r>
+      <w:r>
+        <w:rPr>
+          <w:rFonts w:ascii="LT Wave Alt Light" w:hAnsi="LT Wave Alt Light"/>
+        </w:rPr>
+        <w:t xml:space="preserve"> (</w:t>
+      </w:r>
+      <w:proofErr w:type="spellStart"/>
+      <w:proofErr w:type="gramEnd"/>
+      <w:r>
+        <w:rPr>
+          <w:rFonts w:ascii="LT Wave Alt Light" w:hAnsi="LT Wave Alt Light"/>
+        </w:rPr>
+        <w:t>Application</w:t>
+      </w:r>
+      <w:proofErr w:type="spellEnd"/>
+      <w:r>
+        <w:rPr>
+          <w:rFonts w:ascii="LT Wave Alt Light" w:hAnsi="LT Wave Alt Light"/>
+        </w:rPr>
+        <w:t xml:space="preserve"> </w:t>
+      </w:r>
+      <w:proofErr w:type="spellStart"/>
+      <w:r>
+        <w:rPr>
+          <w:rFonts w:ascii="LT Wave Alt Light" w:hAnsi="LT Wave Alt Light"/>
+        </w:rPr>
+        <w:t>Programming</w:t>
+      </w:r>
+      <w:proofErr w:type="spellEnd"/>
+      <w:r>
+        <w:rPr>
+          <w:rFonts w:ascii="LT Wave Alt Light" w:hAnsi="LT Wave Alt Light"/>
+        </w:rPr>
+        <w:t xml:space="preserve"> </w:t>
+      </w:r>
+      <w:proofErr w:type="gramStart"/>
+      <w:r>
+        <w:rPr>
+          <w:rFonts w:ascii="LT Wave Alt Light" w:hAnsi="LT Wave Alt Light"/>
+        </w:rPr>
+        <w:t>Interface</w:t>
+      </w:r>
+      <w:proofErr w:type="gramEnd"/>
+      <w:r>
+        <w:rPr>
+          <w:rFonts w:ascii="LT Wave Alt Light" w:hAnsi="LT Wave Alt Light"/>
+        </w:rPr>
+        <w:t xml:space="preserve"> - </w:t>
+      </w:r>
+      <w:proofErr w:type="spellStart"/>
+      <w:r>
+        <w:rPr>
+          <w:rFonts w:ascii="LT Wave Alt Light" w:hAnsi="LT Wave Alt Light"/>
+        </w:rPr>
+        <w:t>Representational</w:t>
+      </w:r>
+      <w:proofErr w:type="spellEnd"/>
+      <w:r>
+        <w:rPr>
+          <w:rFonts w:ascii="LT Wave Alt Light" w:hAnsi="LT Wave Alt Light"/>
+        </w:rPr>
+        <w:t xml:space="preserve"> </w:t>
+      </w:r>
+      <w:proofErr w:type="spellStart"/>
+      <w:r>
+        <w:rPr>
+          <w:rFonts w:ascii="LT Wave Alt Light" w:hAnsi="LT Wave Alt Light"/>
+        </w:rPr>
+        <w:t>State</w:t>
+      </w:r>
+      <w:proofErr w:type="spellEnd"/>
+      <w:r>
+        <w:rPr>
+          <w:rFonts w:ascii="LT Wave Alt Light" w:hAnsi="LT Wave Alt Light"/>
+        </w:rPr>
+        <w:t xml:space="preserve"> Transfer)</w:t>
+      </w:r>
+      <w:r>
+        <w:rPr>
+          <w:rFonts w:ascii="LT Wave Alt Light" w:hAnsi="LT Wave Alt Light"/>
+        </w:rPr>
         <w:t xml:space="preserve">. </w:t>
       </w:r>
     </w:p>
@@ -10903,6 +10999,7 @@
         <w:rPr>
           <w:rFonts w:ascii="LT Wave Alt Light" w:hAnsi="LT Wave Alt Light"/>
         </w:rPr>
+        <w:lastRenderedPageBreak/>
         <w:t xml:space="preserve">Toda la información se almacena y gestiona en una base de datos MySQL, a la que el </w:t>
       </w:r>
       <w:proofErr w:type="spellStart"/>
@@ -10917,7 +11014,45 @@
         <w:rPr>
           <w:rFonts w:ascii="LT Wave Alt Light" w:hAnsi="LT Wave Alt Light"/>
         </w:rPr>
-        <w:t xml:space="preserve"> accede utilizando JPA. Esta arquitectura permite una clara separación entre la interfaz y el servidor, facilitando el mantenimiento y la escalabilidad de la aplicación.</w:t>
+        <w:t xml:space="preserve"> accede utilizando JPA</w:t>
+      </w:r>
+      <w:r>
+        <w:rPr>
+          <w:rFonts w:ascii="LT Wave Alt Light" w:hAnsi="LT Wave Alt Light"/>
+        </w:rPr>
+        <w:t xml:space="preserve"> (</w:t>
+      </w:r>
+      <w:r>
+        <w:rPr>
+          <w:rFonts w:ascii="LT Wave Alt Light" w:hAnsi="LT Wave Alt Light"/>
+        </w:rPr>
+        <w:t xml:space="preserve">Java </w:t>
+      </w:r>
+      <w:proofErr w:type="spellStart"/>
+      <w:r>
+        <w:rPr>
+          <w:rFonts w:ascii="LT Wave Alt Light" w:hAnsi="LT Wave Alt Light"/>
+        </w:rPr>
+        <w:t>Persistence</w:t>
+      </w:r>
+      <w:proofErr w:type="spellEnd"/>
+      <w:r>
+        <w:rPr>
+          <w:rFonts w:ascii="LT Wave Alt Light" w:hAnsi="LT Wave Alt Light"/>
+        </w:rPr>
+        <w:t xml:space="preserve"> API</w:t>
+      </w:r>
+      <w:r>
+        <w:rPr>
+          <w:rFonts w:ascii="LT Wave Alt Light" w:hAnsi="LT Wave Alt Light"/>
+        </w:rPr>
+        <w:t>)</w:t>
+      </w:r>
+      <w:r>
+        <w:rPr>
+          <w:rFonts w:ascii="LT Wave Alt Light" w:hAnsi="LT Wave Alt Light"/>
+        </w:rPr>
+        <w:t>. Esta arquitectura permite una clara separación entre la interfaz y el servidor, facilitando el mantenimiento y la escalabilidad de la aplicación.</w:t>
       </w:r>
     </w:p>
     <w:p>
@@ -11081,7 +11216,6 @@
         <w:rPr>
           <w:rFonts w:ascii="LT Wave Alt Light" w:hAnsi="LT Wave Alt Light"/>
         </w:rPr>
-        <w:lastRenderedPageBreak/>
         <w:t xml:space="preserve">Angular 19 continúa mejorando el rendimiento y la experiencia del desarrollador, incorporando nuevas optimizaciones, mejoras en el renderizado y herramientas más intuitivas para el desarrollo moderno. </w:t>
       </w:r>
       <w:r>
@@ -11362,21 +11496,31 @@
         <w:rPr>
           <w:rFonts w:ascii="LT Wave Alt Light" w:hAnsi="LT Wave Alt Light"/>
         </w:rPr>
-        <w:t xml:space="preserve">SCSS es una extensión de CSS que añade funcionalidades avanzadas como variables, anidamiento, </w:t>
-      </w:r>
-      <w:proofErr w:type="spellStart"/>
-      <w:r>
-        <w:rPr>
-          <w:rFonts w:ascii="LT Wave Alt Light" w:hAnsi="LT Wave Alt Light"/>
-        </w:rPr>
-        <w:t>mixins</w:t>
-      </w:r>
-      <w:proofErr w:type="spellEnd"/>
-      <w:r>
-        <w:rPr>
-          <w:rFonts w:ascii="LT Wave Alt Light" w:hAnsi="LT Wave Alt Light"/>
-        </w:rPr>
-        <w:t xml:space="preserve"> y funciones, facilitando una escritura más limpia, estructurada y reutilizable del código de estilos. Es parte del preprocesador </w:t>
+        <w:t>SCSS es una extensión de CSS que añade funcionalidades avanzadas como variables</w:t>
+      </w:r>
+      <w:r>
+        <w:rPr>
+          <w:rFonts w:ascii="LT Wave Alt Light" w:hAnsi="LT Wave Alt Light"/>
+        </w:rPr>
+        <w:t xml:space="preserve"> y</w:t>
+      </w:r>
+      <w:r>
+        <w:rPr>
+          <w:rFonts w:ascii="LT Wave Alt Light" w:hAnsi="LT Wave Alt Light"/>
+        </w:rPr>
+        <w:t xml:space="preserve"> anidamiento</w:t>
+      </w:r>
+      <w:r>
+        <w:rPr>
+          <w:rFonts w:ascii="LT Wave Alt Light" w:hAnsi="LT Wave Alt Light"/>
+        </w:rPr>
+        <w:t xml:space="preserve"> entre otras</w:t>
+      </w:r>
+      <w:r>
+        <w:rPr>
+          <w:rFonts w:ascii="LT Wave Alt Light" w:hAnsi="LT Wave Alt Light"/>
+        </w:rPr>
+        <w:t xml:space="preserve">, facilitando una escritura más limpia, estructurada y reutilizable del código de estilos. Es parte del preprocesador </w:t>
       </w:r>
       <w:proofErr w:type="spellStart"/>
       <w:r>
@@ -11462,14 +11606,6 @@
     </w:p>
     <w:p>
       <w:pPr>
-        <w:jc w:val="both"/>
-        <w:rPr>
-          <w:rFonts w:ascii="LT Wave Alt Light" w:hAnsi="LT Wave Alt Light"/>
-        </w:rPr>
-      </w:pPr>
-    </w:p>
-    <w:p>
-      <w:pPr>
         <w:tabs>
           <w:tab w:val="left" w:pos="2893"/>
         </w:tabs>
@@ -11549,6 +11685,7 @@
         <w:rPr>
           <w:rFonts w:ascii="LT Wave Alt Light" w:hAnsi="LT Wave Alt Light"/>
         </w:rPr>
+        <w:lastRenderedPageBreak/>
         <w:t>TypeScript</w:t>
       </w:r>
       <w:proofErr w:type="spellEnd"/>
@@ -11716,7 +11853,6 @@
         <w:jc w:val="both"/>
       </w:pPr>
       <w:r>
-        <w:lastRenderedPageBreak/>
         <w:t xml:space="preserve"> </w:t>
       </w:r>
       <w:hyperlink r:id="rId19" w:history="1">
@@ -12239,14 +12375,7 @@
         <w:rPr>
           <w:rFonts w:ascii="LT Wave Alt Light" w:hAnsi="LT Wave Alt Light"/>
         </w:rPr>
-        <w:t xml:space="preserve">, maneja la lógica de negocio </w:t>
-      </w:r>
-      <w:r>
-        <w:rPr>
-          <w:rFonts w:ascii="LT Wave Alt Light" w:hAnsi="LT Wave Alt Light"/>
-        </w:rPr>
-        <w:lastRenderedPageBreak/>
-        <w:t xml:space="preserve">y expone </w:t>
+        <w:t xml:space="preserve">, maneja la lógica de negocio y expone </w:t>
       </w:r>
       <w:proofErr w:type="spellStart"/>
       <w:r>
@@ -12324,25 +12453,51 @@
       <w:r>
         <w:t xml:space="preserve">Ilustración </w:t>
       </w:r>
-      <w:fldSimple w:instr=" STYLEREF 1 \s ">
-        <w:r>
-          <w:rPr>
-            <w:noProof/>
-          </w:rPr>
-          <w:t>4</w:t>
-        </w:r>
-      </w:fldSimple>
+      <w:r>
+        <w:fldChar w:fldCharType="begin"/>
+      </w:r>
+      <w:r>
+        <w:instrText xml:space="preserve"> STYLEREF 1 \s </w:instrText>
+      </w:r>
+      <w:r>
+        <w:fldChar w:fldCharType="separate"/>
+      </w:r>
+      <w:r>
+        <w:rPr>
+          <w:noProof/>
+        </w:rPr>
+        <w:t>4</w:t>
+      </w:r>
+      <w:r>
+        <w:rPr>
+          <w:noProof/>
+        </w:rPr>
+        <w:fldChar w:fldCharType="end"/>
+      </w:r>
       <w:r>
         <w:noBreakHyphen/>
       </w:r>
-      <w:fldSimple w:instr=" SEQ Ilustración \* ARABIC \s 1 ">
-        <w:r>
-          <w:rPr>
-            <w:noProof/>
-          </w:rPr>
-          <w:t>1</w:t>
-        </w:r>
-      </w:fldSimple>
+      <w:r>
+        <w:fldChar w:fldCharType="begin"/>
+      </w:r>
+      <w:r>
+        <w:instrText xml:space="preserve"> SEQ Ilustración \* ARABIC \s 1 </w:instrText>
+      </w:r>
+      <w:r>
+        <w:fldChar w:fldCharType="separate"/>
+      </w:r>
+      <w:r>
+        <w:rPr>
+          <w:noProof/>
+        </w:rPr>
+        <w:t>1</w:t>
+      </w:r>
+      <w:r>
+        <w:rPr>
+          <w:noProof/>
+        </w:rPr>
+        <w:fldChar w:fldCharType="end"/>
+      </w:r>
       <w:r>
         <w:t>. Diagrama de aplicación.</w:t>
       </w:r>
@@ -12457,7 +12612,29 @@
           <w:rFonts w:ascii="LT Wave Alt Light" w:hAnsi="LT Wave Alt Light"/>
           <w:color w:val="000000" w:themeColor="text1"/>
         </w:rPr>
-        <w:t>Los usuarios pueden realizar una o varias rutas o por otra parte ninguna, (interesa almacenar su información para publicitar próximas actividades).</w:t>
+        <w:lastRenderedPageBreak/>
+        <w:t xml:space="preserve">Los usuarios pueden </w:t>
+      </w:r>
+      <w:r>
+        <w:rPr>
+          <w:rFonts w:ascii="LT Wave Alt Light" w:hAnsi="LT Wave Alt Light"/>
+          <w:color w:val="000000" w:themeColor="text1"/>
+        </w:rPr>
+        <w:t>registrar</w:t>
+      </w:r>
+      <w:r>
+        <w:rPr>
+          <w:rFonts w:ascii="LT Wave Alt Light" w:hAnsi="LT Wave Alt Light"/>
+          <w:color w:val="000000" w:themeColor="text1"/>
+        </w:rPr>
+        <w:t xml:space="preserve"> una o varias rutas o por otra parte ninguna</w:t>
+      </w:r>
+      <w:r>
+        <w:rPr>
+          <w:rFonts w:ascii="LT Wave Alt Light" w:hAnsi="LT Wave Alt Light"/>
+          <w:color w:val="000000" w:themeColor="text1"/>
+        </w:rPr>
+        <w:t>.</w:t>
       </w:r>
     </w:p>
     <w:p>
@@ -12543,7 +12720,48 @@
           <w:color w:val="000000" w:themeColor="text1"/>
           <w:u w:val="single"/>
         </w:rPr>
+        <w:t>correo electrónico</w:t>
+      </w:r>
+      <w:r>
+        <w:rPr>
+          <w:rFonts w:ascii="LT Wave Alt Light" w:hAnsi="LT Wave Alt Light"/>
+          <w:color w:val="000000" w:themeColor="text1"/>
+          <w:u w:val="single"/>
+        </w:rPr>
+        <w:t xml:space="preserve"> y </w:t>
+      </w:r>
+      <w:r>
+        <w:rPr>
+          <w:rFonts w:ascii="LT Wave Alt Light" w:hAnsi="LT Wave Alt Light"/>
+          <w:color w:val="000000" w:themeColor="text1"/>
+          <w:u w:val="single"/>
+        </w:rPr>
         <w:t>fecha de nacimiento</w:t>
+      </w:r>
+      <w:r>
+        <w:rPr>
+          <w:rFonts w:ascii="LT Wave Alt Light" w:hAnsi="LT Wave Alt Light"/>
+          <w:color w:val="000000" w:themeColor="text1"/>
+        </w:rPr>
+        <w:t>.</w:t>
+      </w:r>
+    </w:p>
+    <w:p>
+      <w:pPr>
+        <w:ind w:left="1134"/>
+        <w:jc w:val="both"/>
+        <w:rPr>
+          <w:rFonts w:ascii="LT Wave Alt Light" w:hAnsi="LT Wave Alt Light"/>
+          <w:color w:val="000000" w:themeColor="text1"/>
+          <w:u w:val="single"/>
+        </w:rPr>
+      </w:pPr>
+      <w:r>
+        <w:rPr>
+          <w:rFonts w:ascii="LT Wave Alt Light" w:hAnsi="LT Wave Alt Light"/>
+          <w:color w:val="000000" w:themeColor="text1"/>
+        </w:rPr>
+        <w:t xml:space="preserve">Las </w:t>
       </w:r>
       <w:r>
         <w:rPr>
@@ -12552,55 +12770,7 @@
           <w:bCs/>
           <w:color w:val="000000" w:themeColor="text1"/>
         </w:rPr>
-        <w:t xml:space="preserve">, </w:t>
-      </w:r>
-      <w:r>
-        <w:rPr>
-          <w:rFonts w:ascii="LT Wave Alt Light" w:hAnsi="LT Wave Alt Light"/>
-          <w:color w:val="000000" w:themeColor="text1"/>
-          <w:u w:val="single"/>
-        </w:rPr>
-        <w:t>género</w:t>
-      </w:r>
-      <w:r>
-        <w:rPr>
-          <w:rFonts w:ascii="LT Wave Alt Light" w:hAnsi="LT Wave Alt Light"/>
-          <w:color w:val="000000" w:themeColor="text1"/>
-        </w:rPr>
-        <w:t xml:space="preserve"> y </w:t>
-      </w:r>
-      <w:r>
-        <w:rPr>
-          <w:rFonts w:ascii="LT Wave Alt Light" w:hAnsi="LT Wave Alt Light"/>
-          <w:color w:val="000000" w:themeColor="text1"/>
-          <w:u w:val="single"/>
-        </w:rPr>
-        <w:t>correo electrónico</w:t>
-      </w:r>
-      <w:r>
-        <w:rPr>
-          <w:rFonts w:ascii="LT Wave Alt Light" w:hAnsi="LT Wave Alt Light"/>
-          <w:color w:val="000000" w:themeColor="text1"/>
-        </w:rPr>
-        <w:t>.</w:t>
-      </w:r>
-    </w:p>
-    <w:p>
-      <w:pPr>
-        <w:ind w:left="1134"/>
-        <w:jc w:val="both"/>
-        <w:rPr>
-          <w:rFonts w:ascii="LT Wave Alt Light" w:hAnsi="LT Wave Alt Light"/>
-          <w:color w:val="000000" w:themeColor="text1"/>
-          <w:u w:val="single"/>
-        </w:rPr>
-      </w:pPr>
-      <w:r>
-        <w:rPr>
-          <w:rFonts w:ascii="LT Wave Alt Light" w:hAnsi="LT Wave Alt Light"/>
-          <w:color w:val="000000" w:themeColor="text1"/>
-        </w:rPr>
-        <w:t xml:space="preserve">Las </w:t>
+        <w:t>rutas</w:t>
       </w:r>
       <w:r>
         <w:rPr>
@@ -12609,7 +12779,128 @@
           <w:bCs/>
           <w:color w:val="000000" w:themeColor="text1"/>
         </w:rPr>
-        <w:t>rutas</w:t>
+        <w:t xml:space="preserve"> </w:t>
+      </w:r>
+      <w:r>
+        <w:rPr>
+          <w:rFonts w:ascii="LT Wave Alt Light" w:hAnsi="LT Wave Alt Light"/>
+          <w:color w:val="000000" w:themeColor="text1"/>
+        </w:rPr>
+        <w:t xml:space="preserve">estarán definidas por un </w:t>
+      </w:r>
+      <w:r>
+        <w:rPr>
+          <w:rFonts w:ascii="LT Wave Alt Light" w:hAnsi="LT Wave Alt Light"/>
+          <w:color w:val="000000" w:themeColor="text1"/>
+          <w:u w:val="single"/>
+        </w:rPr>
+        <w:t>id-ruta</w:t>
+      </w:r>
+      <w:r>
+        <w:rPr>
+          <w:rFonts w:ascii="LT Wave Alt Light" w:hAnsi="LT Wave Alt Light"/>
+          <w:color w:val="000000" w:themeColor="text1"/>
+        </w:rPr>
+        <w:t xml:space="preserve">, </w:t>
+      </w:r>
+      <w:r>
+        <w:rPr>
+          <w:rFonts w:ascii="LT Wave Alt Light" w:hAnsi="LT Wave Alt Light"/>
+          <w:color w:val="000000" w:themeColor="text1"/>
+          <w:u w:val="single"/>
+        </w:rPr>
+        <w:t>nombre</w:t>
+      </w:r>
+      <w:r>
+        <w:rPr>
+          <w:rFonts w:ascii="LT Wave Alt Light" w:hAnsi="LT Wave Alt Light"/>
+          <w:color w:val="000000" w:themeColor="text1"/>
+        </w:rPr>
+        <w:t>,</w:t>
+      </w:r>
+      <w:r>
+        <w:rPr>
+          <w:rFonts w:ascii="LT Wave Alt Light" w:hAnsi="LT Wave Alt Light"/>
+          <w:color w:val="000000" w:themeColor="text1"/>
+        </w:rPr>
+        <w:t xml:space="preserve"> </w:t>
+      </w:r>
+      <w:r>
+        <w:rPr>
+          <w:rFonts w:ascii="LT Wave Alt Light" w:hAnsi="LT Wave Alt Light"/>
+          <w:color w:val="000000" w:themeColor="text1"/>
+          <w:u w:val="single"/>
+        </w:rPr>
+        <w:t>localidad</w:t>
+      </w:r>
+      <w:r>
+        <w:rPr>
+          <w:rFonts w:ascii="LT Wave Alt Light" w:hAnsi="LT Wave Alt Light"/>
+          <w:color w:val="000000" w:themeColor="text1"/>
+        </w:rPr>
+        <w:t xml:space="preserve">, </w:t>
+      </w:r>
+      <w:r>
+        <w:rPr>
+          <w:rFonts w:ascii="LT Wave Alt Light" w:hAnsi="LT Wave Alt Light"/>
+          <w:color w:val="000000" w:themeColor="text1"/>
+          <w:u w:val="single"/>
+        </w:rPr>
+        <w:t>kilómetros</w:t>
+      </w:r>
+      <w:r>
+        <w:rPr>
+          <w:rFonts w:ascii="LT Wave Alt Light" w:hAnsi="LT Wave Alt Light"/>
+          <w:color w:val="000000" w:themeColor="text1"/>
+          <w:u w:val="single"/>
+        </w:rPr>
+        <w:t xml:space="preserve"> y</w:t>
+      </w:r>
+      <w:r>
+        <w:rPr>
+          <w:rFonts w:ascii="LT Wave Alt Light" w:hAnsi="LT Wave Alt Light"/>
+          <w:color w:val="000000" w:themeColor="text1"/>
+        </w:rPr>
+        <w:t xml:space="preserve"> </w:t>
+      </w:r>
+      <w:r>
+        <w:rPr>
+          <w:rFonts w:ascii="LT Wave Alt Light" w:hAnsi="LT Wave Alt Light"/>
+          <w:color w:val="000000" w:themeColor="text1"/>
+          <w:u w:val="single"/>
+        </w:rPr>
+        <w:t>fecha</w:t>
+      </w:r>
+      <w:r>
+        <w:rPr>
+          <w:rFonts w:ascii="LT Wave Alt Light" w:hAnsi="LT Wave Alt Light"/>
+          <w:color w:val="000000" w:themeColor="text1"/>
+        </w:rPr>
+        <w:t>.</w:t>
+      </w:r>
+    </w:p>
+    <w:p>
+      <w:pPr>
+        <w:ind w:left="1134"/>
+        <w:jc w:val="both"/>
+        <w:rPr>
+          <w:rFonts w:ascii="LT Wave Alt Light" w:hAnsi="LT Wave Alt Light"/>
+          <w:color w:val="000000" w:themeColor="text1"/>
+        </w:rPr>
+      </w:pPr>
+      <w:r>
+        <w:rPr>
+          <w:rFonts w:ascii="LT Wave Alt Light" w:hAnsi="LT Wave Alt Light"/>
+          <w:color w:val="000000" w:themeColor="text1"/>
+        </w:rPr>
+        <w:t xml:space="preserve">Una o varias rutas pertenecen a una </w:t>
+      </w:r>
+      <w:r>
+        <w:rPr>
+          <w:rFonts w:ascii="LT Wave Alt Light" w:hAnsi="LT Wave Alt Light"/>
+          <w:color w:val="000000" w:themeColor="text1"/>
+        </w:rPr>
+        <w:t>categoría</w:t>
       </w:r>
       <w:r>
         <w:rPr>
@@ -12625,142 +12916,14 @@
           <w:rFonts w:ascii="LT Wave Alt Light" w:hAnsi="LT Wave Alt Light"/>
           <w:color w:val="000000" w:themeColor="text1"/>
         </w:rPr>
-        <w:t xml:space="preserve">estarán definidas por un </w:t>
+        <w:t>haciendo referencia al tipo de actividad realiza</w:t>
       </w:r>
       <w:r>
         <w:rPr>
           <w:rFonts w:ascii="LT Wave Alt Light" w:hAnsi="LT Wave Alt Light"/>
           <w:color w:val="000000" w:themeColor="text1"/>
-          <w:u w:val="single"/>
-        </w:rPr>
-        <w:t>id-ruta</w:t>
-      </w:r>
-      <w:r>
-        <w:rPr>
-          <w:rFonts w:ascii="LT Wave Alt Light" w:hAnsi="LT Wave Alt Light"/>
-          <w:color w:val="000000" w:themeColor="text1"/>
-        </w:rPr>
-        <w:t xml:space="preserve">, </w:t>
-      </w:r>
-      <w:r>
-        <w:rPr>
-          <w:rFonts w:ascii="LT Wave Alt Light" w:hAnsi="LT Wave Alt Light"/>
-          <w:color w:val="000000" w:themeColor="text1"/>
-          <w:u w:val="single"/>
-        </w:rPr>
-        <w:t>nombre</w:t>
-      </w:r>
-      <w:r>
-        <w:rPr>
-          <w:rFonts w:ascii="LT Wave Alt Light" w:hAnsi="LT Wave Alt Light"/>
-          <w:color w:val="000000" w:themeColor="text1"/>
-        </w:rPr>
-        <w:t xml:space="preserve">, </w:t>
-      </w:r>
-      <w:r>
-        <w:rPr>
-          <w:rFonts w:ascii="LT Wave Alt Light" w:hAnsi="LT Wave Alt Light"/>
-          <w:color w:val="000000" w:themeColor="text1"/>
-          <w:u w:val="single"/>
-        </w:rPr>
-        <w:t>descripción</w:t>
-      </w:r>
-      <w:r>
-        <w:rPr>
-          <w:rFonts w:ascii="LT Wave Alt Light" w:hAnsi="LT Wave Alt Light"/>
-          <w:color w:val="000000" w:themeColor="text1"/>
-        </w:rPr>
-        <w:t xml:space="preserve">, </w:t>
-      </w:r>
-      <w:r>
-        <w:rPr>
-          <w:rFonts w:ascii="LT Wave Alt Light" w:hAnsi="LT Wave Alt Light"/>
-          <w:color w:val="000000" w:themeColor="text1"/>
-          <w:u w:val="single"/>
-        </w:rPr>
-        <w:t>localidad</w:t>
-      </w:r>
-      <w:r>
-        <w:rPr>
-          <w:rFonts w:ascii="LT Wave Alt Light" w:hAnsi="LT Wave Alt Light"/>
-          <w:color w:val="000000" w:themeColor="text1"/>
-        </w:rPr>
-        <w:t xml:space="preserve">, </w:t>
-      </w:r>
-      <w:r>
-        <w:rPr>
-          <w:rFonts w:ascii="LT Wave Alt Light" w:hAnsi="LT Wave Alt Light"/>
-          <w:color w:val="000000" w:themeColor="text1"/>
-          <w:u w:val="single"/>
-        </w:rPr>
-        <w:t>kilómetros</w:t>
-      </w:r>
-      <w:r>
-        <w:rPr>
-          <w:rFonts w:ascii="LT Wave Alt Light" w:hAnsi="LT Wave Alt Light"/>
-          <w:color w:val="000000" w:themeColor="text1"/>
-        </w:rPr>
-        <w:t xml:space="preserve">, </w:t>
-      </w:r>
-      <w:r>
-        <w:rPr>
-          <w:rFonts w:ascii="LT Wave Alt Light" w:hAnsi="LT Wave Alt Light"/>
-          <w:color w:val="000000" w:themeColor="text1"/>
-          <w:u w:val="single"/>
-        </w:rPr>
-        <w:t>fecha inicio</w:t>
-      </w:r>
-      <w:r>
-        <w:rPr>
-          <w:rFonts w:ascii="LT Wave Alt Light" w:hAnsi="LT Wave Alt Light"/>
-          <w:color w:val="000000" w:themeColor="text1"/>
-        </w:rPr>
-        <w:t xml:space="preserve">, </w:t>
-      </w:r>
-      <w:r>
-        <w:rPr>
-          <w:rFonts w:ascii="LT Wave Alt Light" w:hAnsi="LT Wave Alt Light"/>
-          <w:color w:val="000000" w:themeColor="text1"/>
-          <w:u w:val="single"/>
-        </w:rPr>
-        <w:t>fecha fin</w:t>
-      </w:r>
-      <w:r>
-        <w:rPr>
-          <w:rFonts w:ascii="LT Wave Alt Light" w:hAnsi="LT Wave Alt Light"/>
-          <w:color w:val="000000" w:themeColor="text1"/>
-        </w:rPr>
-        <w:t xml:space="preserve">, </w:t>
-      </w:r>
-      <w:r>
-        <w:rPr>
-          <w:rFonts w:ascii="LT Wave Alt Light" w:hAnsi="LT Wave Alt Light"/>
-          <w:color w:val="000000" w:themeColor="text1"/>
-          <w:u w:val="single"/>
-        </w:rPr>
-        <w:t>número de participantes</w:t>
-      </w:r>
-      <w:r>
-        <w:rPr>
-          <w:rFonts w:ascii="LT Wave Alt Light" w:hAnsi="LT Wave Alt Light"/>
-          <w:color w:val="000000" w:themeColor="text1"/>
-        </w:rPr>
-        <w:t xml:space="preserve"> y</w:t>
-      </w:r>
-      <w:r>
-        <w:rPr>
-          <w:rFonts w:ascii="LT Wave Alt Light" w:hAnsi="LT Wave Alt Light"/>
-          <w:color w:val="000000" w:themeColor="text1"/>
-        </w:rPr>
-        <w:t xml:space="preserve"> </w:t>
-      </w:r>
-      <w:r>
-        <w:rPr>
-          <w:rFonts w:ascii="LT Wave Alt Light" w:hAnsi="LT Wave Alt Light"/>
-          <w:color w:val="000000" w:themeColor="text1"/>
-          <w:u w:val="single"/>
-        </w:rPr>
-        <w:t>precio</w:t>
+        </w:rPr>
+        <w:t>da</w:t>
       </w:r>
       <w:r>
         <w:rPr>
@@ -12784,14 +12947,7 @@
           <w:rFonts w:ascii="LT Wave Alt Light" w:hAnsi="LT Wave Alt Light"/>
           <w:color w:val="000000" w:themeColor="text1"/>
         </w:rPr>
-        <w:t xml:space="preserve">Una o varias rutas pertenecen a una </w:t>
-      </w:r>
-      <w:r>
-        <w:rPr>
-          <w:rFonts w:ascii="LT Wave Alt Light" w:hAnsi="LT Wave Alt Light"/>
-          <w:color w:val="000000" w:themeColor="text1"/>
-        </w:rPr>
-        <w:t>categoría</w:t>
+        <w:t xml:space="preserve">Las </w:t>
       </w:r>
       <w:r>
         <w:rPr>
@@ -12800,39 +12956,6 @@
           <w:bCs/>
           <w:color w:val="000000" w:themeColor="text1"/>
         </w:rPr>
-        <w:t xml:space="preserve"> </w:t>
-      </w:r>
-      <w:r>
-        <w:rPr>
-          <w:rFonts w:ascii="LT Wave Alt Light" w:hAnsi="LT Wave Alt Light"/>
-          <w:color w:val="000000" w:themeColor="text1"/>
-        </w:rPr>
-        <w:t>haciendo referencia al tipo de actividad que se va a realizar.</w:t>
-      </w:r>
-    </w:p>
-    <w:p>
-      <w:pPr>
-        <w:ind w:left="1134"/>
-        <w:jc w:val="both"/>
-        <w:rPr>
-          <w:rFonts w:ascii="LT Wave Alt Light" w:hAnsi="LT Wave Alt Light"/>
-          <w:color w:val="000000" w:themeColor="text1"/>
-        </w:rPr>
-      </w:pPr>
-      <w:r>
-        <w:rPr>
-          <w:rFonts w:ascii="LT Wave Alt Light" w:hAnsi="LT Wave Alt Light"/>
-          <w:color w:val="000000" w:themeColor="text1"/>
-        </w:rPr>
-        <w:t xml:space="preserve">Las </w:t>
-      </w:r>
-      <w:r>
-        <w:rPr>
-          <w:rFonts w:ascii="LT Wave Alt Light" w:hAnsi="LT Wave Alt Light"/>
-          <w:b/>
-          <w:bCs/>
-          <w:color w:val="000000" w:themeColor="text1"/>
-        </w:rPr>
         <w:t>categorías</w:t>
       </w:r>
       <w:r>
@@ -12870,7 +12993,21 @@
           <w:rFonts w:ascii="LT Wave Alt Light" w:hAnsi="LT Wave Alt Light"/>
           <w:color w:val="000000" w:themeColor="text1"/>
         </w:rPr>
-        <w:t xml:space="preserve"> y </w:t>
+        <w:t xml:space="preserve"> </w:t>
+      </w:r>
+      <w:r>
+        <w:rPr>
+          <w:rFonts w:ascii="LT Wave Alt Light" w:hAnsi="LT Wave Alt Light"/>
+          <w:color w:val="000000" w:themeColor="text1"/>
+        </w:rPr>
+        <w:t>e</w:t>
+      </w:r>
+      <w:r>
+        <w:rPr>
+          <w:rFonts w:ascii="LT Wave Alt Light" w:hAnsi="LT Wave Alt Light"/>
+          <w:color w:val="000000" w:themeColor="text1"/>
+        </w:rPr>
+        <w:t xml:space="preserve"> </w:t>
       </w:r>
       <w:r>
         <w:rPr>
@@ -12878,7 +13015,7 @@
           <w:color w:val="000000" w:themeColor="text1"/>
           <w:u w:val="single"/>
         </w:rPr>
-        <w:t>descripción</w:t>
+        <w:t>imagen</w:t>
       </w:r>
       <w:r>
         <w:rPr>
@@ -12948,25 +13085,51 @@
       <w:r>
         <w:t xml:space="preserve">Ilustración </w:t>
       </w:r>
-      <w:fldSimple w:instr=" STYLEREF 1 \s ">
-        <w:r>
-          <w:rPr>
-            <w:noProof/>
-          </w:rPr>
-          <w:t>4</w:t>
-        </w:r>
-      </w:fldSimple>
+      <w:r>
+        <w:fldChar w:fldCharType="begin"/>
+      </w:r>
+      <w:r>
+        <w:instrText xml:space="preserve"> STYLEREF 1 \s </w:instrText>
+      </w:r>
+      <w:r>
+        <w:fldChar w:fldCharType="separate"/>
+      </w:r>
+      <w:r>
+        <w:rPr>
+          <w:noProof/>
+        </w:rPr>
+        <w:t>4</w:t>
+      </w:r>
+      <w:r>
+        <w:rPr>
+          <w:noProof/>
+        </w:rPr>
+        <w:fldChar w:fldCharType="end"/>
+      </w:r>
       <w:r>
         <w:noBreakHyphen/>
       </w:r>
-      <w:fldSimple w:instr=" SEQ Ilustración \* ARABIC \s 1 ">
-        <w:r>
-          <w:rPr>
-            <w:noProof/>
-          </w:rPr>
-          <w:t>2</w:t>
-        </w:r>
-      </w:fldSimple>
+      <w:r>
+        <w:fldChar w:fldCharType="begin"/>
+      </w:r>
+      <w:r>
+        <w:instrText xml:space="preserve"> SEQ Ilustración \* ARABIC \s 1 </w:instrText>
+      </w:r>
+      <w:r>
+        <w:fldChar w:fldCharType="separate"/>
+      </w:r>
+      <w:r>
+        <w:rPr>
+          <w:noProof/>
+        </w:rPr>
+        <w:t>2</w:t>
+      </w:r>
+      <w:r>
+        <w:rPr>
+          <w:noProof/>
+        </w:rPr>
+        <w:fldChar w:fldCharType="end"/>
+      </w:r>
       <w:r>
         <w:t xml:space="preserve">. </w:t>
       </w:r>
@@ -12986,6 +13149,7 @@
         <w:rPr>
           <w:noProof/>
         </w:rPr>
+        <w:lastRenderedPageBreak/>
         <w:drawing>
           <wp:inline distT="0" distB="0" distL="0" distR="0" wp14:anchorId="2D577290" wp14:editId="6496477B">
             <wp:extent cx="5400040" cy="3770630"/>
@@ -13031,27 +13195,59 @@
       <w:r>
         <w:t xml:space="preserve">Ilustración </w:t>
       </w:r>
-      <w:fldSimple w:instr=" STYLEREF 1 \s ">
-        <w:r>
-          <w:rPr>
-            <w:noProof/>
-          </w:rPr>
-          <w:t>4</w:t>
-        </w:r>
-      </w:fldSimple>
+      <w:r>
+        <w:fldChar w:fldCharType="begin"/>
+      </w:r>
+      <w:r>
+        <w:instrText xml:space="preserve"> STYLEREF 1 \s </w:instrText>
+      </w:r>
+      <w:r>
+        <w:fldChar w:fldCharType="separate"/>
+      </w:r>
+      <w:r>
+        <w:rPr>
+          <w:noProof/>
+        </w:rPr>
+        <w:t>4</w:t>
+      </w:r>
+      <w:r>
+        <w:rPr>
+          <w:noProof/>
+        </w:rPr>
+        <w:fldChar w:fldCharType="end"/>
+      </w:r>
       <w:r>
         <w:noBreakHyphen/>
       </w:r>
-      <w:fldSimple w:instr=" SEQ Ilustración \* ARABIC \s 1 ">
-        <w:r>
-          <w:rPr>
-            <w:noProof/>
-          </w:rPr>
-          <w:t>3</w:t>
-        </w:r>
-      </w:fldSimple>
-      <w:r>
-        <w:t>. Esquema base de datos.</w:t>
+      <w:r>
+        <w:fldChar w:fldCharType="begin"/>
+      </w:r>
+      <w:r>
+        <w:instrText xml:space="preserve"> SEQ Ilustración \* ARABIC \s 1 </w:instrText>
+      </w:r>
+      <w:r>
+        <w:fldChar w:fldCharType="separate"/>
+      </w:r>
+      <w:r>
+        <w:rPr>
+          <w:noProof/>
+        </w:rPr>
+        <w:t>3</w:t>
+      </w:r>
+      <w:r>
+        <w:rPr>
+          <w:noProof/>
+        </w:rPr>
+        <w:fldChar w:fldCharType="end"/>
+      </w:r>
+      <w:r>
+        <w:t xml:space="preserve">. </w:t>
+      </w:r>
+      <w:r>
+        <w:rPr>
+          <w:highlight w:val="yellow"/>
+        </w:rPr>
+        <w:t>Esquema base de datos.</w:t>
       </w:r>
       <w:bookmarkEnd w:id="24"/>
     </w:p>
@@ -13067,148 +13263,148 @@
       </w:pPr>
       <w:bookmarkStart w:id="25" w:name="_Toc191891772"/>
       <w:r>
+        <w:t>Diseño de interfaces</w:t>
+      </w:r>
+      <w:bookmarkEnd w:id="25"/>
+    </w:p>
+    <w:p>
+      <w:pPr>
+        <w:ind w:left="1134"/>
+        <w:rPr>
+          <w:rFonts w:ascii="LT Wave Alt Light" w:hAnsi="LT Wave Alt Light"/>
+        </w:rPr>
+      </w:pPr>
+      <w:r>
+        <w:rPr>
+          <w:rFonts w:ascii="LT Wave Alt Light" w:hAnsi="LT Wave Alt Light"/>
+        </w:rPr>
+        <w:t xml:space="preserve">Se prioriza un diseño limpio </w:t>
+      </w:r>
+      <w:r>
+        <w:rPr>
+          <w:rFonts w:ascii="LT Wave Alt Light" w:hAnsi="LT Wave Alt Light"/>
+        </w:rPr>
+        <w:t>utilizando</w:t>
+      </w:r>
+      <w:r>
+        <w:rPr>
+          <w:rFonts w:ascii="LT Wave Alt Light" w:hAnsi="LT Wave Alt Light"/>
+        </w:rPr>
+        <w:t xml:space="preserve"> el blanco</w:t>
+      </w:r>
+      <w:r>
+        <w:rPr>
+          <w:rFonts w:ascii="LT Wave Alt Light" w:hAnsi="LT Wave Alt Light"/>
+        </w:rPr>
+        <w:t xml:space="preserve"> </w:t>
+      </w:r>
+      <w:r>
+        <w:rPr>
+          <w:rFonts w:ascii="LT Wave Alt Light" w:hAnsi="LT Wave Alt Light"/>
+        </w:rPr>
+        <w:t>como color de fondo. El magenta y dorado también son usados en otras partes del diseño</w:t>
+      </w:r>
+      <w:r>
+        <w:rPr>
+          <w:rFonts w:ascii="LT Wave Alt Light" w:hAnsi="LT Wave Alt Light"/>
+        </w:rPr>
+        <w:t xml:space="preserve"> para </w:t>
+      </w:r>
+      <w:r>
+        <w:rPr>
+          <w:rFonts w:ascii="LT Wave Alt Light" w:hAnsi="LT Wave Alt Light"/>
+        </w:rPr>
+        <w:t>transmiti</w:t>
+      </w:r>
+      <w:r>
+        <w:rPr>
+          <w:rFonts w:ascii="LT Wave Alt Light" w:hAnsi="LT Wave Alt Light"/>
+        </w:rPr>
+        <w:t>r</w:t>
+      </w:r>
+      <w:r>
+        <w:rPr>
+          <w:rFonts w:ascii="LT Wave Alt Light" w:hAnsi="LT Wave Alt Light"/>
+        </w:rPr>
+        <w:t xml:space="preserve"> energía</w:t>
+      </w:r>
+      <w:r>
+        <w:rPr>
+          <w:rFonts w:ascii="LT Wave Alt Light" w:hAnsi="LT Wave Alt Light"/>
+        </w:rPr>
+        <w:t xml:space="preserve"> y llamar la atención</w:t>
+      </w:r>
+      <w:r>
+        <w:rPr>
+          <w:rFonts w:ascii="LT Wave Alt Light" w:hAnsi="LT Wave Alt Light"/>
+        </w:rPr>
+        <w:t>.</w:t>
+      </w:r>
+    </w:p>
+    <w:p>
+      <w:pPr>
+        <w:ind w:left="1134"/>
+        <w:rPr>
+          <w:rFonts w:ascii="LT Wave Alt Light" w:hAnsi="LT Wave Alt Light"/>
+        </w:rPr>
+      </w:pPr>
+      <w:r>
+        <w:rPr>
+          <w:rFonts w:ascii="LT Wave Alt Light" w:hAnsi="LT Wave Alt Light"/>
+        </w:rPr>
+        <w:t>En la estructura, todas las páginas cuentan con una barra de navegación en la parte superior y un pie de página comunes para todas ellas.</w:t>
+      </w:r>
+    </w:p>
+    <w:p>
+      <w:pPr>
+        <w:ind w:left="1134"/>
+        <w:rPr>
+          <w:rFonts w:ascii="LT Wave Alt Light" w:hAnsi="LT Wave Alt Light"/>
+        </w:rPr>
+      </w:pPr>
+      <w:r>
+        <w:rPr>
+          <w:rFonts w:ascii="LT Wave Alt Light" w:hAnsi="LT Wave Alt Light"/>
+        </w:rPr>
+        <w:t xml:space="preserve">El sitio web cuenta con </w:t>
+      </w:r>
+      <w:r>
+        <w:rPr>
+          <w:rFonts w:ascii="LT Wave Alt Light" w:hAnsi="LT Wave Alt Light"/>
+          <w:highlight w:val="yellow"/>
+        </w:rPr>
+        <w:t>(falta definir número de páginas)</w:t>
+      </w:r>
+      <w:r>
+        <w:rPr>
+          <w:rFonts w:ascii="LT Wave Alt Light" w:hAnsi="LT Wave Alt Light"/>
+        </w:rPr>
+        <w:t xml:space="preserve"> páginas interiores manteniendo un diseño basado en las imágenes y contenido audiovisual relacionado con la aventura, naturaleza y experiencias </w:t>
+      </w:r>
+      <w:proofErr w:type="spellStart"/>
+      <w:r>
+        <w:rPr>
+          <w:rFonts w:ascii="LT Wave Alt Light" w:hAnsi="LT Wave Alt Light"/>
+        </w:rPr>
+        <w:t>cicloviajeras</w:t>
+      </w:r>
+      <w:proofErr w:type="spellEnd"/>
+      <w:r>
+        <w:rPr>
+          <w:rFonts w:ascii="LT Wave Alt Light" w:hAnsi="LT Wave Alt Light"/>
+        </w:rPr>
+        <w:t>.</w:t>
+      </w:r>
+    </w:p>
+    <w:p>
+      <w:pPr>
+        <w:keepNext/>
+      </w:pPr>
+      <w:r>
+        <w:rPr>
+          <w:noProof/>
+        </w:rPr>
         <w:lastRenderedPageBreak/>
-        <w:t>Diseño de interfaces</w:t>
-      </w:r>
-      <w:bookmarkEnd w:id="25"/>
-    </w:p>
-    <w:p>
-      <w:pPr>
-        <w:ind w:left="1134"/>
-        <w:rPr>
-          <w:rFonts w:ascii="LT Wave Alt Light" w:hAnsi="LT Wave Alt Light"/>
-        </w:rPr>
-      </w:pPr>
-      <w:r>
-        <w:rPr>
-          <w:rFonts w:ascii="LT Wave Alt Light" w:hAnsi="LT Wave Alt Light"/>
-        </w:rPr>
-        <w:t xml:space="preserve">Se prioriza un diseño limpio </w:t>
-      </w:r>
-      <w:r>
-        <w:rPr>
-          <w:rFonts w:ascii="LT Wave Alt Light" w:hAnsi="LT Wave Alt Light"/>
-        </w:rPr>
-        <w:t>utilizando</w:t>
-      </w:r>
-      <w:r>
-        <w:rPr>
-          <w:rFonts w:ascii="LT Wave Alt Light" w:hAnsi="LT Wave Alt Light"/>
-        </w:rPr>
-        <w:t xml:space="preserve"> el blanco</w:t>
-      </w:r>
-      <w:r>
-        <w:rPr>
-          <w:rFonts w:ascii="LT Wave Alt Light" w:hAnsi="LT Wave Alt Light"/>
-        </w:rPr>
-        <w:t xml:space="preserve"> </w:t>
-      </w:r>
-      <w:r>
-        <w:rPr>
-          <w:rFonts w:ascii="LT Wave Alt Light" w:hAnsi="LT Wave Alt Light"/>
-        </w:rPr>
-        <w:t>como color de fondo. El magenta y dorado también son usados en otras partes del diseño</w:t>
-      </w:r>
-      <w:r>
-        <w:rPr>
-          <w:rFonts w:ascii="LT Wave Alt Light" w:hAnsi="LT Wave Alt Light"/>
-        </w:rPr>
-        <w:t xml:space="preserve"> para </w:t>
-      </w:r>
-      <w:r>
-        <w:rPr>
-          <w:rFonts w:ascii="LT Wave Alt Light" w:hAnsi="LT Wave Alt Light"/>
-        </w:rPr>
-        <w:t>transmiti</w:t>
-      </w:r>
-      <w:r>
-        <w:rPr>
-          <w:rFonts w:ascii="LT Wave Alt Light" w:hAnsi="LT Wave Alt Light"/>
-        </w:rPr>
-        <w:t>r</w:t>
-      </w:r>
-      <w:r>
-        <w:rPr>
-          <w:rFonts w:ascii="LT Wave Alt Light" w:hAnsi="LT Wave Alt Light"/>
-        </w:rPr>
-        <w:t xml:space="preserve"> energía</w:t>
-      </w:r>
-      <w:r>
-        <w:rPr>
-          <w:rFonts w:ascii="LT Wave Alt Light" w:hAnsi="LT Wave Alt Light"/>
-        </w:rPr>
-        <w:t xml:space="preserve"> y llamar la atención</w:t>
-      </w:r>
-      <w:r>
-        <w:rPr>
-          <w:rFonts w:ascii="LT Wave Alt Light" w:hAnsi="LT Wave Alt Light"/>
-        </w:rPr>
-        <w:t>.</w:t>
-      </w:r>
-    </w:p>
-    <w:p>
-      <w:pPr>
-        <w:ind w:left="1134"/>
-        <w:rPr>
-          <w:rFonts w:ascii="LT Wave Alt Light" w:hAnsi="LT Wave Alt Light"/>
-        </w:rPr>
-      </w:pPr>
-      <w:r>
-        <w:rPr>
-          <w:rFonts w:ascii="LT Wave Alt Light" w:hAnsi="LT Wave Alt Light"/>
-        </w:rPr>
-        <w:t>En la estructura, todas las páginas cuentan con una barra de navegación en la parte superior y un pie de página comunes para todas ellas.</w:t>
-      </w:r>
-    </w:p>
-    <w:p>
-      <w:pPr>
-        <w:ind w:left="1134"/>
-        <w:rPr>
-          <w:rFonts w:ascii="LT Wave Alt Light" w:hAnsi="LT Wave Alt Light"/>
-        </w:rPr>
-      </w:pPr>
-      <w:r>
-        <w:rPr>
-          <w:rFonts w:ascii="LT Wave Alt Light" w:hAnsi="LT Wave Alt Light"/>
-        </w:rPr>
-        <w:t xml:space="preserve">El sitio web cuenta con </w:t>
-      </w:r>
-      <w:r>
-        <w:rPr>
-          <w:rFonts w:ascii="LT Wave Alt Light" w:hAnsi="LT Wave Alt Light"/>
-          <w:highlight w:val="yellow"/>
-        </w:rPr>
-        <w:t>(falta definir número de páginas)</w:t>
-      </w:r>
-      <w:r>
-        <w:rPr>
-          <w:rFonts w:ascii="LT Wave Alt Light" w:hAnsi="LT Wave Alt Light"/>
-        </w:rPr>
-        <w:t xml:space="preserve"> páginas interiores manteniendo un diseño basado en las imágenes y contenido audiovisual relacionado con la aventura, naturaleza y experiencias </w:t>
-      </w:r>
-      <w:proofErr w:type="spellStart"/>
-      <w:r>
-        <w:rPr>
-          <w:rFonts w:ascii="LT Wave Alt Light" w:hAnsi="LT Wave Alt Light"/>
-        </w:rPr>
-        <w:t>cicloviajeras</w:t>
-      </w:r>
-      <w:proofErr w:type="spellEnd"/>
-      <w:r>
-        <w:rPr>
-          <w:rFonts w:ascii="LT Wave Alt Light" w:hAnsi="LT Wave Alt Light"/>
-        </w:rPr>
-        <w:t>.</w:t>
-      </w:r>
-    </w:p>
-    <w:p>
-      <w:pPr>
-        <w:keepNext/>
-      </w:pPr>
-      <w:r>
-        <w:rPr>
-          <w:noProof/>
-        </w:rPr>
         <w:drawing>
           <wp:inline distT="0" distB="0" distL="0" distR="0" wp14:anchorId="25521B40" wp14:editId="1B0B8114">
             <wp:extent cx="5400040" cy="3075305"/>
@@ -13260,25 +13456,51 @@
       <w:r>
         <w:t xml:space="preserve">Ilustración </w:t>
       </w:r>
-      <w:fldSimple w:instr=" STYLEREF 1 \s ">
-        <w:r>
-          <w:rPr>
-            <w:noProof/>
-          </w:rPr>
-          <w:t>4</w:t>
-        </w:r>
-      </w:fldSimple>
+      <w:r>
+        <w:fldChar w:fldCharType="begin"/>
+      </w:r>
+      <w:r>
+        <w:instrText xml:space="preserve"> STYLEREF 1 \s </w:instrText>
+      </w:r>
+      <w:r>
+        <w:fldChar w:fldCharType="separate"/>
+      </w:r>
+      <w:r>
+        <w:rPr>
+          <w:noProof/>
+        </w:rPr>
+        <w:t>4</w:t>
+      </w:r>
+      <w:r>
+        <w:rPr>
+          <w:noProof/>
+        </w:rPr>
+        <w:fldChar w:fldCharType="end"/>
+      </w:r>
       <w:r>
         <w:noBreakHyphen/>
       </w:r>
-      <w:fldSimple w:instr=" SEQ Ilustración \* ARABIC \s 1 ">
-        <w:r>
-          <w:rPr>
-            <w:noProof/>
-          </w:rPr>
-          <w:t>4</w:t>
-        </w:r>
-      </w:fldSimple>
+      <w:r>
+        <w:fldChar w:fldCharType="begin"/>
+      </w:r>
+      <w:r>
+        <w:instrText xml:space="preserve"> SEQ Ilustración \* ARABIC \s 1 </w:instrText>
+      </w:r>
+      <w:r>
+        <w:fldChar w:fldCharType="separate"/>
+      </w:r>
+      <w:r>
+        <w:rPr>
+          <w:noProof/>
+        </w:rPr>
+        <w:t>4</w:t>
+      </w:r>
+      <w:r>
+        <w:rPr>
+          <w:noProof/>
+        </w:rPr>
+        <w:fldChar w:fldCharType="end"/>
+      </w:r>
       <w:r>
         <w:t>. Wireframe Home page.</w:t>
       </w:r>
@@ -13406,7 +13628,6 @@
         <w:rPr>
           <w:rFonts w:ascii="LT Wave Alt Light" w:hAnsi="LT Wave Alt Light"/>
         </w:rPr>
-        <w:lastRenderedPageBreak/>
         <w:t xml:space="preserve">El </w:t>
       </w:r>
       <w:proofErr w:type="spellStart"/>
@@ -13528,6 +13749,34 @@
           <w:rFonts w:ascii="LT Wave Alt Light" w:hAnsi="LT Wave Alt Light"/>
         </w:rPr>
         <w:t xml:space="preserve"> verifica ese token y autoriza al usuario.</w:t>
+      </w:r>
+    </w:p>
+    <w:p>
+      <w:pPr>
+        <w:ind w:left="708"/>
+        <w:rPr>
+          <w:rFonts w:ascii="LT Wave Alt Light" w:hAnsi="LT Wave Alt Light"/>
+        </w:rPr>
+      </w:pPr>
+      <w:r>
+        <w:rPr>
+          <w:rFonts w:ascii="LT Wave Alt Light" w:hAnsi="LT Wave Alt Light"/>
+        </w:rPr>
+        <w:t>Interacción entre los usuarios.</w:t>
+      </w:r>
+    </w:p>
+    <w:p>
+      <w:pPr>
+        <w:ind w:left="708"/>
+        <w:rPr>
+          <w:rFonts w:ascii="LT Wave Alt Light" w:hAnsi="LT Wave Alt Light"/>
+        </w:rPr>
+      </w:pPr>
+      <w:r>
+        <w:rPr>
+          <w:rFonts w:ascii="LT Wave Alt Light" w:hAnsi="LT Wave Alt Light"/>
+        </w:rPr>
+        <w:t>Rol de administrador, gestión de usuarios, etc.</w:t>
       </w:r>
     </w:p>
     <w:p>
@@ -13564,26 +13813,68 @@
     <w:p>
       <w:pPr>
         <w:rPr>
-          <w:rFonts w:ascii="LT Wave" w:hAnsi="LT Wave"/>
-        </w:rPr>
-      </w:pPr>
-      <w:r>
-        <w:rPr>
-          <w:rFonts w:ascii="LT Wave" w:hAnsi="LT Wave"/>
-        </w:rPr>
-        <w:t xml:space="preserve">user1 | </w:t>
+          <w:rFonts w:ascii="LT Wave Alt Light" w:hAnsi="LT Wave Alt Light"/>
+        </w:rPr>
+      </w:pPr>
+      <w:proofErr w:type="spellStart"/>
+      <w:r>
+        <w:rPr>
+          <w:rFonts w:ascii="LT Wave Alt Light" w:hAnsi="LT Wave Alt Light"/>
+        </w:rPr>
+        <w:t>user</w:t>
+      </w:r>
+      <w:proofErr w:type="spellEnd"/>
+      <w:r>
+        <w:rPr>
+          <w:rFonts w:ascii="LT Wave Alt Light" w:hAnsi="LT Wave Alt Light"/>
+        </w:rPr>
+        <w:t xml:space="preserve">: </w:t>
+      </w:r>
+      <w:r>
+        <w:rPr>
+          <w:rFonts w:ascii="LT Wave Alt Light" w:hAnsi="LT Wave Alt Light"/>
+        </w:rPr>
+        <w:t xml:space="preserve">user1 </w:t>
       </w:r>
       <w:proofErr w:type="gramStart"/>
       <w:r>
         <w:rPr>
-          <w:rFonts w:ascii="LT Wave" w:hAnsi="LT Wave"/>
+          <w:rFonts w:ascii="LT Wave Alt Light" w:hAnsi="LT Wave Alt Light"/>
+        </w:rPr>
+        <w:t xml:space="preserve">| </w:t>
+      </w:r>
+      <w:r>
+        <w:rPr>
+          <w:rFonts w:ascii="LT Wave Alt Light" w:hAnsi="LT Wave Alt Light"/>
+        </w:rPr>
+        <w:t xml:space="preserve"> </w:t>
+      </w:r>
+      <w:proofErr w:type="spellStart"/>
+      <w:r>
+        <w:rPr>
+          <w:rFonts w:ascii="LT Wave Alt Light" w:hAnsi="LT Wave Alt Light"/>
+        </w:rPr>
+        <w:t>pass</w:t>
+      </w:r>
+      <w:proofErr w:type="spellEnd"/>
+      <w:proofErr w:type="gramEnd"/>
+      <w:r>
+        <w:rPr>
+          <w:rFonts w:ascii="LT Wave Alt Light" w:hAnsi="LT Wave Alt Light"/>
+        </w:rPr>
+        <w:t xml:space="preserve">: </w:t>
+      </w:r>
+      <w:proofErr w:type="gramStart"/>
+      <w:r>
+        <w:rPr>
+          <w:rFonts w:ascii="LT Wave Alt Light" w:hAnsi="LT Wave Alt Light"/>
         </w:rPr>
         <w:t>Abc..</w:t>
       </w:r>
       <w:proofErr w:type="gramEnd"/>
       <w:r>
         <w:rPr>
-          <w:rFonts w:ascii="LT Wave" w:hAnsi="LT Wave"/>
+          <w:rFonts w:ascii="LT Wave Alt Light" w:hAnsi="LT Wave Alt Light"/>
         </w:rPr>
         <w:t>123</w:t>
       </w:r>
@@ -13599,6 +13890,7 @@
       </w:pPr>
       <w:bookmarkStart w:id="32" w:name="_Toc191891778"/>
       <w:r>
+        <w:lastRenderedPageBreak/>
         <w:t>Referencias</w:t>
       </w:r>
       <w:bookmarkEnd w:id="32"/>
@@ -13728,15 +14020,11 @@
         <w:ind w:left="708"/>
         <w:rPr>
           <w:rFonts w:ascii="LT Wave Alt Light" w:hAnsi="LT Wave Alt Light"/>
-          <w:b/>
-          <w:bCs/>
-        </w:rPr>
-      </w:pPr>
-      <w:r>
-        <w:rPr>
-          <w:rFonts w:ascii="LT Wave Alt Light" w:hAnsi="LT Wave Alt Light"/>
-          <w:b/>
-          <w:bCs/>
+        </w:rPr>
+      </w:pPr>
+      <w:r>
+        <w:rPr>
+          <w:rFonts w:ascii="LT Wave Alt Light" w:hAnsi="LT Wave Alt Light"/>
         </w:rPr>
         <w:t>Bases de datos</w:t>
       </w:r>
@@ -13783,7 +14071,19 @@
           <w:rFonts w:ascii="LT Wave Alt Light" w:hAnsi="LT Wave Alt Light"/>
         </w:rPr>
         <w:tab/>
-        <w:t xml:space="preserve">API – Spring </w:t>
+        <w:t>API</w:t>
+      </w:r>
+      <w:r>
+        <w:rPr>
+          <w:rFonts w:ascii="LT Wave Alt Light" w:hAnsi="LT Wave Alt Light"/>
+        </w:rPr>
+        <w:t>s</w:t>
+      </w:r>
+      <w:r>
+        <w:rPr>
+          <w:rFonts w:ascii="LT Wave Alt Light" w:hAnsi="LT Wave Alt Light"/>
+        </w:rPr>
+        <w:t xml:space="preserve"> – Spring </w:t>
       </w:r>
       <w:proofErr w:type="spellStart"/>
       <w:r>
@@ -18388,7 +18688,6 @@
   <w:style w:type="character" w:default="1" w:styleId="Fuentedeprrafopredeter">
     <w:name w:val="Default Paragraph Font"/>
     <w:uiPriority w:val="1"/>
-    <w:semiHidden/>
     <w:unhideWhenUsed/>
   </w:style>
   <w:style w:type="table" w:default="1" w:styleId="Tablanormal">
@@ -19220,6 +19519,15 @@
 </file>
 
 <file path=customXml/item1.xml><?xml version="1.0" encoding="utf-8"?>
+<?mso-contentType ?>
+<FormTemplates xmlns="http://schemas.microsoft.com/sharepoint/v3/contenttype/forms">
+  <Display>DocumentLibraryForm</Display>
+  <Edit>DocumentLibraryForm</Edit>
+  <New>DocumentLibraryForm</New>
+</FormTemplates>
+</file>
+
+<file path=customXml/item2.xml><?xml version="1.0" encoding="utf-8"?>
 <ct:contentTypeSchema xmlns:ct="http://schemas.microsoft.com/office/2006/metadata/contentType" xmlns:ma="http://schemas.microsoft.com/office/2006/metadata/properties/metaAttributes" ct:_="" ma:_="" ma:contentTypeName="Documento" ma:contentTypeID="0x010100151F7E50CB23614CA050BE1F4D925912" ma:contentTypeVersion="16" ma:contentTypeDescription="Crear nuevo documento." ma:contentTypeScope="" ma:versionID="26d9f6edf8786d2bc8c7bbdb17cad88b">
   <xsd:schema xmlns:xsd="http://www.w3.org/2001/XMLSchema" xmlns:xs="http://www.w3.org/2001/XMLSchema" xmlns:p="http://schemas.microsoft.com/office/2006/metadata/properties" xmlns:ns3="96c6c7a7-9ac0-4c08-bd0c-dace1ffb3083" xmlns:ns4="2213cd7a-0726-4cda-871c-21689ef9e7c9" targetNamespace="http://schemas.microsoft.com/office/2006/metadata/properties" ma:root="true" ma:fieldsID="f64726b42e55d925c23f147637548372" ns3:_="" ns4:_="">
     <xsd:import namespace="96c6c7a7-9ac0-4c08-bd0c-dace1ffb3083"/>
@@ -19458,16 +19766,11 @@
 </ct:contentTypeSchema>
 </file>
 
-<file path=customXml/item2.xml><?xml version="1.0" encoding="utf-8"?>
-<?mso-contentType ?>
-<FormTemplates xmlns="http://schemas.microsoft.com/sharepoint/v3/contenttype/forms">
-  <Display>DocumentLibraryForm</Display>
-  <Edit>DocumentLibraryForm</Edit>
-  <New>DocumentLibraryForm</New>
-</FormTemplates>
+<file path=customXml/item3.xml><?xml version="1.0" encoding="utf-8"?>
+<b:Sources xmlns:b="http://schemas.openxmlformats.org/officeDocument/2006/bibliography" xmlns="http://schemas.openxmlformats.org/officeDocument/2006/bibliography" SelectedStyle="\APASixthEditionOfficeOnline.xsl" StyleName="APA" Version="6"/>
 </file>
 
-<file path=customXml/item3.xml><?xml version="1.0" encoding="utf-8"?>
+<file path=customXml/item4.xml><?xml version="1.0" encoding="utf-8"?>
 <p:properties xmlns:p="http://schemas.microsoft.com/office/2006/metadata/properties" xmlns:xsi="http://www.w3.org/2001/XMLSchema-instance" xmlns:pc="http://schemas.microsoft.com/office/infopath/2007/PartnerControls">
   <documentManagement>
     <_activity xmlns="96c6c7a7-9ac0-4c08-bd0c-dace1ffb3083" xsi:nil="true"/>
@@ -19475,11 +19778,15 @@
 </p:properties>
 </file>
 
-<file path=customXml/item4.xml><?xml version="1.0" encoding="utf-8"?>
-<b:Sources xmlns:b="http://schemas.openxmlformats.org/officeDocument/2006/bibliography" xmlns="http://schemas.openxmlformats.org/officeDocument/2006/bibliography" SelectedStyle="\APASixthEditionOfficeOnline.xsl" StyleName="APA" Version="6"/>
+<file path=customXml/itemProps1.xml><?xml version="1.0" encoding="utf-8"?>
+<ds:datastoreItem xmlns:ds="http://schemas.openxmlformats.org/officeDocument/2006/customXml" ds:itemID="{9F043ADE-33BA-43D6-AAF9-6B2798FDC522}">
+  <ds:schemaRefs>
+    <ds:schemaRef ds:uri="http://schemas.microsoft.com/sharepoint/v3/contenttype/forms"/>
+  </ds:schemaRefs>
+</ds:datastoreItem>
 </file>
 
-<file path=customXml/itemProps1.xml><?xml version="1.0" encoding="utf-8"?>
+<file path=customXml/itemProps2.xml><?xml version="1.0" encoding="utf-8"?>
 <ds:datastoreItem xmlns:ds="http://schemas.openxmlformats.org/officeDocument/2006/customXml" ds:itemID="{6D4EF687-DAFE-476E-9EA2-676FAC423816}">
   <ds:schemaRefs>
     <ds:schemaRef ds:uri="http://schemas.microsoft.com/office/2006/metadata/contentType"/>
@@ -19498,15 +19805,15 @@
 </ds:datastoreItem>
 </file>
 
-<file path=customXml/itemProps2.xml><?xml version="1.0" encoding="utf-8"?>
-<ds:datastoreItem xmlns:ds="http://schemas.openxmlformats.org/officeDocument/2006/customXml" ds:itemID="{9F043ADE-33BA-43D6-AAF9-6B2798FDC522}">
+<file path=customXml/itemProps3.xml><?xml version="1.0" encoding="utf-8"?>
+<ds:datastoreItem xmlns:ds="http://schemas.openxmlformats.org/officeDocument/2006/customXml" ds:itemID="{CF9E6BA1-68AB-4E04-8614-F17B17EFB72D}">
   <ds:schemaRefs>
-    <ds:schemaRef ds:uri="http://schemas.microsoft.com/sharepoint/v3/contenttype/forms"/>
+    <ds:schemaRef ds:uri="http://schemas.openxmlformats.org/officeDocument/2006/bibliography"/>
   </ds:schemaRefs>
 </ds:datastoreItem>
 </file>
 
-<file path=customXml/itemProps3.xml><?xml version="1.0" encoding="utf-8"?>
+<file path=customXml/itemProps4.xml><?xml version="1.0" encoding="utf-8"?>
 <ds:datastoreItem xmlns:ds="http://schemas.openxmlformats.org/officeDocument/2006/customXml" ds:itemID="{96CCEB9E-AFD2-470E-A760-57A3495FBAB4}">
   <ds:schemaRefs>
     <ds:schemaRef ds:uri="http://schemas.microsoft.com/office/2006/metadata/properties"/>
@@ -19514,12 +19821,4 @@
     <ds:schemaRef ds:uri="96c6c7a7-9ac0-4c08-bd0c-dace1ffb3083"/>
   </ds:schemaRefs>
 </ds:datastoreItem>
-</file>
-
-<file path=customXml/itemProps4.xml><?xml version="1.0" encoding="utf-8"?>
-<ds:datastoreItem xmlns:ds="http://schemas.openxmlformats.org/officeDocument/2006/customXml" ds:itemID="{CF9E6BA1-68AB-4E04-8614-F17B17EFB72D}">
-  <ds:schemaRefs>
-    <ds:schemaRef ds:uri="http://schemas.openxmlformats.org/officeDocument/2006/bibliography"/>
-  </ds:schemaRefs>
-</ds:datastoreItem>
 </file>
</xml_diff>

<commit_message>
[FEAT] - Update & Delete Rutas  | Modal &  SnackBar
</commit_message>
<xml_diff>
--- a/doc/Memoria_RumboBici_RMD.docx
+++ b/doc/Memoria_RumboBici_RMD.docx
@@ -3510,7 +3510,7 @@
           </mc:Choice>
           <mc:Fallback>
             <w:pict>
-              <v:group w14:anchorId="58EC58E1" id="Grupo 26" o:spid="_x0000_s1026" style="position:absolute;margin-left:23.6pt;margin-top:21.45pt;width:168pt;height:718.55pt;z-index:-251657216;mso-height-percent:950;mso-position-horizontal-relative:page;mso-position-vertical-relative:page;mso-height-percent:950" coordsize="21336,91257" o:gfxdata="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">
+              <v:group w14:anchorId="65F43E27" id="Grupo 26" o:spid="_x0000_s1026" style="position:absolute;margin-left:23.6pt;margin-top:21.45pt;width:168pt;height:718.55pt;z-index:-251657216;mso-height-percent:950;mso-position-horizontal-relative:page;mso-position-vertical-relative:page;mso-height-percent:950" coordsize="21336,91257" o:gfxdata="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">
                 <v:rect id="Rectángulo 3" o:spid="_x0000_s1027" style="position:absolute;width:1945;height:91257;visibility:visible;mso-wrap-style:square;v-text-anchor:middle" o:gfxdata="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" filled="f" strokecolor="black [3213]" strokeweight=".25pt">
                   <v:stroke opacity="0"/>
                 </v:rect>
@@ -3664,10 +3664,70 @@
         <w:rPr>
           <w:noProof/>
         </w:rPr>
+        <w:drawing>
+          <wp:anchor distT="0" distB="0" distL="114300" distR="114300" simplePos="0" relativeHeight="251664384" behindDoc="0" locked="0" layoutInCell="1" allowOverlap="1" wp14:anchorId="3FE6473C" wp14:editId="6FCD25AC">
+            <wp:simplePos x="0" y="0"/>
+            <wp:positionH relativeFrom="column">
+              <wp:posOffset>-186579</wp:posOffset>
+            </wp:positionH>
+            <wp:positionV relativeFrom="paragraph">
+              <wp:posOffset>1680210</wp:posOffset>
+            </wp:positionV>
+            <wp:extent cx="5877560" cy="2938780"/>
+            <wp:effectExtent l="0" t="0" r="0" b="0"/>
+            <wp:wrapNone/>
+            <wp:docPr id="19041736" name="Imagen 29" descr="Imagen que contiene Logotipo&#10;&#10;El contenido generado por IA puede ser incorrecto."/>
+            <wp:cNvGraphicFramePr>
+              <a:graphicFrameLocks xmlns:a="http://schemas.openxmlformats.org/drawingml/2006/main" noChangeAspect="1"/>
+            </wp:cNvGraphicFramePr>
+            <a:graphic xmlns:a="http://schemas.openxmlformats.org/drawingml/2006/main">
+              <a:graphicData uri="http://schemas.openxmlformats.org/drawingml/2006/picture">
+                <pic:pic xmlns:pic="http://schemas.openxmlformats.org/drawingml/2006/picture">
+                  <pic:nvPicPr>
+                    <pic:cNvPr id="19041736" name="Imagen 29" descr="Imagen que contiene Logotipo&#10;&#10;El contenido generado por IA puede ser incorrecto."/>
+                    <pic:cNvPicPr/>
+                  </pic:nvPicPr>
+                  <pic:blipFill>
+                    <a:blip r:embed="rId11">
+                      <a:extLst>
+                        <a:ext uri="{28A0092B-C50C-407E-A947-70E740481C1C}">
+                          <a14:useLocalDpi xmlns:a14="http://schemas.microsoft.com/office/drawing/2010/main" val="0"/>
+                        </a:ext>
+                      </a:extLst>
+                    </a:blip>
+                    <a:stretch>
+                      <a:fillRect/>
+                    </a:stretch>
+                  </pic:blipFill>
+                  <pic:spPr>
+                    <a:xfrm>
+                      <a:off x="0" y="0"/>
+                      <a:ext cx="5877560" cy="2938780"/>
+                    </a:xfrm>
+                    <a:prstGeom prst="rect">
+                      <a:avLst/>
+                    </a:prstGeom>
+                  </pic:spPr>
+                </pic:pic>
+              </a:graphicData>
+            </a:graphic>
+            <wp14:sizeRelH relativeFrom="page">
+              <wp14:pctWidth>0</wp14:pctWidth>
+            </wp14:sizeRelH>
+            <wp14:sizeRelV relativeFrom="page">
+              <wp14:pctHeight>0</wp14:pctHeight>
+            </wp14:sizeRelV>
+          </wp:anchor>
+        </w:drawing>
+      </w:r>
+      <w:r>
+        <w:rPr>
+          <w:noProof/>
+        </w:rPr>
         <mc:AlternateContent>
           <mc:Choice Requires="wps">
             <w:drawing>
-              <wp:anchor distT="45720" distB="45720" distL="114300" distR="114300" simplePos="0" relativeHeight="251663360" behindDoc="0" locked="0" layoutInCell="1" allowOverlap="1" wp14:anchorId="50E07176" wp14:editId="2B466958">
+              <wp:anchor distT="45720" distB="45720" distL="114300" distR="114300" simplePos="0" relativeHeight="251663360" behindDoc="0" locked="0" layoutInCell="1" allowOverlap="1" wp14:anchorId="50E07176" wp14:editId="2EC569C4">
                 <wp:simplePos x="0" y="0"/>
                 <wp:positionH relativeFrom="column">
                   <wp:posOffset>2176676</wp:posOffset>
@@ -3720,10 +3780,22 @@
                             <w:r>
                               <w:rPr>
                                 <w:rFonts w:ascii="LT Wave Alt Light" w:hAnsi="LT Wave Alt Light"/>
+                                <w:b/>
+                                <w:bCs/>
                                 <w:sz w:val="32"/>
                                 <w:szCs w:val="32"/>
                               </w:rPr>
-                              <w:t>E</w:t>
+                              <w:t>A</w:t>
+                            </w:r>
+                            <w:r>
+                              <w:rPr>
+                                <w:rFonts w:ascii="LT Wave Alt Light" w:hAnsi="LT Wave Alt Light"/>
+                                <w:b/>
+                                <w:bCs/>
+                                <w:sz w:val="32"/>
+                                <w:szCs w:val="32"/>
+                              </w:rPr>
+                              <w:t>plicación web</w:t>
                             </w:r>
                             <w:r>
                               <w:rPr>
@@ -3731,7 +3803,25 @@
                                 <w:sz w:val="32"/>
                                 <w:szCs w:val="32"/>
                               </w:rPr>
-                              <w:t>mpresa dedicada al ocio y la aventura, especializada en ofrecer experiencias al aire libre que conectan a las personas con la naturaleza a través de la bicicleta.</w:t>
+                              <w:t xml:space="preserve"> que ofrece a los usuarios una plataforma digital donde puedan </w:t>
+                            </w:r>
+                            <w:r>
+                              <w:rPr>
+                                <w:rFonts w:ascii="LT Wave Alt Light" w:hAnsi="LT Wave Alt Light"/>
+                                <w:b/>
+                                <w:bCs/>
+                                <w:sz w:val="32"/>
+                                <w:szCs w:val="32"/>
+                              </w:rPr>
+                              <w:t>registrar y organizar sus rutas en bici</w:t>
+                            </w:r>
+                            <w:r>
+                              <w:rPr>
+                                <w:rFonts w:ascii="LT Wave Alt Light" w:hAnsi="LT Wave Alt Light"/>
+                                <w:sz w:val="32"/>
+                                <w:szCs w:val="32"/>
+                              </w:rPr>
+                              <w:t>.</w:t>
                             </w:r>
                           </w:p>
                         </w:txbxContent>
@@ -3768,10 +3858,22 @@
                       <w:r>
                         <w:rPr>
                           <w:rFonts w:ascii="LT Wave Alt Light" w:hAnsi="LT Wave Alt Light"/>
+                          <w:b/>
+                          <w:bCs/>
                           <w:sz w:val="32"/>
                           <w:szCs w:val="32"/>
                         </w:rPr>
-                        <w:t>E</w:t>
+                        <w:t>A</w:t>
+                      </w:r>
+                      <w:r>
+                        <w:rPr>
+                          <w:rFonts w:ascii="LT Wave Alt Light" w:hAnsi="LT Wave Alt Light"/>
+                          <w:b/>
+                          <w:bCs/>
+                          <w:sz w:val="32"/>
+                          <w:szCs w:val="32"/>
+                        </w:rPr>
+                        <w:t>plicación web</w:t>
                       </w:r>
                       <w:r>
                         <w:rPr>
@@ -3779,7 +3881,25 @@
                           <w:sz w:val="32"/>
                           <w:szCs w:val="32"/>
                         </w:rPr>
-                        <w:t>mpresa dedicada al ocio y la aventura, especializada en ofrecer experiencias al aire libre que conectan a las personas con la naturaleza a través de la bicicleta.</w:t>
+                        <w:t xml:space="preserve"> que ofrece a los usuarios una plataforma digital donde puedan </w:t>
+                      </w:r>
+                      <w:r>
+                        <w:rPr>
+                          <w:rFonts w:ascii="LT Wave Alt Light" w:hAnsi="LT Wave Alt Light"/>
+                          <w:b/>
+                          <w:bCs/>
+                          <w:sz w:val="32"/>
+                          <w:szCs w:val="32"/>
+                        </w:rPr>
+                        <w:t>registrar y organizar sus rutas en bici</w:t>
+                      </w:r>
+                      <w:r>
+                        <w:rPr>
+                          <w:rFonts w:ascii="LT Wave Alt Light" w:hAnsi="LT Wave Alt Light"/>
+                          <w:sz w:val="32"/>
+                          <w:szCs w:val="32"/>
+                        </w:rPr>
+                        <w:t>.</w:t>
                       </w:r>
                     </w:p>
                   </w:txbxContent>
@@ -3797,7 +3917,7 @@
         <mc:AlternateContent>
           <mc:Choice Requires="wps">
             <w:drawing>
-              <wp:anchor distT="0" distB="0" distL="114300" distR="114300" simplePos="0" relativeHeight="251661312" behindDoc="0" locked="0" layoutInCell="1" allowOverlap="1" wp14:anchorId="62A844BC" wp14:editId="045A8CAC">
+              <wp:anchor distT="0" distB="0" distL="114300" distR="114300" simplePos="0" relativeHeight="251661312" behindDoc="0" locked="0" layoutInCell="1" allowOverlap="1" wp14:anchorId="62A844BC" wp14:editId="29F99B90">
                 <wp:simplePos x="0" y="0"/>
                 <wp:positionH relativeFrom="page">
                   <wp:posOffset>1926561</wp:posOffset>
@@ -4192,70 +4312,11 @@
         </mc:AlternateContent>
       </w:r>
       <w:r>
-        <w:rPr>
-          <w:noProof/>
-        </w:rPr>
-        <w:drawing>
-          <wp:anchor distT="0" distB="0" distL="114300" distR="114300" simplePos="0" relativeHeight="251664384" behindDoc="0" locked="0" layoutInCell="1" allowOverlap="1" wp14:anchorId="30C52090" wp14:editId="40CCC8DE">
-            <wp:simplePos x="0" y="0"/>
-            <wp:positionH relativeFrom="column">
-              <wp:posOffset>-257810</wp:posOffset>
-            </wp:positionH>
-            <wp:positionV relativeFrom="paragraph">
-              <wp:posOffset>1924422</wp:posOffset>
-            </wp:positionV>
-            <wp:extent cx="5993207" cy="2396359"/>
-            <wp:effectExtent l="0" t="0" r="7620" b="4445"/>
-            <wp:wrapNone/>
-            <wp:docPr id="1786501223" name="Gráfico 1"/>
-            <wp:cNvGraphicFramePr>
-              <a:graphicFrameLocks xmlns:a="http://schemas.openxmlformats.org/drawingml/2006/main" noChangeAspect="1"/>
-            </wp:cNvGraphicFramePr>
-            <a:graphic xmlns:a="http://schemas.openxmlformats.org/drawingml/2006/main">
-              <a:graphicData uri="http://schemas.openxmlformats.org/drawingml/2006/picture">
-                <pic:pic xmlns:pic="http://schemas.openxmlformats.org/drawingml/2006/picture">
-                  <pic:nvPicPr>
-                    <pic:cNvPr id="1786501223" name="Gráfico 1786501223"/>
-                    <pic:cNvPicPr/>
-                  </pic:nvPicPr>
-                  <pic:blipFill>
-                    <a:blip r:embed="rId11">
-                      <a:extLst>
-                        <a:ext uri="{96DAC541-7B7A-43D3-8B79-37D633B846F1}">
-                          <asvg:svgBlip xmlns:asvg="http://schemas.microsoft.com/office/drawing/2016/SVG/main" r:embed="rId12"/>
-                        </a:ext>
-                      </a:extLst>
-                    </a:blip>
-                    <a:stretch>
-                      <a:fillRect/>
-                    </a:stretch>
-                  </pic:blipFill>
-                  <pic:spPr>
-                    <a:xfrm>
-                      <a:off x="0" y="0"/>
-                      <a:ext cx="5993207" cy="2396359"/>
-                    </a:xfrm>
-                    <a:prstGeom prst="rect">
-                      <a:avLst/>
-                    </a:prstGeom>
-                  </pic:spPr>
-                </pic:pic>
-              </a:graphicData>
-            </a:graphic>
-            <wp14:sizeRelH relativeFrom="page">
-              <wp14:pctWidth>0</wp14:pctWidth>
-            </wp14:sizeRelH>
-            <wp14:sizeRelV relativeFrom="page">
-              <wp14:pctHeight>0</wp14:pctHeight>
-            </wp14:sizeRelV>
-          </wp:anchor>
-        </w:drawing>
-      </w:r>
-      <w:r>
         <w:br w:type="page"/>
       </w:r>
     </w:p>
-    <w:bookmarkStart w:id="0" w:name="_Toc191891752" w:displacedByCustomXml="next"/>
+    <w:bookmarkStart w:id="0" w:name="_Toc196168190" w:displacedByCustomXml="next"/>
+    <w:bookmarkStart w:id="1" w:name="_Toc191891752" w:displacedByCustomXml="next"/>
     <w:sdt>
       <w:sdtPr>
         <w:rPr>
@@ -4270,29 +4331,26 @@
           <w:docPartUnique/>
         </w:docPartObj>
       </w:sdtPr>
-      <w:sdtEndPr>
-        <w:rPr>
-          <w:b/>
-          <w:bCs/>
-        </w:rPr>
-      </w:sdtEndPr>
+      <w:sdtEndPr/>
       <w:sdtContent>
         <w:p>
           <w:pPr>
             <w:pStyle w:val="Ttulo1"/>
             <w:jc w:val="center"/>
             <w:rPr>
-              <w:sz w:val="44"/>
-              <w:szCs w:val="44"/>
+              <w:noProof/>
             </w:rPr>
           </w:pPr>
           <w:r>
             <w:rPr>
+              <w:b/>
+              <w:bCs/>
               <w:sz w:val="44"/>
               <w:szCs w:val="44"/>
             </w:rPr>
             <w:t>Contenido</w:t>
           </w:r>
+          <w:bookmarkEnd w:id="1"/>
           <w:bookmarkEnd w:id="0"/>
           <w:r>
             <w:rPr>
@@ -4326,7 +4384,7 @@
               <w:lang w:eastAsia="es-ES"/>
             </w:rPr>
           </w:pPr>
-          <w:hyperlink w:anchor="_Toc191891755" w:history="1">
+          <w:hyperlink w:anchor="_Toc196168193" w:history="1">
             <w:r>
               <w:rPr>
                 <w:rStyle w:val="Hipervnculo"/>
@@ -4373,7 +4431,7 @@
                 <w:noProof/>
                 <w:webHidden/>
               </w:rPr>
-              <w:instrText xml:space="preserve"> PAGEREF _Toc191891755 \h </w:instrText>
+              <w:instrText xml:space="preserve"> PAGEREF _Toc196168193 \h </w:instrText>
             </w:r>
             <w:r>
               <w:rPr>
@@ -4421,7 +4479,7 @@
               <w:lang w:eastAsia="es-ES"/>
             </w:rPr>
           </w:pPr>
-          <w:hyperlink w:anchor="_Toc191891756" w:history="1">
+          <w:hyperlink w:anchor="_Toc196168194" w:history="1">
             <w:r>
               <w:rPr>
                 <w:rStyle w:val="Hipervnculo"/>
@@ -4468,7 +4526,7 @@
                 <w:noProof/>
                 <w:webHidden/>
               </w:rPr>
-              <w:instrText xml:space="preserve"> PAGEREF _Toc191891756 \h </w:instrText>
+              <w:instrText xml:space="preserve"> PAGEREF _Toc196168194 \h </w:instrText>
             </w:r>
             <w:r>
               <w:rPr>
@@ -4516,7 +4574,7 @@
               <w:lang w:eastAsia="es-ES"/>
             </w:rPr>
           </w:pPr>
-          <w:hyperlink w:anchor="_Toc191891757" w:history="1">
+          <w:hyperlink w:anchor="_Toc196168195" w:history="1">
             <w:r>
               <w:rPr>
                 <w:rStyle w:val="Hipervnculo"/>
@@ -4563,7 +4621,7 @@
                 <w:noProof/>
                 <w:webHidden/>
               </w:rPr>
-              <w:instrText xml:space="preserve"> PAGEREF _Toc191891757 \h </w:instrText>
+              <w:instrText xml:space="preserve"> PAGEREF _Toc196168195 \h </w:instrText>
             </w:r>
             <w:r>
               <w:rPr>
@@ -4586,7 +4644,7 @@
                 <w:noProof/>
                 <w:webHidden/>
               </w:rPr>
-              <w:t>2</w:t>
+              <w:t>3</w:t>
             </w:r>
             <w:r>
               <w:rPr>
@@ -4611,7 +4669,7 @@
               <w:lang w:eastAsia="es-ES"/>
             </w:rPr>
           </w:pPr>
-          <w:hyperlink w:anchor="_Toc191891758" w:history="1">
+          <w:hyperlink w:anchor="_Toc196168196" w:history="1">
             <w:r>
               <w:rPr>
                 <w:rStyle w:val="Hipervnculo"/>
@@ -4658,7 +4716,7 @@
                 <w:noProof/>
                 <w:webHidden/>
               </w:rPr>
-              <w:instrText xml:space="preserve"> PAGEREF _Toc191891758 \h </w:instrText>
+              <w:instrText xml:space="preserve"> PAGEREF _Toc196168196 \h </w:instrText>
             </w:r>
             <w:r>
               <w:rPr>
@@ -4681,7 +4739,7 @@
                 <w:noProof/>
                 <w:webHidden/>
               </w:rPr>
-              <w:t>2</w:t>
+              <w:t>3</w:t>
             </w:r>
             <w:r>
               <w:rPr>
@@ -4706,7 +4764,7 @@
               <w:lang w:eastAsia="es-ES"/>
             </w:rPr>
           </w:pPr>
-          <w:hyperlink w:anchor="_Toc191891759" w:history="1">
+          <w:hyperlink w:anchor="_Toc196168197" w:history="1">
             <w:r>
               <w:rPr>
                 <w:rStyle w:val="Hipervnculo"/>
@@ -4753,7 +4811,7 @@
                 <w:noProof/>
                 <w:webHidden/>
               </w:rPr>
-              <w:instrText xml:space="preserve"> PAGEREF _Toc191891759 \h </w:instrText>
+              <w:instrText xml:space="preserve"> PAGEREF _Toc196168197 \h </w:instrText>
             </w:r>
             <w:r>
               <w:rPr>
@@ -4776,7 +4834,7 @@
                 <w:noProof/>
                 <w:webHidden/>
               </w:rPr>
-              <w:t>2</w:t>
+              <w:t>3</w:t>
             </w:r>
             <w:r>
               <w:rPr>
@@ -4801,7 +4859,7 @@
               <w:lang w:eastAsia="es-ES"/>
             </w:rPr>
           </w:pPr>
-          <w:hyperlink w:anchor="_Toc191891760" w:history="1">
+          <w:hyperlink w:anchor="_Toc196168198" w:history="1">
             <w:r>
               <w:rPr>
                 <w:rStyle w:val="Hipervnculo"/>
@@ -4848,7 +4906,7 @@
                 <w:noProof/>
                 <w:webHidden/>
               </w:rPr>
-              <w:instrText xml:space="preserve"> PAGEREF _Toc191891760 \h </w:instrText>
+              <w:instrText xml:space="preserve"> PAGEREF _Toc196168198 \h </w:instrText>
             </w:r>
             <w:r>
               <w:rPr>
@@ -4871,7 +4929,7 @@
                 <w:noProof/>
                 <w:webHidden/>
               </w:rPr>
-              <w:t>2</w:t>
+              <w:t>3</w:t>
             </w:r>
             <w:r>
               <w:rPr>
@@ -4896,7 +4954,7 @@
               <w:lang w:eastAsia="es-ES"/>
             </w:rPr>
           </w:pPr>
-          <w:hyperlink w:anchor="_Toc191891761" w:history="1">
+          <w:hyperlink w:anchor="_Toc196168199" w:history="1">
             <w:r>
               <w:rPr>
                 <w:rStyle w:val="Hipervnculo"/>
@@ -4943,7 +5001,7 @@
                 <w:noProof/>
                 <w:webHidden/>
               </w:rPr>
-              <w:instrText xml:space="preserve"> PAGEREF _Toc191891761 \h </w:instrText>
+              <w:instrText xml:space="preserve"> PAGEREF _Toc196168199 \h </w:instrText>
             </w:r>
             <w:r>
               <w:rPr>
@@ -4966,7 +5024,7 @@
                 <w:noProof/>
                 <w:webHidden/>
               </w:rPr>
-              <w:t>3</w:t>
+              <w:t>4</w:t>
             </w:r>
             <w:r>
               <w:rPr>
@@ -4991,7 +5049,7 @@
               <w:lang w:eastAsia="es-ES"/>
             </w:rPr>
           </w:pPr>
-          <w:hyperlink w:anchor="_Toc191891762" w:history="1">
+          <w:hyperlink w:anchor="_Toc196168200" w:history="1">
             <w:r>
               <w:rPr>
                 <w:rStyle w:val="Hipervnculo"/>
@@ -5038,7 +5096,7 @@
                 <w:noProof/>
                 <w:webHidden/>
               </w:rPr>
-              <w:instrText xml:space="preserve"> PAGEREF _Toc191891762 \h </w:instrText>
+              <w:instrText xml:space="preserve"> PAGEREF _Toc196168200 \h </w:instrText>
             </w:r>
             <w:r>
               <w:rPr>
@@ -5086,7 +5144,7 @@
               <w:lang w:eastAsia="es-ES"/>
             </w:rPr>
           </w:pPr>
-          <w:hyperlink w:anchor="_Toc191891763" w:history="1">
+          <w:hyperlink w:anchor="_Toc196168201" w:history="1">
             <w:r>
               <w:rPr>
                 <w:rStyle w:val="Hipervnculo"/>
@@ -5133,7 +5191,7 @@
                 <w:noProof/>
                 <w:webHidden/>
               </w:rPr>
-              <w:instrText xml:space="preserve"> PAGEREF _Toc191891763 \h </w:instrText>
+              <w:instrText xml:space="preserve"> PAGEREF _Toc196168201 \h </w:instrText>
             </w:r>
             <w:r>
               <w:rPr>
@@ -5181,7 +5239,7 @@
               <w:lang w:eastAsia="es-ES"/>
             </w:rPr>
           </w:pPr>
-          <w:hyperlink w:anchor="_Toc191891764" w:history="1">
+          <w:hyperlink w:anchor="_Toc196168202" w:history="1">
             <w:r>
               <w:rPr>
                 <w:rStyle w:val="Hipervnculo"/>
@@ -5228,7 +5286,7 @@
                 <w:noProof/>
                 <w:webHidden/>
               </w:rPr>
-              <w:instrText xml:space="preserve"> PAGEREF _Toc191891764 \h </w:instrText>
+              <w:instrText xml:space="preserve"> PAGEREF _Toc196168202 \h </w:instrText>
             </w:r>
             <w:r>
               <w:rPr>
@@ -5251,7 +5309,7 @@
                 <w:noProof/>
                 <w:webHidden/>
               </w:rPr>
-              <w:t>4</w:t>
+              <w:t>5</w:t>
             </w:r>
             <w:r>
               <w:rPr>
@@ -5276,7 +5334,7 @@
               <w:lang w:eastAsia="es-ES"/>
             </w:rPr>
           </w:pPr>
-          <w:hyperlink w:anchor="_Toc191891765" w:history="1">
+          <w:hyperlink w:anchor="_Toc196168203" w:history="1">
             <w:r>
               <w:rPr>
                 <w:rStyle w:val="Hipervnculo"/>
@@ -5323,7 +5381,7 @@
                 <w:noProof/>
                 <w:webHidden/>
               </w:rPr>
-              <w:instrText xml:space="preserve"> PAGEREF _Toc191891765 \h </w:instrText>
+              <w:instrText xml:space="preserve"> PAGEREF _Toc196168203 \h </w:instrText>
             </w:r>
             <w:r>
               <w:rPr>
@@ -5346,7 +5404,7 @@
                 <w:noProof/>
                 <w:webHidden/>
               </w:rPr>
-              <w:t>4</w:t>
+              <w:t>5</w:t>
             </w:r>
             <w:r>
               <w:rPr>
@@ -5371,7 +5429,7 @@
               <w:lang w:eastAsia="es-ES"/>
             </w:rPr>
           </w:pPr>
-          <w:hyperlink w:anchor="_Toc191891766" w:history="1">
+          <w:hyperlink w:anchor="_Toc196168204" w:history="1">
             <w:r>
               <w:rPr>
                 <w:rStyle w:val="Hipervnculo"/>
@@ -5418,7 +5476,7 @@
                 <w:noProof/>
                 <w:webHidden/>
               </w:rPr>
-              <w:instrText xml:space="preserve"> PAGEREF _Toc191891766 \h </w:instrText>
+              <w:instrText xml:space="preserve"> PAGEREF _Toc196168204 \h </w:instrText>
             </w:r>
             <w:r>
               <w:rPr>
@@ -5441,7 +5499,7 @@
                 <w:noProof/>
                 <w:webHidden/>
               </w:rPr>
-              <w:t>5</w:t>
+              <w:t>6</w:t>
             </w:r>
             <w:r>
               <w:rPr>
@@ -5466,7 +5524,7 @@
               <w:lang w:eastAsia="es-ES"/>
             </w:rPr>
           </w:pPr>
-          <w:hyperlink w:anchor="_Toc191891767" w:history="1">
+          <w:hyperlink w:anchor="_Toc196168205" w:history="1">
             <w:r>
               <w:rPr>
                 <w:rStyle w:val="Hipervnculo"/>
@@ -5513,7 +5571,7 @@
                 <w:noProof/>
                 <w:webHidden/>
               </w:rPr>
-              <w:instrText xml:space="preserve"> PAGEREF _Toc191891767 \h </w:instrText>
+              <w:instrText xml:space="preserve"> PAGEREF _Toc196168205 \h </w:instrText>
             </w:r>
             <w:r>
               <w:rPr>
@@ -5536,7 +5594,7 @@
                 <w:noProof/>
                 <w:webHidden/>
               </w:rPr>
-              <w:t>5</w:t>
+              <w:t>6</w:t>
             </w:r>
             <w:r>
               <w:rPr>
@@ -5561,7 +5619,7 @@
               <w:lang w:eastAsia="es-ES"/>
             </w:rPr>
           </w:pPr>
-          <w:hyperlink w:anchor="_Toc191891768" w:history="1">
+          <w:hyperlink w:anchor="_Toc196168206" w:history="1">
             <w:r>
               <w:rPr>
                 <w:rStyle w:val="Hipervnculo"/>
@@ -5608,7 +5666,7 @@
                 <w:noProof/>
                 <w:webHidden/>
               </w:rPr>
-              <w:instrText xml:space="preserve"> PAGEREF _Toc191891768 \h </w:instrText>
+              <w:instrText xml:space="preserve"> PAGEREF _Toc196168206 \h </w:instrText>
             </w:r>
             <w:r>
               <w:rPr>
@@ -5631,7 +5689,7 @@
                 <w:noProof/>
                 <w:webHidden/>
               </w:rPr>
-              <w:t>8</w:t>
+              <w:t>9</w:t>
             </w:r>
             <w:r>
               <w:rPr>
@@ -5656,7 +5714,7 @@
               <w:lang w:eastAsia="es-ES"/>
             </w:rPr>
           </w:pPr>
-          <w:hyperlink w:anchor="_Toc191891769" w:history="1">
+          <w:hyperlink w:anchor="_Toc196168207" w:history="1">
             <w:r>
               <w:rPr>
                 <w:rStyle w:val="Hipervnculo"/>
@@ -5703,7 +5761,7 @@
                 <w:noProof/>
                 <w:webHidden/>
               </w:rPr>
-              <w:instrText xml:space="preserve"> PAGEREF _Toc191891769 \h </w:instrText>
+              <w:instrText xml:space="preserve"> PAGEREF _Toc196168207 \h </w:instrText>
             </w:r>
             <w:r>
               <w:rPr>
@@ -5726,7 +5784,7 @@
                 <w:noProof/>
                 <w:webHidden/>
               </w:rPr>
-              <w:t>8</w:t>
+              <w:t>9</w:t>
             </w:r>
             <w:r>
               <w:rPr>
@@ -5751,7 +5809,7 @@
               <w:lang w:eastAsia="es-ES"/>
             </w:rPr>
           </w:pPr>
-          <w:hyperlink w:anchor="_Toc191891770" w:history="1">
+          <w:hyperlink w:anchor="_Toc196168208" w:history="1">
             <w:r>
               <w:rPr>
                 <w:rStyle w:val="Hipervnculo"/>
@@ -5798,7 +5856,7 @@
                 <w:noProof/>
                 <w:webHidden/>
               </w:rPr>
-              <w:instrText xml:space="preserve"> PAGEREF _Toc191891770 \h </w:instrText>
+              <w:instrText xml:space="preserve"> PAGEREF _Toc196168208 \h </w:instrText>
             </w:r>
             <w:r>
               <w:rPr>
@@ -5821,7 +5879,7 @@
                 <w:noProof/>
                 <w:webHidden/>
               </w:rPr>
-              <w:t>8</w:t>
+              <w:t>9</w:t>
             </w:r>
             <w:r>
               <w:rPr>
@@ -5846,7 +5904,7 @@
               <w:lang w:eastAsia="es-ES"/>
             </w:rPr>
           </w:pPr>
-          <w:hyperlink w:anchor="_Toc191891771" w:history="1">
+          <w:hyperlink w:anchor="_Toc196168209" w:history="1">
             <w:r>
               <w:rPr>
                 <w:rStyle w:val="Hipervnculo"/>
@@ -5893,7 +5951,7 @@
                 <w:noProof/>
                 <w:webHidden/>
               </w:rPr>
-              <w:instrText xml:space="preserve"> PAGEREF _Toc191891771 \h </w:instrText>
+              <w:instrText xml:space="preserve"> PAGEREF _Toc196168209 \h </w:instrText>
             </w:r>
             <w:r>
               <w:rPr>
@@ -5916,7 +5974,7 @@
                 <w:noProof/>
                 <w:webHidden/>
               </w:rPr>
-              <w:t>9</w:t>
+              <w:t>10</w:t>
             </w:r>
             <w:r>
               <w:rPr>
@@ -5941,7 +5999,7 @@
               <w:lang w:eastAsia="es-ES"/>
             </w:rPr>
           </w:pPr>
-          <w:hyperlink w:anchor="_Toc191891772" w:history="1">
+          <w:hyperlink w:anchor="_Toc196168210" w:history="1">
             <w:r>
               <w:rPr>
                 <w:rStyle w:val="Hipervnculo"/>
@@ -5988,7 +6046,7 @@
                 <w:noProof/>
                 <w:webHidden/>
               </w:rPr>
-              <w:instrText xml:space="preserve"> PAGEREF _Toc191891772 \h </w:instrText>
+              <w:instrText xml:space="preserve"> PAGEREF _Toc196168210 \h </w:instrText>
             </w:r>
             <w:r>
               <w:rPr>
@@ -6011,7 +6069,7 @@
                 <w:noProof/>
                 <w:webHidden/>
               </w:rPr>
-              <w:t>11</w:t>
+              <w:t>10</w:t>
             </w:r>
             <w:r>
               <w:rPr>
@@ -6036,7 +6094,7 @@
               <w:lang w:eastAsia="es-ES"/>
             </w:rPr>
           </w:pPr>
-          <w:hyperlink w:anchor="_Toc191891773" w:history="1">
+          <w:hyperlink w:anchor="_Toc196168211" w:history="1">
             <w:r>
               <w:rPr>
                 <w:rStyle w:val="Hipervnculo"/>
@@ -6083,7 +6141,7 @@
                 <w:noProof/>
                 <w:webHidden/>
               </w:rPr>
-              <w:instrText xml:space="preserve"> PAGEREF _Toc191891773 \h </w:instrText>
+              <w:instrText xml:space="preserve"> PAGEREF _Toc196168211 \h </w:instrText>
             </w:r>
             <w:r>
               <w:rPr>
@@ -6106,7 +6164,7 @@
                 <w:noProof/>
                 <w:webHidden/>
               </w:rPr>
-              <w:t>11</w:t>
+              <w:t>12</w:t>
             </w:r>
             <w:r>
               <w:rPr>
@@ -6131,7 +6189,7 @@
               <w:lang w:eastAsia="es-ES"/>
             </w:rPr>
           </w:pPr>
-          <w:hyperlink w:anchor="_Toc191891774" w:history="1">
+          <w:hyperlink w:anchor="_Toc196168212" w:history="1">
             <w:r>
               <w:rPr>
                 <w:rStyle w:val="Hipervnculo"/>
@@ -6154,7 +6212,7 @@
                 <w:rFonts w:ascii="LT Wave Alt Light" w:hAnsi="LT Wave Alt Light"/>
                 <w:noProof/>
               </w:rPr>
-              <w:t>Conclusiones finales</w:t>
+              <w:t>Conclusiones</w:t>
             </w:r>
             <w:r>
               <w:rPr>
@@ -6178,7 +6236,7 @@
                 <w:noProof/>
                 <w:webHidden/>
               </w:rPr>
-              <w:instrText xml:space="preserve"> PAGEREF _Toc191891774 \h </w:instrText>
+              <w:instrText xml:space="preserve"> PAGEREF _Toc196168212 \h </w:instrText>
             </w:r>
             <w:r>
               <w:rPr>
@@ -6201,7 +6259,7 @@
                 <w:noProof/>
                 <w:webHidden/>
               </w:rPr>
-              <w:t>11</w:t>
+              <w:t>12</w:t>
             </w:r>
             <w:r>
               <w:rPr>
@@ -6226,7 +6284,7 @@
               <w:lang w:eastAsia="es-ES"/>
             </w:rPr>
           </w:pPr>
-          <w:hyperlink w:anchor="_Toc191891775" w:history="1">
+          <w:hyperlink w:anchor="_Toc196168213" w:history="1">
             <w:r>
               <w:rPr>
                 <w:rStyle w:val="Hipervnculo"/>
@@ -6273,7 +6331,7 @@
                 <w:noProof/>
                 <w:webHidden/>
               </w:rPr>
-              <w:instrText xml:space="preserve"> PAGEREF _Toc191891775 \h </w:instrText>
+              <w:instrText xml:space="preserve"> PAGEREF _Toc196168213 \h </w:instrText>
             </w:r>
             <w:r>
               <w:rPr>
@@ -6296,7 +6354,7 @@
                 <w:noProof/>
                 <w:webHidden/>
               </w:rPr>
-              <w:t>11</w:t>
+              <w:t>12</w:t>
             </w:r>
             <w:r>
               <w:rPr>
@@ -6321,7 +6379,7 @@
               <w:lang w:eastAsia="es-ES"/>
             </w:rPr>
           </w:pPr>
-          <w:hyperlink w:anchor="_Toc191891776" w:history="1">
+          <w:hyperlink w:anchor="_Toc196168214" w:history="1">
             <w:r>
               <w:rPr>
                 <w:rStyle w:val="Hipervnculo"/>
@@ -6368,7 +6426,7 @@
                 <w:noProof/>
                 <w:webHidden/>
               </w:rPr>
-              <w:instrText xml:space="preserve"> PAGEREF _Toc191891776 \h </w:instrText>
+              <w:instrText xml:space="preserve"> PAGEREF _Toc196168214 \h </w:instrText>
             </w:r>
             <w:r>
               <w:rPr>
@@ -6391,7 +6449,7 @@
                 <w:noProof/>
                 <w:webHidden/>
               </w:rPr>
-              <w:t>11</w:t>
+              <w:t>13</w:t>
             </w:r>
             <w:r>
               <w:rPr>
@@ -6416,7 +6474,7 @@
               <w:lang w:eastAsia="es-ES"/>
             </w:rPr>
           </w:pPr>
-          <w:hyperlink w:anchor="_Toc191891777" w:history="1">
+          <w:hyperlink w:anchor="_Toc196168215" w:history="1">
             <w:r>
               <w:rPr>
                 <w:rStyle w:val="Hipervnculo"/>
@@ -6463,7 +6521,7 @@
                 <w:noProof/>
                 <w:webHidden/>
               </w:rPr>
-              <w:instrText xml:space="preserve"> PAGEREF _Toc191891777 \h </w:instrText>
+              <w:instrText xml:space="preserve"> PAGEREF _Toc196168215 \h </w:instrText>
             </w:r>
             <w:r>
               <w:rPr>
@@ -6486,7 +6544,7 @@
                 <w:noProof/>
                 <w:webHidden/>
               </w:rPr>
-              <w:t>12</w:t>
+              <w:t>13</w:t>
             </w:r>
             <w:r>
               <w:rPr>
@@ -6511,7 +6569,7 @@
               <w:lang w:eastAsia="es-ES"/>
             </w:rPr>
           </w:pPr>
-          <w:hyperlink w:anchor="_Toc191891778" w:history="1">
+          <w:hyperlink w:anchor="_Toc196168216" w:history="1">
             <w:r>
               <w:rPr>
                 <w:rStyle w:val="Hipervnculo"/>
@@ -6558,7 +6616,7 @@
                 <w:noProof/>
                 <w:webHidden/>
               </w:rPr>
-              <w:instrText xml:space="preserve"> PAGEREF _Toc191891778 \h </w:instrText>
+              <w:instrText xml:space="preserve"> PAGEREF _Toc196168216 \h </w:instrText>
             </w:r>
             <w:r>
               <w:rPr>
@@ -6581,7 +6639,7 @@
                 <w:noProof/>
                 <w:webHidden/>
               </w:rPr>
-              <w:t>12</w:t>
+              <w:t>13</w:t>
             </w:r>
             <w:r>
               <w:rPr>
@@ -6594,17 +6652,9 @@
           </w:hyperlink>
         </w:p>
         <w:p>
-          <w:pPr>
-            <w:rPr>
-              <w:b/>
-              <w:bCs/>
-            </w:rPr>
-          </w:pPr>
           <w:r>
             <w:rPr>
               <w:rFonts w:ascii="LT Wave Alt Light" w:hAnsi="LT Wave Alt Light"/>
-              <w:b/>
-              <w:bCs/>
             </w:rPr>
             <w:fldChar w:fldCharType="end"/>
           </w:r>
@@ -6636,7 +6686,8 @@
           <w:szCs w:val="44"/>
         </w:rPr>
       </w:pPr>
-      <w:bookmarkStart w:id="1" w:name="_Toc191891753"/>
+      <w:bookmarkStart w:id="2" w:name="_Toc191891753"/>
+      <w:bookmarkStart w:id="3" w:name="_Toc196168191"/>
       <w:r>
         <w:rPr>
           <w:sz w:val="44"/>
@@ -6645,7 +6696,8 @@
         <w:lastRenderedPageBreak/>
         <w:t>Índice de figuras</w:t>
       </w:r>
-      <w:bookmarkEnd w:id="1"/>
+      <w:bookmarkEnd w:id="2"/>
+      <w:bookmarkEnd w:id="3"/>
       <w:r>
         <w:rPr>
           <w:sz w:val="44"/>
@@ -6684,7 +6736,8 @@
         </w:rPr>
         <w:fldChar w:fldCharType="end"/>
       </w:r>
-      <w:bookmarkStart w:id="2" w:name="_Toc191891754"/>
+      <w:bookmarkStart w:id="4" w:name="_Toc191891754"/>
+      <w:bookmarkStart w:id="5" w:name="_Toc196168192"/>
       <w:r>
         <w:rPr>
           <w:sz w:val="44"/>
@@ -6692,7 +6745,8 @@
         </w:rPr>
         <w:t>Índice de tablas</w:t>
       </w:r>
-      <w:bookmarkEnd w:id="2"/>
+      <w:bookmarkEnd w:id="4"/>
+      <w:bookmarkEnd w:id="5"/>
       <w:r>
         <w:rPr>
           <w:sz w:val="44"/>
@@ -6772,6 +6826,7 @@
           <w:ilvl w:val="0"/>
           <w:numId w:val="13"/>
         </w:numPr>
+        <w:ind w:left="426" w:hanging="426"/>
         <w:rPr>
           <w:b/>
           <w:bCs/>
@@ -6785,7 +6840,7 @@
         <w:lastRenderedPageBreak/>
         <w:fldChar w:fldCharType="end"/>
       </w:r>
-      <w:bookmarkStart w:id="3" w:name="_Toc191891755"/>
+      <w:bookmarkStart w:id="6" w:name="_Toc196168193"/>
       <w:r>
         <w:rPr>
           <w:b/>
@@ -6793,7 +6848,7 @@
         </w:rPr>
         <w:t>Introducción</w:t>
       </w:r>
-      <w:bookmarkEnd w:id="3"/>
+      <w:bookmarkEnd w:id="6"/>
     </w:p>
     <w:p>
       <w:pPr>
@@ -6811,7 +6866,7 @@
           <w:bCs/>
         </w:rPr>
       </w:pPr>
-      <w:bookmarkStart w:id="4" w:name="_Toc191891756"/>
+      <w:bookmarkStart w:id="7" w:name="_Toc196168194"/>
       <w:r>
         <w:rPr>
           <w:b/>
@@ -6826,7 +6881,7 @@
         </w:rPr>
         <w:t>escripción</w:t>
       </w:r>
-      <w:bookmarkEnd w:id="4"/>
+      <w:bookmarkEnd w:id="7"/>
     </w:p>
     <w:p>
       <w:pPr>
@@ -6895,43 +6950,7 @@
         <w:rPr>
           <w:rFonts w:ascii="LT Wave Alt Light" w:hAnsi="LT Wave Alt Light"/>
         </w:rPr>
-        <w:t xml:space="preserve">realizadas, agrupándolas por categorías predefinidas como </w:t>
-      </w:r>
-      <w:r>
-        <w:rPr>
-          <w:rFonts w:ascii="LT Wave Alt Light" w:hAnsi="LT Wave Alt Light"/>
-        </w:rPr>
-        <w:t>cicloturismo</w:t>
-      </w:r>
-      <w:r>
-        <w:rPr>
-          <w:rFonts w:ascii="LT Wave Alt Light" w:hAnsi="LT Wave Alt Light"/>
-        </w:rPr>
-        <w:t xml:space="preserve">, </w:t>
-      </w:r>
-      <w:r>
-        <w:rPr>
-          <w:rFonts w:ascii="LT Wave Alt Light" w:hAnsi="LT Wave Alt Light"/>
-        </w:rPr>
-        <w:t xml:space="preserve">montaña </w:t>
-      </w:r>
-      <w:r>
-        <w:rPr>
-          <w:rFonts w:ascii="LT Wave Alt Light" w:hAnsi="LT Wave Alt Light"/>
-        </w:rPr>
-        <w:t xml:space="preserve">o </w:t>
-      </w:r>
-      <w:r>
-        <w:rPr>
-          <w:rFonts w:ascii="LT Wave Alt Light" w:hAnsi="LT Wave Alt Light"/>
-        </w:rPr>
-        <w:t>carretera</w:t>
-      </w:r>
-      <w:r>
-        <w:rPr>
-          <w:rFonts w:ascii="LT Wave Alt Light" w:hAnsi="LT Wave Alt Light"/>
-        </w:rPr>
-        <w:t xml:space="preserve"> entre otras</w:t>
+        <w:t>realizadas, agrupándolas por categorías predefinidas</w:t>
       </w:r>
       <w:r>
         <w:rPr>
@@ -6953,7 +6972,37 @@
         <w:rPr>
           <w:rFonts w:ascii="LT Wave Alt Light" w:hAnsi="LT Wave Alt Light"/>
         </w:rPr>
-        <w:t>La aplicación facilita un seguimiento eficiente del historial de rutas, permitiendo almacenar, consultar y analizar la información relacionada con cada actividad, incluyendo la categoría, fecha y otros datos relevantes.</w:t>
+        <w:t>La aplicación facilita un seguimiento eficiente del historial de rutas, permitiendo almacenar, consultar</w:t>
+      </w:r>
+      <w:r>
+        <w:rPr>
+          <w:rFonts w:ascii="LT Wave Alt Light" w:hAnsi="LT Wave Alt Light"/>
+        </w:rPr>
+        <w:t>, editar</w:t>
+      </w:r>
+      <w:r>
+        <w:rPr>
+          <w:rFonts w:ascii="LT Wave Alt Light" w:hAnsi="LT Wave Alt Light"/>
+        </w:rPr>
+        <w:t xml:space="preserve"> y </w:t>
+      </w:r>
+      <w:r>
+        <w:rPr>
+          <w:rFonts w:ascii="LT Wave Alt Light" w:hAnsi="LT Wave Alt Light"/>
+        </w:rPr>
+        <w:t xml:space="preserve">eliminar </w:t>
+      </w:r>
+      <w:r>
+        <w:rPr>
+          <w:rFonts w:ascii="LT Wave Alt Light" w:hAnsi="LT Wave Alt Light"/>
+        </w:rPr>
+        <w:t>la información relacionada con cada actividad</w:t>
+      </w:r>
+      <w:r>
+        <w:rPr>
+          <w:rFonts w:ascii="LT Wave Alt Light" w:hAnsi="LT Wave Alt Light"/>
+        </w:rPr>
+        <w:t>.</w:t>
       </w:r>
     </w:p>
     <w:p>
@@ -6989,6 +7038,9 @@
         <w:jc w:val="both"/>
       </w:pPr>
       <w:r>
+        <w:rPr>
+          <w:noProof/>
+        </w:rPr>
         <w:drawing>
           <wp:inline distT="0" distB="0" distL="0" distR="0" wp14:anchorId="5EC17288" wp14:editId="2C32CAC4">
             <wp:extent cx="5400040" cy="3783330"/>
@@ -7005,7 +7057,7 @@
                     <pic:cNvPicPr/>
                   </pic:nvPicPr>
                   <pic:blipFill>
-                    <a:blip r:embed="rId13"/>
+                    <a:blip r:embed="rId12"/>
                     <a:stretch>
                       <a:fillRect/>
                     </a:stretch>
@@ -7120,16 +7172,19 @@
     <w:p>
       <w:pPr>
         <w:keepNext/>
-        <w:ind w:left="709"/>
+        <w:ind w:left="2268"/>
         <w:jc w:val="both"/>
       </w:pPr>
       <w:r>
+        <w:rPr>
+          <w:noProof/>
+        </w:rPr>
         <w:lastRenderedPageBreak/>
         <w:drawing>
-          <wp:inline distT="0" distB="0" distL="0" distR="0" wp14:anchorId="6D66E350" wp14:editId="2A7D0A9F">
-            <wp:extent cx="2560756" cy="5518150"/>
-            <wp:effectExtent l="0" t="0" r="0" b="6350"/>
-            <wp:docPr id="317551251" name="Imagen 1" descr="Una captura de pantalla de un celular de un mensaje con una foto de una persona&#10;&#10;El contenido generado por IA puede ser incorrecto."/>
+          <wp:inline distT="0" distB="0" distL="0" distR="0" wp14:anchorId="648B1B55" wp14:editId="47D36359">
+            <wp:extent cx="2758749" cy="6130456"/>
+            <wp:effectExtent l="0" t="0" r="3810" b="3810"/>
+            <wp:docPr id="1988877832" name="Imagen 30" descr="Una captura de pantalla de un celular con texto e imagen&#10;&#10;El contenido generado por IA puede ser incorrecto."/>
             <wp:cNvGraphicFramePr>
               <a:graphicFrameLocks xmlns:a="http://schemas.openxmlformats.org/drawingml/2006/main" noChangeAspect="1"/>
             </wp:cNvGraphicFramePr>
@@ -7137,11 +7192,17 @@
               <a:graphicData uri="http://schemas.openxmlformats.org/drawingml/2006/picture">
                 <pic:pic xmlns:pic="http://schemas.openxmlformats.org/drawingml/2006/picture">
                   <pic:nvPicPr>
-                    <pic:cNvPr id="317551251" name="Imagen 1" descr="Una captura de pantalla de un celular de un mensaje con una foto de una persona&#10;&#10;El contenido generado por IA puede ser incorrecto."/>
+                    <pic:cNvPr id="1988877832" name="Imagen 30" descr="Una captura de pantalla de un celular con texto e imagen&#10;&#10;El contenido generado por IA puede ser incorrecto."/>
                     <pic:cNvPicPr/>
                   </pic:nvPicPr>
                   <pic:blipFill>
-                    <a:blip r:embed="rId14"/>
+                    <a:blip r:embed="rId13" cstate="print">
+                      <a:extLst>
+                        <a:ext uri="{28A0092B-C50C-407E-A947-70E740481C1C}">
+                          <a14:useLocalDpi xmlns:a14="http://schemas.microsoft.com/office/drawing/2010/main" val="0"/>
+                        </a:ext>
+                      </a:extLst>
+                    </a:blip>
                     <a:stretch>
                       <a:fillRect/>
                     </a:stretch>
@@ -7149,7 +7210,7 @@
                   <pic:spPr>
                     <a:xfrm>
                       <a:off x="0" y="0"/>
-                      <a:ext cx="2575622" cy="5550184"/>
+                      <a:ext cx="2771948" cy="6159788"/>
                     </a:xfrm>
                     <a:prstGeom prst="rect">
                       <a:avLst/>
@@ -7165,7 +7226,7 @@
     <w:p>
       <w:pPr>
         <w:pStyle w:val="Descripcin"/>
-        <w:ind w:left="709"/>
+        <w:ind w:left="2268"/>
         <w:jc w:val="both"/>
         <w:rPr>
           <w:rFonts w:ascii="LT Wave Alt Light" w:hAnsi="LT Wave Alt Light"/>
@@ -7252,7 +7313,11 @@
         <w:t>. Pantalla inicial de la aplicación (Mobile).</w:t>
       </w:r>
     </w:p>
-    <w:p/>
+    <w:p>
+      <w:r>
+        <w:br w:type="page"/>
+      </w:r>
+    </w:p>
     <w:p>
       <w:pPr>
         <w:pStyle w:val="Ttulo2"/>
@@ -7269,15 +7334,16 @@
           <w:bCs/>
         </w:rPr>
       </w:pPr>
-      <w:bookmarkStart w:id="5" w:name="_Toc191891757"/>
+      <w:bookmarkStart w:id="8" w:name="_Toc196168195"/>
       <w:r>
         <w:rPr>
           <w:b/>
           <w:bCs/>
         </w:rPr>
+        <w:lastRenderedPageBreak/>
         <w:t>Justificación</w:t>
       </w:r>
-      <w:bookmarkEnd w:id="5"/>
+      <w:bookmarkEnd w:id="8"/>
     </w:p>
     <w:p>
       <w:pPr>
@@ -7382,14 +7448,22 @@
       <w:pPr>
         <w:ind w:left="709"/>
         <w:jc w:val="both"/>
-      </w:pPr>
-      <w:r>
-        <w:rPr>
-          <w:rFonts w:ascii="LT Wave Alt Light" w:hAnsi="LT Wave Alt Light"/>
-        </w:rPr>
-        <w:lastRenderedPageBreak/>
+        <w:rPr>
+          <w:rFonts w:ascii="LT Wave Alt Light" w:hAnsi="LT Wave Alt Light"/>
+        </w:rPr>
+      </w:pPr>
+      <w:r>
+        <w:rPr>
+          <w:rFonts w:ascii="LT Wave Alt Light" w:hAnsi="LT Wave Alt Light"/>
+        </w:rPr>
         <w:t>Al permitir clasificar las actividades por categorías, registrar fechas y acceder al historial completo de recorridos, la herramienta no solo cumple una función práctica, sino que también motiva a seguir explorando, superándose y construyendo una comunidad en torno a la bicicleta.</w:t>
       </w:r>
+    </w:p>
+    <w:p>
+      <w:pPr>
+        <w:ind w:left="709"/>
+        <w:jc w:val="both"/>
+      </w:pPr>
     </w:p>
     <w:p>
       <w:pPr>
@@ -7404,7 +7478,7 @@
           <w:bCs/>
         </w:rPr>
       </w:pPr>
-      <w:bookmarkStart w:id="6" w:name="_Toc191891758"/>
+      <w:bookmarkStart w:id="9" w:name="_Toc196168196"/>
       <w:r>
         <w:rPr>
           <w:b/>
@@ -7412,7 +7486,7 @@
         </w:rPr>
         <w:t>Planificación</w:t>
       </w:r>
-      <w:bookmarkEnd w:id="6"/>
+      <w:bookmarkEnd w:id="9"/>
     </w:p>
     <w:p>
       <w:pPr>
@@ -7426,11 +7500,11 @@
         </w:pBdr>
         <w:ind w:left="1418" w:hanging="709"/>
       </w:pPr>
-      <w:bookmarkStart w:id="7" w:name="_Toc191891759"/>
+      <w:bookmarkStart w:id="10" w:name="_Toc196168197"/>
       <w:r>
         <w:t>Requisitos</w:t>
       </w:r>
-      <w:bookmarkEnd w:id="7"/>
+      <w:bookmarkEnd w:id="10"/>
     </w:p>
     <w:p>
       <w:pPr>
@@ -7441,11 +7515,11 @@
         </w:numPr>
         <w:ind w:left="2127" w:hanging="993"/>
       </w:pPr>
-      <w:bookmarkStart w:id="8" w:name="_Toc191891760"/>
+      <w:bookmarkStart w:id="11" w:name="_Toc196168198"/>
       <w:r>
         <w:t>Requisitos funcionales</w:t>
       </w:r>
-      <w:bookmarkEnd w:id="8"/>
+      <w:bookmarkEnd w:id="11"/>
     </w:p>
     <w:p>
       <w:pPr>
@@ -7477,6 +7551,7 @@
           <w:numId w:val="19"/>
         </w:numPr>
         <w:ind w:left="2568" w:hanging="357"/>
+        <w:jc w:val="both"/>
       </w:pPr>
       <w:r>
         <w:rPr>
@@ -7505,6 +7580,7 @@
           <w:numId w:val="19"/>
         </w:numPr>
         <w:ind w:left="2568" w:hanging="357"/>
+        <w:jc w:val="both"/>
         <w:rPr>
           <w:rFonts w:ascii="LT Wave Alt Light" w:hAnsi="LT Wave Alt Light"/>
         </w:rPr>
@@ -7542,6 +7618,7 @@
           <w:numId w:val="19"/>
         </w:numPr>
         <w:ind w:left="2568" w:hanging="357"/>
+        <w:jc w:val="both"/>
         <w:rPr>
           <w:rFonts w:ascii="LT Wave Alt Light" w:hAnsi="LT Wave Alt Light"/>
         </w:rPr>
@@ -7595,6 +7672,7 @@
           <w:numId w:val="26"/>
         </w:numPr>
         <w:ind w:left="2568" w:hanging="357"/>
+        <w:jc w:val="both"/>
         <w:rPr>
           <w:rFonts w:ascii="LT Wave Alt Light" w:hAnsi="LT Wave Alt Light"/>
         </w:rPr>
@@ -7614,15 +7692,22 @@
           <w:numId w:val="26"/>
         </w:numPr>
         <w:ind w:left="2568" w:hanging="357"/>
-        <w:rPr>
-          <w:rFonts w:ascii="LT Wave Alt Light" w:hAnsi="LT Wave Alt Light"/>
-        </w:rPr>
-      </w:pPr>
-      <w:r>
-        <w:rPr>
-          <w:rFonts w:ascii="LT Wave Alt Light" w:hAnsi="LT Wave Alt Light"/>
-        </w:rPr>
-        <w:t>Edición de rutas: Se podrá editar las rutas previamente creadas, actualizando parámetros como lugar, fecha, distancia y categoría.</w:t>
+        <w:jc w:val="both"/>
+        <w:rPr>
+          <w:rFonts w:ascii="LT Wave Alt Light" w:hAnsi="LT Wave Alt Light"/>
+        </w:rPr>
+      </w:pPr>
+      <w:r>
+        <w:rPr>
+          <w:rFonts w:ascii="LT Wave Alt Light" w:hAnsi="LT Wave Alt Light"/>
+        </w:rPr>
+        <w:t>Edición de rutas: Se podrá editar las rutas previamente creadas</w:t>
+      </w:r>
+      <w:r>
+        <w:rPr>
+          <w:rFonts w:ascii="LT Wave Alt Light" w:hAnsi="LT Wave Alt Light"/>
+        </w:rPr>
+        <w:t>.</w:t>
       </w:r>
     </w:p>
     <w:p>
@@ -7633,14 +7718,16 @@
           <w:numId w:val="26"/>
         </w:numPr>
         <w:ind w:left="2568" w:hanging="357"/>
-        <w:rPr>
-          <w:rFonts w:ascii="LT Wave Alt Light" w:hAnsi="LT Wave Alt Light"/>
-        </w:rPr>
-      </w:pPr>
-      <w:r>
-        <w:rPr>
-          <w:rFonts w:ascii="LT Wave Alt Light" w:hAnsi="LT Wave Alt Light"/>
-        </w:rPr>
+        <w:jc w:val="both"/>
+        <w:rPr>
+          <w:rFonts w:ascii="LT Wave Alt Light" w:hAnsi="LT Wave Alt Light"/>
+        </w:rPr>
+      </w:pPr>
+      <w:r>
+        <w:rPr>
+          <w:rFonts w:ascii="LT Wave Alt Light" w:hAnsi="LT Wave Alt Light"/>
+        </w:rPr>
+        <w:lastRenderedPageBreak/>
         <w:t>Eliminación de rutas: Los usuarios podrán borrar rutas que ya no deseen mantener en su historial.</w:t>
       </w:r>
     </w:p>
@@ -7652,15 +7739,40 @@
           <w:numId w:val="26"/>
         </w:numPr>
         <w:ind w:left="2568" w:hanging="357"/>
-        <w:rPr>
-          <w:rFonts w:ascii="LT Wave Alt Light" w:hAnsi="LT Wave Alt Light"/>
-        </w:rPr>
-      </w:pPr>
-      <w:r>
-        <w:rPr>
-          <w:rFonts w:ascii="LT Wave Alt Light" w:hAnsi="LT Wave Alt Light"/>
-        </w:rPr>
-        <w:t>Visualización de rutas creadas: Se podrán consultar todas las rutas que han creado, con detalles como lugar, fecha, kilómetros y categoría asociada.</w:t>
+        <w:jc w:val="both"/>
+        <w:rPr>
+          <w:rFonts w:ascii="LT Wave Alt Light" w:hAnsi="LT Wave Alt Light"/>
+        </w:rPr>
+      </w:pPr>
+      <w:r>
+        <w:rPr>
+          <w:rFonts w:ascii="LT Wave Alt Light" w:hAnsi="LT Wave Alt Light"/>
+        </w:rPr>
+        <w:t xml:space="preserve">Visualización de rutas creadas: Se podrán consultar todas las rutas que </w:t>
+      </w:r>
+      <w:r>
+        <w:rPr>
+          <w:rFonts w:ascii="LT Wave Alt Light" w:hAnsi="LT Wave Alt Light"/>
+        </w:rPr>
+        <w:t xml:space="preserve">se </w:t>
+      </w:r>
+      <w:r>
+        <w:rPr>
+          <w:rFonts w:ascii="LT Wave Alt Light" w:hAnsi="LT Wave Alt Light"/>
+        </w:rPr>
+        <w:t>han creado</w:t>
+      </w:r>
+      <w:r>
+        <w:rPr>
+          <w:rFonts w:ascii="LT Wave Alt Light" w:hAnsi="LT Wave Alt Light"/>
+        </w:rPr>
+        <w:t>, tanto como por categoría como un listado general</w:t>
+      </w:r>
+      <w:r>
+        <w:rPr>
+          <w:rFonts w:ascii="LT Wave Alt Light" w:hAnsi="LT Wave Alt Light"/>
+        </w:rPr>
+        <w:t>.</w:t>
       </w:r>
     </w:p>
     <w:p>
@@ -7681,11 +7793,11 @@
         </w:numPr>
         <w:ind w:left="2127" w:hanging="993"/>
       </w:pPr>
-      <w:bookmarkStart w:id="9" w:name="_Toc191891761"/>
+      <w:bookmarkStart w:id="12" w:name="_Toc196168199"/>
       <w:r>
         <w:t>Requisitos no funcionales</w:t>
       </w:r>
-      <w:bookmarkEnd w:id="9"/>
+      <w:bookmarkEnd w:id="12"/>
     </w:p>
     <w:p>
       <w:pPr>
@@ -7695,6 +7807,7 @@
           <w:numId w:val="18"/>
         </w:numPr>
         <w:ind w:left="1848" w:hanging="357"/>
+        <w:jc w:val="both"/>
       </w:pPr>
       <w:r>
         <w:rPr>
@@ -7711,6 +7824,7 @@
           <w:numId w:val="19"/>
         </w:numPr>
         <w:ind w:left="2568" w:hanging="357"/>
+        <w:jc w:val="both"/>
         <w:rPr>
           <w:rFonts w:ascii="LT Wave Alt Light" w:hAnsi="LT Wave Alt Light"/>
         </w:rPr>
@@ -7730,6 +7844,7 @@
           <w:numId w:val="19"/>
         </w:numPr>
         <w:ind w:left="2568" w:hanging="357"/>
+        <w:jc w:val="both"/>
         <w:rPr>
           <w:rFonts w:ascii="LT Wave Alt Light" w:hAnsi="LT Wave Alt Light"/>
         </w:rPr>
@@ -7763,6 +7878,7 @@
           <w:numId w:val="18"/>
         </w:numPr>
         <w:ind w:left="1848" w:hanging="357"/>
+        <w:jc w:val="both"/>
         <w:rPr>
           <w:rFonts w:ascii="LT Wave Alt Light" w:hAnsi="LT Wave Alt Light"/>
         </w:rPr>
@@ -7782,15 +7898,15 @@
           <w:numId w:val="19"/>
         </w:numPr>
         <w:ind w:left="2568" w:hanging="357"/>
-        <w:rPr>
-          <w:rFonts w:ascii="LT Wave Alt Light" w:hAnsi="LT Wave Alt Light"/>
-        </w:rPr>
-      </w:pPr>
-      <w:r>
-        <w:rPr>
-          <w:rFonts w:ascii="LT Wave Alt Light" w:hAnsi="LT Wave Alt Light"/>
-        </w:rPr>
-        <w:lastRenderedPageBreak/>
+        <w:jc w:val="both"/>
+        <w:rPr>
+          <w:rFonts w:ascii="LT Wave Alt Light" w:hAnsi="LT Wave Alt Light"/>
+        </w:rPr>
+      </w:pPr>
+      <w:r>
+        <w:rPr>
+          <w:rFonts w:ascii="LT Wave Alt Light" w:hAnsi="LT Wave Alt Light"/>
+        </w:rPr>
         <w:t xml:space="preserve">Tiempo de carga </w:t>
       </w:r>
       <w:r>
@@ -7814,6 +7930,7 @@
           <w:numId w:val="19"/>
         </w:numPr>
         <w:ind w:left="2568" w:hanging="357"/>
+        <w:jc w:val="both"/>
         <w:rPr>
           <w:rFonts w:ascii="LT Wave Alt Light" w:hAnsi="LT Wave Alt Light"/>
         </w:rPr>
@@ -7845,6 +7962,7 @@
           <w:numId w:val="18"/>
         </w:numPr>
         <w:ind w:left="1848" w:hanging="357"/>
+        <w:jc w:val="both"/>
         <w:rPr>
           <w:rFonts w:ascii="LT Wave Alt Light" w:hAnsi="LT Wave Alt Light"/>
         </w:rPr>
@@ -7864,6 +7982,7 @@
           <w:numId w:val="19"/>
         </w:numPr>
         <w:ind w:left="2568" w:hanging="357"/>
+        <w:jc w:val="both"/>
         <w:rPr>
           <w:rFonts w:ascii="LT Wave Alt Light" w:hAnsi="LT Wave Alt Light"/>
         </w:rPr>
@@ -7883,6 +8002,7 @@
           <w:numId w:val="19"/>
         </w:numPr>
         <w:ind w:left="2568" w:hanging="357"/>
+        <w:jc w:val="both"/>
         <w:rPr>
           <w:rFonts w:ascii="LT Wave Alt Light" w:hAnsi="LT Wave Alt Light"/>
         </w:rPr>
@@ -7968,6 +8088,7 @@
           <w:numId w:val="18"/>
         </w:numPr>
         <w:ind w:left="1775" w:hanging="357"/>
+        <w:jc w:val="both"/>
         <w:rPr>
           <w:rFonts w:ascii="LT Wave Alt Light" w:hAnsi="LT Wave Alt Light"/>
         </w:rPr>
@@ -7987,6 +8108,7 @@
           <w:numId w:val="19"/>
         </w:numPr>
         <w:ind w:left="2568" w:hanging="357"/>
+        <w:jc w:val="both"/>
         <w:rPr>
           <w:rFonts w:ascii="LT Wave Alt Light" w:hAnsi="LT Wave Alt Light"/>
         </w:rPr>
@@ -8006,6 +8128,7 @@
           <w:numId w:val="19"/>
         </w:numPr>
         <w:ind w:left="2568" w:hanging="357"/>
+        <w:jc w:val="both"/>
         <w:rPr>
           <w:rFonts w:ascii="LT Wave Alt Light" w:hAnsi="LT Wave Alt Light"/>
         </w:rPr>
@@ -8030,11 +8153,11 @@
         </w:pBdr>
         <w:ind w:left="1418"/>
       </w:pPr>
-      <w:bookmarkStart w:id="10" w:name="_Toc191891762"/>
+      <w:bookmarkStart w:id="13" w:name="_Toc196168200"/>
       <w:r>
         <w:t>Recursos</w:t>
       </w:r>
-      <w:bookmarkEnd w:id="10"/>
+      <w:bookmarkEnd w:id="13"/>
     </w:p>
     <w:p>
       <w:pPr>
@@ -8044,12 +8167,13 @@
           <w:numId w:val="13"/>
         </w:numPr>
         <w:ind w:left="2127" w:hanging="993"/>
-      </w:pPr>
-      <w:bookmarkStart w:id="11" w:name="_Toc191891763"/>
+        <w:jc w:val="both"/>
+      </w:pPr>
+      <w:bookmarkStart w:id="14" w:name="_Toc196168201"/>
       <w:r>
         <w:t>Recursos hardware</w:t>
       </w:r>
-      <w:bookmarkEnd w:id="11"/>
+      <w:bookmarkEnd w:id="14"/>
     </w:p>
     <w:p>
       <w:pPr>
@@ -8059,6 +8183,7 @@
           <w:numId w:val="18"/>
         </w:numPr>
         <w:ind w:left="1848" w:hanging="357"/>
+        <w:jc w:val="both"/>
         <w:rPr>
           <w:rFonts w:ascii="LT Wave Alt Light" w:hAnsi="LT Wave Alt Light"/>
         </w:rPr>
@@ -8078,6 +8203,7 @@
           <w:numId w:val="19"/>
         </w:numPr>
         <w:ind w:left="2568" w:hanging="357"/>
+        <w:jc w:val="both"/>
         <w:rPr>
           <w:rFonts w:ascii="LT Wave Alt Light" w:hAnsi="LT Wave Alt Light"/>
         </w:rPr>
@@ -8103,6 +8229,7 @@
           <w:numId w:val="19"/>
         </w:numPr>
         <w:ind w:left="2568" w:hanging="357"/>
+        <w:jc w:val="both"/>
         <w:rPr>
           <w:rFonts w:ascii="LT Wave Alt Light" w:hAnsi="LT Wave Alt Light"/>
         </w:rPr>
@@ -8128,6 +8255,7 @@
           <w:numId w:val="19"/>
         </w:numPr>
         <w:ind w:left="2568" w:hanging="357"/>
+        <w:jc w:val="both"/>
         <w:rPr>
           <w:rFonts w:ascii="LT Wave Alt Light" w:hAnsi="LT Wave Alt Light"/>
         </w:rPr>
@@ -8167,6 +8295,7 @@
           <w:numId w:val="19"/>
         </w:numPr>
         <w:ind w:left="2568" w:hanging="357"/>
+        <w:jc w:val="both"/>
         <w:rPr>
           <w:rFonts w:ascii="LT Wave Alt Light" w:hAnsi="LT Wave Alt Light"/>
         </w:rPr>
@@ -8220,6 +8349,7 @@
           <w:numId w:val="18"/>
         </w:numPr>
         <w:ind w:left="1848" w:hanging="357"/>
+        <w:jc w:val="both"/>
         <w:rPr>
           <w:rFonts w:ascii="LT Wave Alt Light" w:hAnsi="LT Wave Alt Light"/>
         </w:rPr>
@@ -8257,6 +8387,7 @@
           <w:numId w:val="19"/>
         </w:numPr>
         <w:ind w:left="2568" w:hanging="357"/>
+        <w:jc w:val="both"/>
         <w:rPr>
           <w:rFonts w:ascii="LT Wave Alt Light" w:hAnsi="LT Wave Alt Light"/>
         </w:rPr>
@@ -8302,6 +8433,7 @@
           <w:numId w:val="19"/>
         </w:numPr>
         <w:ind w:left="2568" w:hanging="357"/>
+        <w:jc w:val="both"/>
         <w:rPr>
           <w:rFonts w:ascii="LT Wave Alt Light" w:hAnsi="LT Wave Alt Light"/>
         </w:rPr>
@@ -8341,6 +8473,7 @@
           <w:numId w:val="19"/>
         </w:numPr>
         <w:ind w:left="2568" w:hanging="357"/>
+        <w:jc w:val="both"/>
         <w:rPr>
           <w:rFonts w:ascii="LT Wave Alt Light" w:hAnsi="LT Wave Alt Light"/>
         </w:rPr>
@@ -8403,15 +8536,6 @@
         </w:rPr>
         <w:t>.</w:t>
       </w:r>
-    </w:p>
-    <w:p>
-      <w:pPr>
-        <w:pStyle w:val="Prrafodelista"/>
-        <w:ind w:left="2568"/>
-        <w:rPr>
-          <w:rFonts w:ascii="LT Wave Alt Light" w:hAnsi="LT Wave Alt Light"/>
-        </w:rPr>
-      </w:pPr>
     </w:p>
     <w:p>
       <w:pPr>
@@ -8422,11 +8546,12 @@
         </w:numPr>
         <w:ind w:left="2127" w:hanging="993"/>
       </w:pPr>
-      <w:bookmarkStart w:id="12" w:name="_Toc191891764"/>
-      <w:r>
+      <w:bookmarkStart w:id="15" w:name="_Toc196168202"/>
+      <w:r>
+        <w:lastRenderedPageBreak/>
         <w:t>Recursos software</w:t>
       </w:r>
-      <w:bookmarkEnd w:id="12"/>
+      <w:bookmarkEnd w:id="15"/>
     </w:p>
     <w:p>
       <w:pPr>
@@ -8610,11 +8735,19 @@
           <w:rFonts w:ascii="LT Wave Alt Light" w:hAnsi="LT Wave Alt Light"/>
         </w:rPr>
       </w:pPr>
-      <w:r>
-        <w:rPr>
-          <w:rFonts w:ascii="LT Wave Alt Light" w:hAnsi="LT Wave Alt Light"/>
-        </w:rPr>
-        <w:t>Postman.</w:t>
+      <w:proofErr w:type="spellStart"/>
+      <w:r>
+        <w:rPr>
+          <w:rFonts w:ascii="LT Wave Alt Light" w:hAnsi="LT Wave Alt Light"/>
+        </w:rPr>
+        <w:t>Postman</w:t>
+      </w:r>
+      <w:proofErr w:type="spellEnd"/>
+      <w:r>
+        <w:rPr>
+          <w:rFonts w:ascii="LT Wave Alt Light" w:hAnsi="LT Wave Alt Light"/>
+        </w:rPr>
+        <w:t>.</w:t>
       </w:r>
     </w:p>
     <w:p>
@@ -8652,9 +8785,16 @@
         <w:rPr>
           <w:rFonts w:ascii="LT Wave Alt Light" w:hAnsi="LT Wave Alt Light"/>
         </w:rPr>
-        <w:lastRenderedPageBreak/>
-        <w:t>Visual Studio Code</w:t>
-      </w:r>
+        <w:t xml:space="preserve">Visual Studio </w:t>
+      </w:r>
+      <w:proofErr w:type="spellStart"/>
+      <w:r>
+        <w:rPr>
+          <w:rFonts w:ascii="LT Wave Alt Light" w:hAnsi="LT Wave Alt Light"/>
+        </w:rPr>
+        <w:t>Code</w:t>
+      </w:r>
+      <w:proofErr w:type="spellEnd"/>
       <w:r>
         <w:rPr>
           <w:rFonts w:ascii="LT Wave Alt Light" w:hAnsi="LT Wave Alt Light"/>
@@ -8766,14 +8906,31 @@
         <w:rPr>
           <w:rFonts w:ascii="LT Wave Alt Light" w:hAnsi="LT Wave Alt Light"/>
         </w:rPr>
-        <w:t>MySQL Workbench</w:t>
-      </w:r>
+        <w:t xml:space="preserve">MySQL </w:t>
+      </w:r>
+      <w:proofErr w:type="spellStart"/>
+      <w:r>
+        <w:rPr>
+          <w:rFonts w:ascii="LT Wave Alt Light" w:hAnsi="LT Wave Alt Light"/>
+        </w:rPr>
+        <w:t>Workbench</w:t>
+      </w:r>
+      <w:proofErr w:type="spellEnd"/>
       <w:r>
         <w:rPr>
           <w:rFonts w:ascii="LT Wave Alt Light" w:hAnsi="LT Wave Alt Light"/>
         </w:rPr>
         <w:t>.</w:t>
       </w:r>
+    </w:p>
+    <w:p>
+      <w:pPr>
+        <w:pStyle w:val="Prrafodelista"/>
+        <w:ind w:left="1843"/>
+        <w:rPr>
+          <w:rFonts w:ascii="LT Wave" w:hAnsi="LT Wave"/>
+        </w:rPr>
+      </w:pPr>
     </w:p>
     <w:p>
       <w:pPr>
@@ -8796,11 +8953,11 @@
         </w:pBdr>
         <w:ind w:left="1418"/>
       </w:pPr>
-      <w:bookmarkStart w:id="13" w:name="_Toc191891765"/>
+      <w:bookmarkStart w:id="16" w:name="_Toc196168203"/>
       <w:r>
         <w:t>Planificación temporal</w:t>
       </w:r>
-      <w:bookmarkEnd w:id="13"/>
+      <w:bookmarkEnd w:id="16"/>
     </w:p>
     <w:tbl>
       <w:tblPr>
@@ -9247,9 +9404,10 @@
         <w:ind w:left="709"/>
         <w:rPr>
           <w:rFonts w:ascii="LT Wave Alt Light" w:hAnsi="LT Wave Alt Light"/>
-        </w:rPr>
-      </w:pPr>
-      <w:bookmarkStart w:id="14" w:name="_Toc191889032"/>
+          <w:noProof/>
+        </w:rPr>
+      </w:pPr>
+      <w:bookmarkStart w:id="17" w:name="_Toc191889032"/>
       <w:r>
         <w:rPr>
           <w:rFonts w:ascii="LT Wave Alt Light" w:hAnsi="LT Wave Alt Light"/>
@@ -9337,7 +9495,12 @@
         </w:rPr>
         <w:t>cación temporal del proyecto.</w:t>
       </w:r>
-      <w:bookmarkEnd w:id="14"/>
+      <w:bookmarkEnd w:id="17"/>
+    </w:p>
+    <w:p>
+      <w:r>
+        <w:br w:type="page"/>
+      </w:r>
     </w:p>
     <w:p>
       <w:pPr>
@@ -9351,15 +9514,17 @@
         </w:pBdr>
         <w:ind w:left="1418"/>
       </w:pPr>
-      <w:bookmarkStart w:id="15" w:name="_Toc191891766"/>
-      <w:r>
+      <w:bookmarkStart w:id="18" w:name="_Toc196168204"/>
+      <w:r>
+        <w:lastRenderedPageBreak/>
         <w:t>Planificación económica</w:t>
       </w:r>
-      <w:bookmarkEnd w:id="15"/>
+      <w:bookmarkEnd w:id="18"/>
     </w:p>
     <w:p>
       <w:pPr>
         <w:ind w:left="709"/>
+        <w:jc w:val="both"/>
         <w:rPr>
           <w:rFonts w:ascii="LT Wave" w:hAnsi="LT Wave"/>
         </w:rPr>
@@ -9392,6 +9557,7 @@
     <w:p>
       <w:pPr>
         <w:ind w:left="709"/>
+        <w:jc w:val="both"/>
         <w:rPr>
           <w:rFonts w:ascii="LT Wave Alt Light" w:hAnsi="LT Wave Alt Light"/>
         </w:rPr>
@@ -9406,6 +9572,7 @@
     <w:p>
       <w:pPr>
         <w:ind w:left="709"/>
+        <w:jc w:val="both"/>
         <w:rPr>
           <w:rFonts w:ascii="LT Wave Alt Light" w:hAnsi="LT Wave Alt Light"/>
           <w:b/>
@@ -9426,16 +9593,6 @@
         </w:rPr>
         <w:t>9,62 euros/hora</w:t>
       </w:r>
-    </w:p>
-    <w:p>
-      <w:pPr>
-        <w:ind w:left="709"/>
-        <w:rPr>
-          <w:rFonts w:ascii="LT Wave Alt Light" w:hAnsi="LT Wave Alt Light"/>
-          <w:b/>
-          <w:bCs/>
-        </w:rPr>
-      </w:pPr>
     </w:p>
     <w:tbl>
       <w:tblPr>
@@ -9862,11 +10019,9 @@
         <w:ind w:left="709"/>
         <w:rPr>
           <w:rFonts w:ascii="LT Wave Alt Light" w:hAnsi="LT Wave Alt Light"/>
-          <w:b/>
-          <w:bCs/>
-        </w:rPr>
-      </w:pPr>
-      <w:bookmarkStart w:id="16" w:name="_Toc191889033"/>
+        </w:rPr>
+      </w:pPr>
+      <w:bookmarkStart w:id="19" w:name="_Toc191889033"/>
       <w:r>
         <w:rPr>
           <w:rFonts w:ascii="LT Wave Alt Light" w:hAnsi="LT Wave Alt Light"/>
@@ -9947,8 +10102,9 @@
         </w:rPr>
         <w:t>. Presupuesto del proyecto.</w:t>
       </w:r>
-      <w:bookmarkEnd w:id="16"/>
-    </w:p>
+      <w:bookmarkEnd w:id="19"/>
+    </w:p>
+    <w:p/>
     <w:p>
       <w:pPr>
         <w:pStyle w:val="Ttulo1"/>
@@ -9958,12 +10114,11 @@
         </w:numPr>
         <w:ind w:left="426" w:hanging="426"/>
       </w:pPr>
-      <w:bookmarkStart w:id="17" w:name="_Toc191891767"/>
-      <w:r>
-        <w:lastRenderedPageBreak/>
+      <w:bookmarkStart w:id="20" w:name="_Toc196168205"/>
+      <w:r>
         <w:t>Tecnologías</w:t>
       </w:r>
-      <w:bookmarkEnd w:id="17"/>
+      <w:bookmarkEnd w:id="20"/>
     </w:p>
     <w:p>
       <w:pPr>
@@ -10359,7 +10514,14 @@
         <w:rPr>
           <w:rFonts w:ascii="LT Wave Alt Light" w:hAnsi="LT Wave Alt Light"/>
         </w:rPr>
+        <w:lastRenderedPageBreak/>
         <w:t>MySQL Driver</w:t>
+      </w:r>
+      <w:r>
+        <w:rPr>
+          <w:rFonts w:ascii="LT Wave Alt Light" w:hAnsi="LT Wave Alt Light"/>
+        </w:rPr>
+        <w:t>.</w:t>
       </w:r>
     </w:p>
     <w:p>
@@ -10531,12 +10693,6 @@
         <w:rPr>
           <w:rFonts w:ascii="LT Wave Alt Light" w:hAnsi="LT Wave Alt Light"/>
         </w:rPr>
-        <w:t xml:space="preserve"> integrado</w:t>
-      </w:r>
-      <w:r>
-        <w:rPr>
-          <w:rFonts w:ascii="LT Wave Alt Light" w:hAnsi="LT Wave Alt Light"/>
-        </w:rPr>
         <w:t>.</w:t>
       </w:r>
     </w:p>
@@ -10999,7 +11155,6 @@
         <w:rPr>
           <w:rFonts w:ascii="LT Wave Alt Light" w:hAnsi="LT Wave Alt Light"/>
         </w:rPr>
-        <w:lastRenderedPageBreak/>
         <w:t xml:space="preserve">Toda la información se almacena y gestiona en una base de datos MySQL, a la que el </w:t>
       </w:r>
       <w:proofErr w:type="spellStart"/>
@@ -11106,14 +11261,6 @@
         </w:rPr>
         <w:t>utilizados:</w:t>
       </w:r>
-    </w:p>
-    <w:p>
-      <w:pPr>
-        <w:jc w:val="both"/>
-        <w:rPr>
-          <w:rFonts w:ascii="LT Wave Alt Light" w:hAnsi="LT Wave Alt Light"/>
-        </w:rPr>
-      </w:pPr>
     </w:p>
     <w:p>
       <w:pPr>
@@ -11238,7 +11385,7 @@
           <w:rFonts w:ascii="LT Wave Alt Light" w:hAnsi="LT Wave Alt Light"/>
         </w:rPr>
       </w:pPr>
-      <w:hyperlink r:id="rId15" w:history="1">
+      <w:hyperlink r:id="rId14" w:history="1">
         <w:r>
           <w:rPr>
             <w:rStyle w:val="Hipervnculo"/>
@@ -11261,14 +11408,6 @@
       <w:pPr>
         <w:jc w:val="both"/>
         <w:rPr>
-          <w:rFonts w:ascii="LT Wave Alt Light" w:hAnsi="LT Wave Alt Light"/>
-        </w:rPr>
-      </w:pPr>
-    </w:p>
-    <w:p>
-      <w:pPr>
-        <w:jc w:val="both"/>
-        <w:rPr>
           <w:rFonts w:ascii="LT Wave" w:hAnsi="LT Wave"/>
           <w:b/>
           <w:bCs/>
@@ -11280,6 +11419,7 @@
           <w:b/>
           <w:bCs/>
         </w:rPr>
+        <w:lastRenderedPageBreak/>
         <w:t>HTML 5 (</w:t>
       </w:r>
       <w:proofErr w:type="spellStart"/>
@@ -11422,7 +11562,7 @@
           <w:rFonts w:ascii="LT Wave Alt Light" w:hAnsi="LT Wave Alt Light"/>
         </w:rPr>
       </w:pPr>
-      <w:hyperlink r:id="rId16" w:history="1">
+      <w:hyperlink r:id="rId15" w:history="1">
         <w:r>
           <w:rPr>
             <w:rStyle w:val="Hipervnculo"/>
@@ -11544,7 +11684,7 @@
           <w:rFonts w:ascii="LT Wave Alt Light" w:hAnsi="LT Wave Alt Light"/>
         </w:rPr>
       </w:pPr>
-      <w:hyperlink r:id="rId17" w:history="1">
+      <w:hyperlink r:id="rId16" w:history="1">
         <w:proofErr w:type="spellStart"/>
         <w:r>
           <w:rPr>
@@ -11685,7 +11825,6 @@
         <w:rPr>
           <w:rFonts w:ascii="LT Wave Alt Light" w:hAnsi="LT Wave Alt Light"/>
         </w:rPr>
-        <w:lastRenderedPageBreak/>
         <w:t>TypeScript</w:t>
       </w:r>
       <w:proofErr w:type="spellEnd"/>
@@ -11717,7 +11856,7 @@
           <w:rFonts w:ascii="LT Wave Alt Light" w:hAnsi="LT Wave Alt Light"/>
         </w:rPr>
       </w:pPr>
-      <w:hyperlink r:id="rId18" w:history="1">
+      <w:hyperlink r:id="rId17" w:history="1">
         <w:proofErr w:type="spellStart"/>
         <w:r>
           <w:rPr>
@@ -11855,7 +11994,7 @@
       <w:r>
         <w:t xml:space="preserve"> </w:t>
       </w:r>
-      <w:hyperlink r:id="rId19" w:history="1">
+      <w:hyperlink r:id="rId18" w:history="1">
         <w:r>
           <w:rPr>
             <w:rStyle w:val="Hipervnculo"/>
@@ -11993,7 +12132,14 @@
         <w:rPr>
           <w:rFonts w:ascii="LT Wave Alt Light" w:hAnsi="LT Wave Alt Light"/>
         </w:rPr>
-        <w:t xml:space="preserve"> para crear servicios REST y </w:t>
+        <w:t xml:space="preserve"> para crear servicios </w:t>
+      </w:r>
+      <w:r>
+        <w:rPr>
+          <w:rFonts w:ascii="LT Wave Alt Light" w:hAnsi="LT Wave Alt Light"/>
+        </w:rPr>
+        <w:lastRenderedPageBreak/>
+        <w:t xml:space="preserve">REST y </w:t>
       </w:r>
       <w:r>
         <w:rPr>
@@ -12045,7 +12191,7 @@
           <w:rFonts w:ascii="LT Wave Alt Light" w:hAnsi="LT Wave Alt Light"/>
         </w:rPr>
       </w:pPr>
-      <w:hyperlink r:id="rId20" w:history="1">
+      <w:hyperlink r:id="rId19" w:history="1">
         <w:r>
           <w:rPr>
             <w:rStyle w:val="Hipervnculo"/>
@@ -12117,7 +12263,7 @@
           <w:rFonts w:ascii="LT Wave Alt Light" w:hAnsi="LT Wave Alt Light"/>
         </w:rPr>
       </w:pPr>
-      <w:hyperlink r:id="rId21" w:history="1">
+      <w:hyperlink r:id="rId20" w:history="1">
         <w:r>
           <w:rPr>
             <w:rStyle w:val="Hipervnculo"/>
@@ -12205,14 +12351,23 @@
           <w:rFonts w:ascii="LT Wave Alt Light" w:hAnsi="LT Wave Alt Light"/>
         </w:rPr>
       </w:pPr>
-      <w:hyperlink r:id="rId22" w:history="1">
+      <w:hyperlink r:id="rId21" w:history="1">
         <w:r>
           <w:rPr>
             <w:rStyle w:val="Hipervnculo"/>
             <w:rFonts w:ascii="LT Wave Alt Light" w:hAnsi="LT Wave Alt Light"/>
           </w:rPr>
-          <w:t>MySQL Documentation</w:t>
+          <w:t xml:space="preserve">MySQL </w:t>
         </w:r>
+        <w:proofErr w:type="spellStart"/>
+        <w:r>
+          <w:rPr>
+            <w:rStyle w:val="Hipervnculo"/>
+            <w:rFonts w:ascii="LT Wave Alt Light" w:hAnsi="LT Wave Alt Light"/>
+          </w:rPr>
+          <w:t>Documentation</w:t>
+        </w:r>
+        <w:proofErr w:type="spellEnd"/>
       </w:hyperlink>
     </w:p>
     <w:p>
@@ -12232,11 +12387,11 @@
         </w:numPr>
         <w:ind w:left="426" w:hanging="426"/>
       </w:pPr>
-      <w:bookmarkStart w:id="18" w:name="_Toc191891768"/>
+      <w:bookmarkStart w:id="21" w:name="_Toc196168206"/>
       <w:r>
         <w:t>Desarrollo y secuenciación temporal</w:t>
       </w:r>
-      <w:bookmarkEnd w:id="18"/>
+      <w:bookmarkEnd w:id="21"/>
     </w:p>
     <w:p>
       <w:pPr>
@@ -12250,11 +12405,11 @@
         </w:pBdr>
         <w:ind w:left="1417"/>
       </w:pPr>
-      <w:bookmarkStart w:id="19" w:name="_Toc191891769"/>
+      <w:bookmarkStart w:id="22" w:name="_Toc196168207"/>
       <w:r>
         <w:t>Diseño</w:t>
       </w:r>
-      <w:bookmarkEnd w:id="19"/>
+      <w:bookmarkEnd w:id="22"/>
     </w:p>
     <w:p>
       <w:pPr>
@@ -12265,16 +12420,17 @@
         </w:numPr>
         <w:ind w:left="2126" w:hanging="992"/>
       </w:pPr>
-      <w:bookmarkStart w:id="20" w:name="_Toc191891770"/>
+      <w:bookmarkStart w:id="23" w:name="_Toc196168208"/>
       <w:r>
         <w:t>Diagrama de aplicación</w:t>
       </w:r>
-      <w:bookmarkEnd w:id="20"/>
+      <w:bookmarkEnd w:id="23"/>
     </w:p>
     <w:p>
       <w:pPr>
         <w:keepNext/>
         <w:ind w:left="1134"/>
+        <w:jc w:val="both"/>
         <w:rPr>
           <w:rFonts w:ascii="LT Wave Alt Light" w:hAnsi="LT Wave Alt Light"/>
         </w:rPr>
@@ -12337,6 +12493,16 @@
         </w:rPr>
         <w:t>, utilizando métodos estándar como GET, POST, PUT y DELETE para acceder, crear, actualizar o eliminar datos.</w:t>
       </w:r>
+    </w:p>
+    <w:p>
+      <w:pPr>
+        <w:keepNext/>
+        <w:ind w:left="1134"/>
+        <w:jc w:val="both"/>
+        <w:rPr>
+          <w:rFonts w:ascii="LT Wave Alt Light" w:hAnsi="LT Wave Alt Light"/>
+        </w:rPr>
+      </w:pPr>
       <w:r>
         <w:rPr>
           <w:rFonts w:ascii="LT Wave Alt Light" w:hAnsi="LT Wave Alt Light"/>
@@ -12389,7 +12555,14 @@
         <w:rPr>
           <w:rFonts w:ascii="LT Wave Alt Light" w:hAnsi="LT Wave Alt Light"/>
         </w:rPr>
-        <w:t xml:space="preserve"> REST mediante Spring Web, mientras que Spring Data JPA se encarga de la interacción con la base de datos MySQL, que almacena los datos de forma persistente. Este enfoque asegura una separación clara entre la presentación, la lógica de negocio </w:t>
+        <w:t xml:space="preserve"> REST mediante Spring Web, mientras que Spring Data JPA se encarga de la interacción con la base de datos MySQL, que almacena los datos de forma persistente. Este enfoque asegura </w:t>
+      </w:r>
+      <w:r>
+        <w:rPr>
+          <w:rFonts w:ascii="LT Wave Alt Light" w:hAnsi="LT Wave Alt Light"/>
+        </w:rPr>
+        <w:lastRenderedPageBreak/>
+        <w:t xml:space="preserve">una separación clara entre la presentación, la lógica de negocio </w:t>
       </w:r>
       <w:r>
         <w:rPr>
@@ -12423,7 +12596,7 @@
                     <pic:cNvPicPr/>
                   </pic:nvPicPr>
                   <pic:blipFill>
-                    <a:blip r:embed="rId23"/>
+                    <a:blip r:embed="rId22"/>
                     <a:stretch>
                       <a:fillRect/>
                     </a:stretch>
@@ -12449,7 +12622,7 @@
         <w:pStyle w:val="Descripcin"/>
         <w:ind w:left="1276"/>
       </w:pPr>
-      <w:bookmarkStart w:id="21" w:name="_Toc191888621"/>
+      <w:bookmarkStart w:id="24" w:name="_Toc191888621"/>
       <w:r>
         <w:t xml:space="preserve">Ilustración </w:t>
       </w:r>
@@ -12469,39 +12642,33 @@
         <w:t>4</w:t>
       </w:r>
       <w:r>
+        <w:fldChar w:fldCharType="end"/>
+      </w:r>
+      <w:r>
+        <w:noBreakHyphen/>
+      </w:r>
+      <w:r>
+        <w:fldChar w:fldCharType="begin"/>
+      </w:r>
+      <w:r>
+        <w:instrText xml:space="preserve"> SEQ Ilustración \* ARABIC \s 1 </w:instrText>
+      </w:r>
+      <w:r>
+        <w:fldChar w:fldCharType="separate"/>
+      </w:r>
+      <w:r>
         <w:rPr>
           <w:noProof/>
         </w:rPr>
+        <w:t>1</w:t>
+      </w:r>
+      <w:r>
         <w:fldChar w:fldCharType="end"/>
       </w:r>
       <w:r>
-        <w:noBreakHyphen/>
-      </w:r>
-      <w:r>
-        <w:fldChar w:fldCharType="begin"/>
-      </w:r>
-      <w:r>
-        <w:instrText xml:space="preserve"> SEQ Ilustración \* ARABIC \s 1 </w:instrText>
-      </w:r>
-      <w:r>
-        <w:fldChar w:fldCharType="separate"/>
-      </w:r>
-      <w:r>
-        <w:rPr>
-          <w:noProof/>
-        </w:rPr>
-        <w:t>1</w:t>
-      </w:r>
-      <w:r>
-        <w:rPr>
-          <w:noProof/>
-        </w:rPr>
-        <w:fldChar w:fldCharType="end"/>
-      </w:r>
-      <w:r>
         <w:t>. Diagrama de aplicación.</w:t>
       </w:r>
-      <w:bookmarkEnd w:id="21"/>
+      <w:bookmarkEnd w:id="24"/>
     </w:p>
     <w:p>
       <w:pPr>
@@ -12517,11 +12684,11 @@
         </w:numPr>
         <w:ind w:left="2126" w:hanging="992"/>
       </w:pPr>
-      <w:bookmarkStart w:id="22" w:name="_Toc191891771"/>
+      <w:bookmarkStart w:id="25" w:name="_Toc196168209"/>
       <w:r>
         <w:t>Diagrama E/R y esquema BBDD</w:t>
       </w:r>
-      <w:bookmarkEnd w:id="22"/>
+      <w:bookmarkEnd w:id="25"/>
     </w:p>
     <w:p>
       <w:pPr>
@@ -12578,7 +12745,21 @@
           <w:rFonts w:ascii="LT Wave Alt Light" w:hAnsi="LT Wave Alt Light"/>
           <w:color w:val="000000" w:themeColor="text1"/>
         </w:rPr>
-        <w:t xml:space="preserve"> disponibles y la </w:t>
+        <w:t xml:space="preserve"> </w:t>
+      </w:r>
+      <w:r>
+        <w:rPr>
+          <w:rFonts w:ascii="LT Wave Alt Light" w:hAnsi="LT Wave Alt Light"/>
+          <w:color w:val="000000" w:themeColor="text1"/>
+        </w:rPr>
+        <w:t>creadas</w:t>
+      </w:r>
+      <w:r>
+        <w:rPr>
+          <w:rFonts w:ascii="LT Wave Alt Light" w:hAnsi="LT Wave Alt Light"/>
+          <w:color w:val="000000" w:themeColor="text1"/>
+        </w:rPr>
+        <w:t xml:space="preserve"> y la </w:t>
       </w:r>
       <w:r>
         <w:rPr>
@@ -12612,7 +12793,6 @@
           <w:rFonts w:ascii="LT Wave Alt Light" w:hAnsi="LT Wave Alt Light"/>
           <w:color w:val="000000" w:themeColor="text1"/>
         </w:rPr>
-        <w:lastRenderedPageBreak/>
         <w:t xml:space="preserve">Los usuarios pueden </w:t>
       </w:r>
       <w:r>
@@ -13035,10 +13215,10 @@
           <w:noProof/>
         </w:rPr>
         <w:drawing>
-          <wp:inline distT="0" distB="0" distL="0" distR="0" wp14:anchorId="2514ACAD" wp14:editId="1ECF5490">
-            <wp:extent cx="5400040" cy="3701415"/>
+          <wp:inline distT="0" distB="0" distL="0" distR="0" wp14:anchorId="53B01115" wp14:editId="7C386EF0">
+            <wp:extent cx="5400040" cy="3816350"/>
             <wp:effectExtent l="0" t="0" r="0" b="0"/>
-            <wp:docPr id="2144468558" name="Imagen 30" descr="Diagrama"/>
+            <wp:docPr id="1267079145" name="Imagen 31" descr="Diagrama&#10;&#10;El contenido generado por IA puede ser incorrecto."/>
             <wp:cNvGraphicFramePr>
               <a:graphicFrameLocks xmlns:a="http://schemas.openxmlformats.org/drawingml/2006/main" noChangeAspect="1"/>
             </wp:cNvGraphicFramePr>
@@ -13046,11 +13226,11 @@
               <a:graphicData uri="http://schemas.openxmlformats.org/drawingml/2006/picture">
                 <pic:pic xmlns:pic="http://schemas.openxmlformats.org/drawingml/2006/picture">
                   <pic:nvPicPr>
-                    <pic:cNvPr id="2144468558" name="Imagen 30" descr="Diagrama"/>
+                    <pic:cNvPr id="1267079145" name="Imagen 31" descr="Diagrama&#10;&#10;El contenido generado por IA puede ser incorrecto."/>
                     <pic:cNvPicPr/>
                   </pic:nvPicPr>
                   <pic:blipFill>
-                    <a:blip r:embed="rId24">
+                    <a:blip r:embed="rId23">
                       <a:extLst>
                         <a:ext uri="{28A0092B-C50C-407E-A947-70E740481C1C}">
                           <a14:useLocalDpi xmlns:a14="http://schemas.microsoft.com/office/drawing/2010/main" val="0"/>
@@ -13064,7 +13244,7 @@
                   <pic:spPr>
                     <a:xfrm>
                       <a:off x="0" y="0"/>
-                      <a:ext cx="5400040" cy="3701415"/>
+                      <a:ext cx="5400040" cy="3816350"/>
                     </a:xfrm>
                     <a:prstGeom prst="rect">
                       <a:avLst/>
@@ -13081,7 +13261,7 @@
       <w:pPr>
         <w:pStyle w:val="Descripcin"/>
       </w:pPr>
-      <w:bookmarkStart w:id="23" w:name="_Toc191888622"/>
+      <w:bookmarkStart w:id="26" w:name="_Toc191888622"/>
       <w:r>
         <w:t xml:space="preserve">Ilustración </w:t>
       </w:r>
@@ -13101,60 +13281,44 @@
         <w:t>4</w:t>
       </w:r>
       <w:r>
+        <w:fldChar w:fldCharType="end"/>
+      </w:r>
+      <w:r>
+        <w:noBreakHyphen/>
+      </w:r>
+      <w:r>
+        <w:fldChar w:fldCharType="begin"/>
+      </w:r>
+      <w:r>
+        <w:instrText xml:space="preserve"> SEQ Ilustración \* ARABIC \s 1 </w:instrText>
+      </w:r>
+      <w:r>
+        <w:fldChar w:fldCharType="separate"/>
+      </w:r>
+      <w:r>
         <w:rPr>
           <w:noProof/>
         </w:rPr>
+        <w:t>2</w:t>
+      </w:r>
+      <w:r>
         <w:fldChar w:fldCharType="end"/>
       </w:r>
       <w:r>
-        <w:noBreakHyphen/>
-      </w:r>
-      <w:r>
-        <w:fldChar w:fldCharType="begin"/>
-      </w:r>
-      <w:r>
-        <w:instrText xml:space="preserve"> SEQ Ilustración \* ARABIC \s 1 </w:instrText>
-      </w:r>
-      <w:r>
-        <w:fldChar w:fldCharType="separate"/>
-      </w:r>
-      <w:r>
-        <w:rPr>
-          <w:noProof/>
-        </w:rPr>
-        <w:t>2</w:t>
-      </w:r>
-      <w:r>
-        <w:rPr>
-          <w:noProof/>
-        </w:rPr>
-        <w:fldChar w:fldCharType="end"/>
-      </w:r>
-      <w:r>
-        <w:t xml:space="preserve">. </w:t>
-      </w:r>
-      <w:r>
-        <w:rPr>
-          <w:highlight w:val="yellow"/>
-        </w:rPr>
-        <w:t>Diagrama entidad-relación.</w:t>
-      </w:r>
-      <w:bookmarkEnd w:id="23"/>
+        <w:t>. Diagrama entidad-relación.</w:t>
+      </w:r>
+      <w:bookmarkEnd w:id="26"/>
     </w:p>
     <w:p>
       <w:pPr>
         <w:keepNext/>
       </w:pPr>
       <w:r>
-        <w:rPr>
-          <w:noProof/>
-        </w:rPr>
-        <w:lastRenderedPageBreak/>
         <w:drawing>
-          <wp:inline distT="0" distB="0" distL="0" distR="0" wp14:anchorId="2D577290" wp14:editId="6496477B">
-            <wp:extent cx="5400040" cy="3770630"/>
-            <wp:effectExtent l="0" t="0" r="0" b="1270"/>
-            <wp:docPr id="973132235" name="Imagen 1" descr="Diagrama&#10;&#10;El contenido generado por IA puede ser incorrecto."/>
+          <wp:inline distT="0" distB="0" distL="0" distR="0" wp14:anchorId="3C0CC272" wp14:editId="4EF8BF03">
+            <wp:extent cx="5400040" cy="4262755"/>
+            <wp:effectExtent l="0" t="0" r="0" b="4445"/>
+            <wp:docPr id="32828280" name="Imagen 1" descr="Diagrama&#10;&#10;El contenido generado por IA puede ser incorrecto."/>
             <wp:cNvGraphicFramePr>
               <a:graphicFrameLocks xmlns:a="http://schemas.openxmlformats.org/drawingml/2006/main" noChangeAspect="1"/>
             </wp:cNvGraphicFramePr>
@@ -13162,7 +13326,220 @@
               <a:graphicData uri="http://schemas.openxmlformats.org/drawingml/2006/picture">
                 <pic:pic xmlns:pic="http://schemas.openxmlformats.org/drawingml/2006/picture">
                   <pic:nvPicPr>
-                    <pic:cNvPr id="973132235" name="Imagen 1" descr="Diagrama&#10;&#10;El contenido generado por IA puede ser incorrecto."/>
+                    <pic:cNvPr id="32828280" name="Imagen 1" descr="Diagrama&#10;&#10;El contenido generado por IA puede ser incorrecto."/>
+                    <pic:cNvPicPr/>
+                  </pic:nvPicPr>
+                  <pic:blipFill>
+                    <a:blip r:embed="rId24"/>
+                    <a:stretch>
+                      <a:fillRect/>
+                    </a:stretch>
+                  </pic:blipFill>
+                  <pic:spPr>
+                    <a:xfrm>
+                      <a:off x="0" y="0"/>
+                      <a:ext cx="5400040" cy="4262755"/>
+                    </a:xfrm>
+                    <a:prstGeom prst="rect">
+                      <a:avLst/>
+                    </a:prstGeom>
+                  </pic:spPr>
+                </pic:pic>
+              </a:graphicData>
+            </a:graphic>
+          </wp:inline>
+        </w:drawing>
+      </w:r>
+    </w:p>
+    <w:p>
+      <w:pPr>
+        <w:pStyle w:val="Descripcin"/>
+      </w:pPr>
+      <w:bookmarkStart w:id="27" w:name="_Toc191888623"/>
+      <w:r>
+        <w:t xml:space="preserve">Ilustración </w:t>
+      </w:r>
+      <w:r>
+        <w:fldChar w:fldCharType="begin"/>
+      </w:r>
+      <w:r>
+        <w:instrText xml:space="preserve"> STYLEREF 1 \s </w:instrText>
+      </w:r>
+      <w:r>
+        <w:fldChar w:fldCharType="separate"/>
+      </w:r>
+      <w:r>
+        <w:rPr>
+          <w:noProof/>
+        </w:rPr>
+        <w:t>4</w:t>
+      </w:r>
+      <w:r>
+        <w:fldChar w:fldCharType="end"/>
+      </w:r>
+      <w:r>
+        <w:noBreakHyphen/>
+      </w:r>
+      <w:r>
+        <w:fldChar w:fldCharType="begin"/>
+      </w:r>
+      <w:r>
+        <w:instrText xml:space="preserve"> SEQ Ilustración \* ARABIC \s 1 </w:instrText>
+      </w:r>
+      <w:r>
+        <w:fldChar w:fldCharType="separate"/>
+      </w:r>
+      <w:r>
+        <w:rPr>
+          <w:noProof/>
+        </w:rPr>
+        <w:t>3</w:t>
+      </w:r>
+      <w:r>
+        <w:fldChar w:fldCharType="end"/>
+      </w:r>
+      <w:r>
+        <w:t>. Esquema base de datos.</w:t>
+      </w:r>
+      <w:bookmarkEnd w:id="27"/>
+    </w:p>
+    <w:p/>
+    <w:p>
+      <w:pPr>
+        <w:pStyle w:val="Ttulo3"/>
+        <w:numPr>
+          <w:ilvl w:val="2"/>
+          <w:numId w:val="13"/>
+        </w:numPr>
+        <w:ind w:left="2126" w:hanging="992"/>
+      </w:pPr>
+      <w:bookmarkStart w:id="28" w:name="_Toc196168210"/>
+      <w:r>
+        <w:t>Diseño de interfaces</w:t>
+      </w:r>
+      <w:bookmarkEnd w:id="28"/>
+    </w:p>
+    <w:p>
+      <w:pPr>
+        <w:ind w:left="1134"/>
+        <w:jc w:val="both"/>
+        <w:rPr>
+          <w:rFonts w:ascii="LT Wave Alt Light" w:hAnsi="LT Wave Alt Light"/>
+        </w:rPr>
+      </w:pPr>
+      <w:r>
+        <w:rPr>
+          <w:rFonts w:ascii="LT Wave Alt Light" w:hAnsi="LT Wave Alt Light"/>
+        </w:rPr>
+        <w:t xml:space="preserve">Se prioriza un diseño limpio </w:t>
+      </w:r>
+      <w:r>
+        <w:rPr>
+          <w:rFonts w:ascii="LT Wave Alt Light" w:hAnsi="LT Wave Alt Light"/>
+        </w:rPr>
+        <w:t>utilizando</w:t>
+      </w:r>
+      <w:r>
+        <w:rPr>
+          <w:rFonts w:ascii="LT Wave Alt Light" w:hAnsi="LT Wave Alt Light"/>
+        </w:rPr>
+        <w:t xml:space="preserve"> el blanco</w:t>
+      </w:r>
+      <w:r>
+        <w:rPr>
+          <w:rFonts w:ascii="LT Wave Alt Light" w:hAnsi="LT Wave Alt Light"/>
+        </w:rPr>
+        <w:t xml:space="preserve"> </w:t>
+      </w:r>
+      <w:r>
+        <w:rPr>
+          <w:rFonts w:ascii="LT Wave Alt Light" w:hAnsi="LT Wave Alt Light"/>
+        </w:rPr>
+        <w:t xml:space="preserve">como color de fondo. El magenta </w:t>
+      </w:r>
+      <w:r>
+        <w:rPr>
+          <w:rFonts w:ascii="LT Wave Alt Light" w:hAnsi="LT Wave Alt Light"/>
+        </w:rPr>
+        <w:t xml:space="preserve">que aporta </w:t>
+      </w:r>
+      <w:r>
+        <w:rPr>
+          <w:rFonts w:ascii="LT Wave Alt Light" w:hAnsi="LT Wave Alt Light"/>
+        </w:rPr>
+        <w:t>energía y llama la atención</w:t>
+      </w:r>
+      <w:r>
+        <w:rPr>
+          <w:rFonts w:ascii="LT Wave Alt Light" w:hAnsi="LT Wave Alt Light"/>
+        </w:rPr>
+        <w:t>, útil para destacar elementos interactivos o secciones clave de la interfaz</w:t>
+      </w:r>
+      <w:r>
+        <w:rPr>
+          <w:rFonts w:ascii="LT Wave Alt Light" w:hAnsi="LT Wave Alt Light"/>
+        </w:rPr>
+        <w:t xml:space="preserve"> y el</w:t>
+      </w:r>
+      <w:r>
+        <w:rPr>
+          <w:rFonts w:ascii="LT Wave Alt Light" w:hAnsi="LT Wave Alt Light"/>
+        </w:rPr>
+        <w:t xml:space="preserve"> </w:t>
+      </w:r>
+      <w:r>
+        <w:rPr>
+          <w:rFonts w:ascii="LT Wave Alt Light" w:hAnsi="LT Wave Alt Light"/>
+        </w:rPr>
+        <w:t>turquesa</w:t>
+      </w:r>
+      <w:r>
+        <w:rPr>
+          <w:rFonts w:ascii="LT Wave Alt Light" w:hAnsi="LT Wave Alt Light"/>
+        </w:rPr>
+        <w:t xml:space="preserve"> </w:t>
+      </w:r>
+      <w:r>
+        <w:rPr>
+          <w:rFonts w:ascii="LT Wave Alt Light" w:hAnsi="LT Wave Alt Light"/>
+        </w:rPr>
+        <w:t>transmite tranquilidad y claridad</w:t>
+      </w:r>
+      <w:r>
+        <w:rPr>
+          <w:rFonts w:ascii="LT Wave Alt Light" w:hAnsi="LT Wave Alt Light"/>
+        </w:rPr>
+        <w:t>.</w:t>
+      </w:r>
+    </w:p>
+    <w:p>
+      <w:pPr>
+        <w:ind w:left="1134"/>
+        <w:rPr>
+          <w:rFonts w:ascii="LT Wave Alt Light" w:hAnsi="LT Wave Alt Light"/>
+          <w:b/>
+          <w:bCs/>
+        </w:rPr>
+      </w:pPr>
+      <w:r>
+        <w:rPr>
+          <w:rFonts w:ascii="LT Wave Alt Light" w:hAnsi="LT Wave Alt Light"/>
+          <w:b/>
+          <w:bCs/>
+        </w:rPr>
+        <w:drawing>
+          <wp:inline distT="0" distB="0" distL="0" distR="0" wp14:anchorId="580697E8" wp14:editId="693D73FD">
+            <wp:extent cx="4595854" cy="1478628"/>
+            <wp:effectExtent l="0" t="0" r="0" b="7620"/>
+            <wp:docPr id="1321090893" name="Imagen 1" descr="Interfaz de usuario gráfica, Texto, Aplicación&#10;&#10;El contenido generado por IA puede ser incorrecto."/>
+            <wp:cNvGraphicFramePr>
+              <a:graphicFrameLocks xmlns:a="http://schemas.openxmlformats.org/drawingml/2006/main" noChangeAspect="1"/>
+            </wp:cNvGraphicFramePr>
+            <a:graphic xmlns:a="http://schemas.openxmlformats.org/drawingml/2006/main">
+              <a:graphicData uri="http://schemas.openxmlformats.org/drawingml/2006/picture">
+                <pic:pic xmlns:pic="http://schemas.openxmlformats.org/drawingml/2006/picture">
+                  <pic:nvPicPr>
+                    <pic:cNvPr id="1321090893" name="Imagen 1" descr="Interfaz de usuario gráfica, Texto, Aplicación&#10;&#10;El contenido generado por IA puede ser incorrecto."/>
                     <pic:cNvPicPr/>
                   </pic:nvPicPr>
                   <pic:blipFill>
@@ -13174,7 +13551,7 @@
                   <pic:spPr>
                     <a:xfrm>
                       <a:off x="0" y="0"/>
-                      <a:ext cx="5400040" cy="3770630"/>
+                      <a:ext cx="4613923" cy="1484441"/>
                     </a:xfrm>
                     <a:prstGeom prst="rect">
                       <a:avLst/>
@@ -13189,222 +13566,150 @@
     </w:p>
     <w:p>
       <w:pPr>
-        <w:pStyle w:val="Descripcin"/>
-      </w:pPr>
-      <w:bookmarkStart w:id="24" w:name="_Toc191888623"/>
-      <w:r>
-        <w:t xml:space="preserve">Ilustración </w:t>
-      </w:r>
-      <w:r>
-        <w:fldChar w:fldCharType="begin"/>
-      </w:r>
-      <w:r>
-        <w:instrText xml:space="preserve"> STYLEREF 1 \s </w:instrText>
-      </w:r>
-      <w:r>
-        <w:fldChar w:fldCharType="separate"/>
-      </w:r>
+        <w:ind w:left="1134"/>
+        <w:rPr>
+          <w:rFonts w:ascii="LT Wave Alt Light" w:hAnsi="LT Wave Alt Light"/>
+          <w:b/>
+          <w:bCs/>
+        </w:rPr>
+      </w:pPr>
+      <w:r>
+        <w:rPr>
+          <w:rFonts w:ascii="LT Wave Alt Light" w:hAnsi="LT Wave Alt Light"/>
+          <w:b/>
+          <w:bCs/>
+        </w:rPr>
+        <w:lastRenderedPageBreak/>
+        <w:drawing>
+          <wp:inline distT="0" distB="0" distL="0" distR="0" wp14:anchorId="0A569164" wp14:editId="098267FB">
+            <wp:extent cx="4595495" cy="1472028"/>
+            <wp:effectExtent l="0" t="0" r="0" b="0"/>
+            <wp:docPr id="272964530" name="Imagen 1" descr="Interfaz de usuario gráfica, Texto, Aplicación, Chat o mensaje de texto&#10;&#10;El contenido generado por IA puede ser incorrecto."/>
+            <wp:cNvGraphicFramePr>
+              <a:graphicFrameLocks xmlns:a="http://schemas.openxmlformats.org/drawingml/2006/main" noChangeAspect="1"/>
+            </wp:cNvGraphicFramePr>
+            <a:graphic xmlns:a="http://schemas.openxmlformats.org/drawingml/2006/main">
+              <a:graphicData uri="http://schemas.openxmlformats.org/drawingml/2006/picture">
+                <pic:pic xmlns:pic="http://schemas.openxmlformats.org/drawingml/2006/picture">
+                  <pic:nvPicPr>
+                    <pic:cNvPr id="272964530" name="Imagen 1" descr="Interfaz de usuario gráfica, Texto, Aplicación, Chat o mensaje de texto&#10;&#10;El contenido generado por IA puede ser incorrecto."/>
+                    <pic:cNvPicPr/>
+                  </pic:nvPicPr>
+                  <pic:blipFill>
+                    <a:blip r:embed="rId26"/>
+                    <a:stretch>
+                      <a:fillRect/>
+                    </a:stretch>
+                  </pic:blipFill>
+                  <pic:spPr>
+                    <a:xfrm>
+                      <a:off x="0" y="0"/>
+                      <a:ext cx="4609757" cy="1476596"/>
+                    </a:xfrm>
+                    <a:prstGeom prst="rect">
+                      <a:avLst/>
+                    </a:prstGeom>
+                  </pic:spPr>
+                </pic:pic>
+              </a:graphicData>
+            </a:graphic>
+          </wp:inline>
+        </w:drawing>
+      </w:r>
+    </w:p>
+    <w:p>
+      <w:pPr>
+        <w:ind w:left="1134"/>
+        <w:rPr>
+          <w:rFonts w:ascii="LT Wave Alt Light" w:hAnsi="LT Wave Alt Light"/>
+          <w:b/>
+          <w:bCs/>
+        </w:rPr>
+      </w:pPr>
+      <w:r>
+        <w:rPr>
+          <w:rFonts w:ascii="LT Wave Alt Light" w:hAnsi="LT Wave Alt Light"/>
+          <w:b/>
+          <w:bCs/>
+        </w:rPr>
+        <w:drawing>
+          <wp:inline distT="0" distB="0" distL="0" distR="0" wp14:anchorId="47614978" wp14:editId="549DEAA8">
+            <wp:extent cx="4595495" cy="1452034"/>
+            <wp:effectExtent l="0" t="0" r="0" b="0"/>
+            <wp:docPr id="554418484" name="Imagen 1" descr="Texto&#10;&#10;El contenido generado por IA puede ser incorrecto."/>
+            <wp:cNvGraphicFramePr>
+              <a:graphicFrameLocks xmlns:a="http://schemas.openxmlformats.org/drawingml/2006/main" noChangeAspect="1"/>
+            </wp:cNvGraphicFramePr>
+            <a:graphic xmlns:a="http://schemas.openxmlformats.org/drawingml/2006/main">
+              <a:graphicData uri="http://schemas.openxmlformats.org/drawingml/2006/picture">
+                <pic:pic xmlns:pic="http://schemas.openxmlformats.org/drawingml/2006/picture">
+                  <pic:nvPicPr>
+                    <pic:cNvPr id="554418484" name="Imagen 1" descr="Texto&#10;&#10;El contenido generado por IA puede ser incorrecto."/>
+                    <pic:cNvPicPr/>
+                  </pic:nvPicPr>
+                  <pic:blipFill>
+                    <a:blip r:embed="rId27"/>
+                    <a:stretch>
+                      <a:fillRect/>
+                    </a:stretch>
+                  </pic:blipFill>
+                  <pic:spPr>
+                    <a:xfrm>
+                      <a:off x="0" y="0"/>
+                      <a:ext cx="4613825" cy="1457826"/>
+                    </a:xfrm>
+                    <a:prstGeom prst="rect">
+                      <a:avLst/>
+                    </a:prstGeom>
+                  </pic:spPr>
+                </pic:pic>
+              </a:graphicData>
+            </a:graphic>
+          </wp:inline>
+        </w:drawing>
+      </w:r>
+    </w:p>
+    <w:p>
+      <w:pPr>
+        <w:ind w:left="1134"/>
+        <w:jc w:val="both"/>
+        <w:rPr>
+          <w:rFonts w:ascii="LT Wave Alt Light" w:hAnsi="LT Wave Alt Light"/>
+        </w:rPr>
+      </w:pPr>
+      <w:r>
+        <w:rPr>
+          <w:rFonts w:ascii="LT Wave Alt Light" w:hAnsi="LT Wave Alt Light"/>
+        </w:rPr>
+        <w:t xml:space="preserve">En la estructura, </w:t>
+      </w:r>
+      <w:r>
+        <w:rPr>
+          <w:rFonts w:ascii="LT Wave Alt Light" w:hAnsi="LT Wave Alt Light"/>
+        </w:rPr>
+        <w:t>el perfil de usuario</w:t>
+      </w:r>
+      <w:r>
+        <w:rPr>
+          <w:rFonts w:ascii="LT Wave Alt Light" w:hAnsi="LT Wave Alt Light"/>
+        </w:rPr>
+        <w:t xml:space="preserve"> cuenta con una barra de navegación </w:t>
+      </w:r>
+      <w:r>
+        <w:rPr>
+          <w:rFonts w:ascii="LT Wave Alt Light" w:hAnsi="LT Wave Alt Light"/>
+        </w:rPr>
+        <w:t>lateral para navegar entre los distintos apartados.</w:t>
+      </w:r>
+    </w:p>
+    <w:p>
+      <w:pPr>
+        <w:keepNext/>
+      </w:pPr>
       <w:r>
         <w:rPr>
           <w:noProof/>
         </w:rPr>
-        <w:t>4</w:t>
-      </w:r>
-      <w:r>
-        <w:rPr>
-          <w:noProof/>
-        </w:rPr>
-        <w:fldChar w:fldCharType="end"/>
-      </w:r>
-      <w:r>
-        <w:noBreakHyphen/>
-      </w:r>
-      <w:r>
-        <w:fldChar w:fldCharType="begin"/>
-      </w:r>
-      <w:r>
-        <w:instrText xml:space="preserve"> SEQ Ilustración \* ARABIC \s 1 </w:instrText>
-      </w:r>
-      <w:r>
-        <w:fldChar w:fldCharType="separate"/>
-      </w:r>
-      <w:r>
-        <w:rPr>
-          <w:noProof/>
-        </w:rPr>
-        <w:t>3</w:t>
-      </w:r>
-      <w:r>
-        <w:rPr>
-          <w:noProof/>
-        </w:rPr>
-        <w:fldChar w:fldCharType="end"/>
-      </w:r>
-      <w:r>
-        <w:t xml:space="preserve">. </w:t>
-      </w:r>
-      <w:r>
-        <w:rPr>
-          <w:highlight w:val="yellow"/>
-        </w:rPr>
-        <w:t>Esquema base de datos.</w:t>
-      </w:r>
-      <w:bookmarkEnd w:id="24"/>
-    </w:p>
-    <w:p/>
-    <w:p>
-      <w:pPr>
-        <w:pStyle w:val="Ttulo3"/>
-        <w:numPr>
-          <w:ilvl w:val="2"/>
-          <w:numId w:val="13"/>
-        </w:numPr>
-        <w:ind w:left="2126" w:hanging="992"/>
-      </w:pPr>
-      <w:bookmarkStart w:id="25" w:name="_Toc191891772"/>
-      <w:r>
-        <w:t>Diseño de interfaces</w:t>
-      </w:r>
-      <w:bookmarkEnd w:id="25"/>
-    </w:p>
-    <w:p>
-      <w:pPr>
-        <w:ind w:left="1134"/>
-        <w:rPr>
-          <w:rFonts w:ascii="LT Wave Alt Light" w:hAnsi="LT Wave Alt Light"/>
-        </w:rPr>
-      </w:pPr>
-      <w:r>
-        <w:rPr>
-          <w:rFonts w:ascii="LT Wave Alt Light" w:hAnsi="LT Wave Alt Light"/>
-        </w:rPr>
-        <w:t xml:space="preserve">Se prioriza un diseño limpio </w:t>
-      </w:r>
-      <w:r>
-        <w:rPr>
-          <w:rFonts w:ascii="LT Wave Alt Light" w:hAnsi="LT Wave Alt Light"/>
-        </w:rPr>
-        <w:t>utilizando</w:t>
-      </w:r>
-      <w:r>
-        <w:rPr>
-          <w:rFonts w:ascii="LT Wave Alt Light" w:hAnsi="LT Wave Alt Light"/>
-        </w:rPr>
-        <w:t xml:space="preserve"> el blanco</w:t>
-      </w:r>
-      <w:r>
-        <w:rPr>
-          <w:rFonts w:ascii="LT Wave Alt Light" w:hAnsi="LT Wave Alt Light"/>
-        </w:rPr>
-        <w:t xml:space="preserve"> </w:t>
-      </w:r>
-      <w:r>
-        <w:rPr>
-          <w:rFonts w:ascii="LT Wave Alt Light" w:hAnsi="LT Wave Alt Light"/>
-        </w:rPr>
-        <w:t>como color de fondo. El magenta y dorado también son usados en otras partes del diseño</w:t>
-      </w:r>
-      <w:r>
-        <w:rPr>
-          <w:rFonts w:ascii="LT Wave Alt Light" w:hAnsi="LT Wave Alt Light"/>
-        </w:rPr>
-        <w:t xml:space="preserve"> para </w:t>
-      </w:r>
-      <w:r>
-        <w:rPr>
-          <w:rFonts w:ascii="LT Wave Alt Light" w:hAnsi="LT Wave Alt Light"/>
-        </w:rPr>
-        <w:t>transmiti</w:t>
-      </w:r>
-      <w:r>
-        <w:rPr>
-          <w:rFonts w:ascii="LT Wave Alt Light" w:hAnsi="LT Wave Alt Light"/>
-        </w:rPr>
-        <w:t>r</w:t>
-      </w:r>
-      <w:r>
-        <w:rPr>
-          <w:rFonts w:ascii="LT Wave Alt Light" w:hAnsi="LT Wave Alt Light"/>
-        </w:rPr>
-        <w:t xml:space="preserve"> energía</w:t>
-      </w:r>
-      <w:r>
-        <w:rPr>
-          <w:rFonts w:ascii="LT Wave Alt Light" w:hAnsi="LT Wave Alt Light"/>
-        </w:rPr>
-        <w:t xml:space="preserve"> y llamar la atención</w:t>
-      </w:r>
-      <w:r>
-        <w:rPr>
-          <w:rFonts w:ascii="LT Wave Alt Light" w:hAnsi="LT Wave Alt Light"/>
-        </w:rPr>
-        <w:t>.</w:t>
-      </w:r>
-    </w:p>
-    <w:p>
-      <w:pPr>
-        <w:ind w:left="1134"/>
-        <w:rPr>
-          <w:rFonts w:ascii="LT Wave Alt Light" w:hAnsi="LT Wave Alt Light"/>
-        </w:rPr>
-      </w:pPr>
-      <w:r>
-        <w:rPr>
-          <w:rFonts w:ascii="LT Wave Alt Light" w:hAnsi="LT Wave Alt Light"/>
-        </w:rPr>
-        <w:t>En la estructura, todas las páginas cuentan con una barra de navegación en la parte superior y un pie de página comunes para todas ellas.</w:t>
-      </w:r>
-    </w:p>
-    <w:p>
-      <w:pPr>
-        <w:ind w:left="1134"/>
-        <w:rPr>
-          <w:rFonts w:ascii="LT Wave Alt Light" w:hAnsi="LT Wave Alt Light"/>
-        </w:rPr>
-      </w:pPr>
-      <w:r>
-        <w:rPr>
-          <w:rFonts w:ascii="LT Wave Alt Light" w:hAnsi="LT Wave Alt Light"/>
-        </w:rPr>
-        <w:t xml:space="preserve">El sitio web cuenta con </w:t>
-      </w:r>
-      <w:r>
-        <w:rPr>
-          <w:rFonts w:ascii="LT Wave Alt Light" w:hAnsi="LT Wave Alt Light"/>
-          <w:highlight w:val="yellow"/>
-        </w:rPr>
-        <w:t>(falta definir número de páginas)</w:t>
-      </w:r>
-      <w:r>
-        <w:rPr>
-          <w:rFonts w:ascii="LT Wave Alt Light" w:hAnsi="LT Wave Alt Light"/>
-        </w:rPr>
-        <w:t xml:space="preserve"> páginas interiores manteniendo un diseño basado en las imágenes y contenido audiovisual relacionado con la aventura, naturaleza y experiencias </w:t>
-      </w:r>
-      <w:proofErr w:type="spellStart"/>
-      <w:r>
-        <w:rPr>
-          <w:rFonts w:ascii="LT Wave Alt Light" w:hAnsi="LT Wave Alt Light"/>
-        </w:rPr>
-        <w:t>cicloviajeras</w:t>
-      </w:r>
-      <w:proofErr w:type="spellEnd"/>
-      <w:r>
-        <w:rPr>
-          <w:rFonts w:ascii="LT Wave Alt Light" w:hAnsi="LT Wave Alt Light"/>
-        </w:rPr>
-        <w:t>.</w:t>
-      </w:r>
-    </w:p>
-    <w:p>
-      <w:pPr>
-        <w:keepNext/>
-      </w:pPr>
-      <w:r>
-        <w:rPr>
-          <w:noProof/>
-        </w:rPr>
-        <w:lastRenderedPageBreak/>
         <w:drawing>
           <wp:inline distT="0" distB="0" distL="0" distR="0" wp14:anchorId="25521B40" wp14:editId="1B0B8114">
             <wp:extent cx="5400040" cy="3075305"/>
@@ -13421,7 +13726,7 @@
                     <pic:cNvPicPr/>
                   </pic:nvPicPr>
                   <pic:blipFill>
-                    <a:blip r:embed="rId26">
+                    <a:blip r:embed="rId28">
                       <a:extLst>
                         <a:ext uri="{28A0092B-C50C-407E-A947-70E740481C1C}">
                           <a14:useLocalDpi xmlns:a14="http://schemas.microsoft.com/office/drawing/2010/main" val="0"/>
@@ -13452,7 +13757,7 @@
       <w:pPr>
         <w:pStyle w:val="Descripcin"/>
       </w:pPr>
-      <w:bookmarkStart w:id="26" w:name="_Toc191888624"/>
+      <w:bookmarkStart w:id="29" w:name="_Toc191888624"/>
       <w:r>
         <w:t xml:space="preserve">Ilustración </w:t>
       </w:r>
@@ -13472,12 +13777,171 @@
         <w:t>4</w:t>
       </w:r>
       <w:r>
+        <w:fldChar w:fldCharType="end"/>
+      </w:r>
+      <w:r>
+        <w:noBreakHyphen/>
+      </w:r>
+      <w:r>
+        <w:fldChar w:fldCharType="begin"/>
+      </w:r>
+      <w:r>
+        <w:instrText xml:space="preserve"> SEQ Ilustración \* ARABIC \s 1 </w:instrText>
+      </w:r>
+      <w:r>
+        <w:fldChar w:fldCharType="separate"/>
+      </w:r>
+      <w:r>
         <w:rPr>
           <w:noProof/>
         </w:rPr>
+        <w:t>4</w:t>
+      </w:r>
+      <w:r>
         <w:fldChar w:fldCharType="end"/>
       </w:r>
       <w:r>
+        <w:t xml:space="preserve">. </w:t>
+      </w:r>
+      <w:proofErr w:type="spellStart"/>
+      <w:r>
+        <w:t>Wireframe</w:t>
+      </w:r>
+      <w:proofErr w:type="spellEnd"/>
+      <w:r>
+        <w:t xml:space="preserve"> Home page.</w:t>
+      </w:r>
+      <w:bookmarkEnd w:id="29"/>
+    </w:p>
+    <w:p/>
+    <w:p>
+      <w:pPr>
+        <w:ind w:left="709"/>
+        <w:jc w:val="both"/>
+        <w:rPr>
+          <w:rFonts w:ascii="LT Wave Alt Light" w:hAnsi="LT Wave Alt Light"/>
+        </w:rPr>
+      </w:pPr>
+      <w:r>
+        <w:rPr>
+          <w:rFonts w:ascii="LT Wave Alt Light" w:hAnsi="LT Wave Alt Light"/>
+        </w:rPr>
+        <w:t xml:space="preserve">La tipografía elegida ha sido LT Wave cuyo diseño </w:t>
+      </w:r>
+      <w:r>
+        <w:rPr>
+          <w:rFonts w:ascii="LT Wave Alt Light" w:hAnsi="LT Wave Alt Light"/>
+        </w:rPr>
+        <w:t>transmite una sensación de ligereza y dinamismo, ideal para un entorno digital enfocado en la experiencia del ciclismo y la conexión con el entorno natural.</w:t>
+      </w:r>
+      <w:r>
+        <w:rPr>
+          <w:rFonts w:ascii="LT Wave Alt Light" w:hAnsi="LT Wave Alt Light"/>
+        </w:rPr>
+        <w:t xml:space="preserve"> </w:t>
+      </w:r>
+    </w:p>
+    <w:p>
+      <w:pPr>
+        <w:ind w:left="709"/>
+        <w:jc w:val="both"/>
+        <w:rPr>
+          <w:rFonts w:ascii="LT Wave Alt Light" w:hAnsi="LT Wave Alt Light"/>
+        </w:rPr>
+      </w:pPr>
+      <w:r>
+        <w:rPr>
+          <w:rFonts w:ascii="LT Wave Alt Light" w:hAnsi="LT Wave Alt Light"/>
+        </w:rPr>
+        <w:t>A</w:t>
+      </w:r>
+      <w:r>
+        <w:rPr>
+          <w:rFonts w:ascii="LT Wave Alt Light" w:hAnsi="LT Wave Alt Light"/>
+        </w:rPr>
+        <w:t>porta personalidad sin perder claridad, alineándose con la filosofía del proyecto</w:t>
+      </w:r>
+      <w:r>
+        <w:rPr>
+          <w:rFonts w:ascii="LT Wave Alt Light" w:hAnsi="LT Wave Alt Light"/>
+        </w:rPr>
+        <w:t>.</w:t>
+      </w:r>
+    </w:p>
+    <w:p>
+      <w:pPr>
+        <w:keepNext/>
+        <w:ind w:left="709"/>
+      </w:pPr>
+      <w:r>
+        <w:rPr>
+          <w:rFonts w:ascii="LT Wave Alt Light" w:hAnsi="LT Wave Alt Light"/>
+        </w:rPr>
+        <w:lastRenderedPageBreak/>
+        <w:drawing>
+          <wp:inline distT="0" distB="0" distL="0" distR="0" wp14:anchorId="291C2A11" wp14:editId="7EDE3F64">
+            <wp:extent cx="4818491" cy="2378082"/>
+            <wp:effectExtent l="0" t="0" r="1270" b="3175"/>
+            <wp:docPr id="789804970" name="Imagen 1" descr="Captura de pantalla de un celular con texto&#10;&#10;El contenido generado por IA puede ser incorrecto."/>
+            <wp:cNvGraphicFramePr>
+              <a:graphicFrameLocks xmlns:a="http://schemas.openxmlformats.org/drawingml/2006/main" noChangeAspect="1"/>
+            </wp:cNvGraphicFramePr>
+            <a:graphic xmlns:a="http://schemas.openxmlformats.org/drawingml/2006/main">
+              <a:graphicData uri="http://schemas.openxmlformats.org/drawingml/2006/picture">
+                <pic:pic xmlns:pic="http://schemas.openxmlformats.org/drawingml/2006/picture">
+                  <pic:nvPicPr>
+                    <pic:cNvPr id="789804970" name="Imagen 1" descr="Captura de pantalla de un celular con texto&#10;&#10;El contenido generado por IA puede ser incorrecto."/>
+                    <pic:cNvPicPr/>
+                  </pic:nvPicPr>
+                  <pic:blipFill>
+                    <a:blip r:embed="rId29"/>
+                    <a:stretch>
+                      <a:fillRect/>
+                    </a:stretch>
+                  </pic:blipFill>
+                  <pic:spPr>
+                    <a:xfrm>
+                      <a:off x="0" y="0"/>
+                      <a:ext cx="4835078" cy="2386268"/>
+                    </a:xfrm>
+                    <a:prstGeom prst="rect">
+                      <a:avLst/>
+                    </a:prstGeom>
+                  </pic:spPr>
+                </pic:pic>
+              </a:graphicData>
+            </a:graphic>
+          </wp:inline>
+        </w:drawing>
+      </w:r>
+    </w:p>
+    <w:p>
+      <w:pPr>
+        <w:pStyle w:val="Descripcin"/>
+        <w:ind w:left="709"/>
+      </w:pPr>
+      <w:r>
+        <w:t xml:space="preserve">Ilustración </w:t>
+      </w:r>
+      <w:r>
+        <w:fldChar w:fldCharType="begin"/>
+      </w:r>
+      <w:r>
+        <w:instrText xml:space="preserve"> STYLEREF 1 \s </w:instrText>
+      </w:r>
+      <w:r>
+        <w:fldChar w:fldCharType="separate"/>
+      </w:r>
+      <w:r>
+        <w:rPr>
+          <w:noProof/>
+        </w:rPr>
+        <w:t>4</w:t>
+      </w:r>
+      <w:r>
+        <w:fldChar w:fldCharType="end"/>
+      </w:r>
+      <w:r>
         <w:noBreakHyphen/>
       </w:r>
       <w:r>
@@ -13493,18 +13957,14 @@
         <w:rPr>
           <w:noProof/>
         </w:rPr>
-        <w:t>4</w:t>
-      </w:r>
-      <w:r>
-        <w:rPr>
-          <w:noProof/>
-        </w:rPr>
+        <w:t>5</w:t>
+      </w:r>
+      <w:r>
         <w:fldChar w:fldCharType="end"/>
       </w:r>
       <w:r>
-        <w:t>. Wireframe Home page.</w:t>
-      </w:r>
-      <w:bookmarkEnd w:id="26"/>
+        <w:t>. Tipografía.</w:t>
+      </w:r>
     </w:p>
     <w:p/>
     <w:p>
@@ -13519,11 +13979,135 @@
         </w:pBdr>
         <w:ind w:left="1417"/>
       </w:pPr>
-      <w:bookmarkStart w:id="27" w:name="_Toc191891773"/>
+      <w:bookmarkStart w:id="30" w:name="_Toc196168211"/>
       <w:r>
         <w:t>Pruebas</w:t>
       </w:r>
-      <w:bookmarkEnd w:id="27"/>
+      <w:bookmarkEnd w:id="30"/>
+    </w:p>
+    <w:p>
+      <w:pPr>
+        <w:ind w:left="709"/>
+        <w:jc w:val="both"/>
+        <w:rPr>
+          <w:rFonts w:ascii="LT Wave Alt Light" w:hAnsi="LT Wave Alt Light"/>
+        </w:rPr>
+      </w:pPr>
+      <w:r>
+        <w:rPr>
+          <w:rFonts w:ascii="LT Wave Alt Light" w:hAnsi="LT Wave Alt Light"/>
+        </w:rPr>
+        <w:t xml:space="preserve">A lo largo del desarrollo del proyecto se han llevado a cabo diversas </w:t>
+      </w:r>
+      <w:r>
+        <w:rPr>
+          <w:rFonts w:ascii="LT Wave Alt Light" w:hAnsi="LT Wave Alt Light"/>
+          <w:b/>
+          <w:bCs/>
+        </w:rPr>
+        <w:t>pruebas de usuario</w:t>
+      </w:r>
+      <w:r>
+        <w:rPr>
+          <w:rFonts w:ascii="LT Wave Alt Light" w:hAnsi="LT Wave Alt Light"/>
+        </w:rPr>
+        <w:t xml:space="preserve"> con el objetivo de verificar el correcto funcionamiento de las funcionalidades principales de la aplicación. </w:t>
+      </w:r>
+    </w:p>
+    <w:p>
+      <w:pPr>
+        <w:ind w:left="709"/>
+        <w:jc w:val="both"/>
+        <w:rPr>
+          <w:rFonts w:ascii="LT Wave Alt Light" w:hAnsi="LT Wave Alt Light"/>
+        </w:rPr>
+      </w:pPr>
+      <w:r>
+        <w:rPr>
+          <w:rFonts w:ascii="LT Wave Alt Light" w:hAnsi="LT Wave Alt Light"/>
+        </w:rPr>
+        <w:t xml:space="preserve">Estas pruebas han permitido comprobar que el </w:t>
+      </w:r>
+      <w:proofErr w:type="spellStart"/>
+      <w:r>
+        <w:rPr>
+          <w:rFonts w:ascii="LT Wave Alt Light" w:hAnsi="LT Wave Alt Light"/>
+        </w:rPr>
+        <w:t>login</w:t>
+      </w:r>
+      <w:proofErr w:type="spellEnd"/>
+      <w:r>
+        <w:rPr>
+          <w:rFonts w:ascii="LT Wave Alt Light" w:hAnsi="LT Wave Alt Light"/>
+        </w:rPr>
+        <w:t xml:space="preserve"> de usuarios, así como la navegación entre las distintas secciones mediante enlaces y rutas, se realiza sin errores. </w:t>
+      </w:r>
+    </w:p>
+    <w:p>
+      <w:pPr>
+        <w:ind w:left="709"/>
+        <w:jc w:val="both"/>
+        <w:rPr>
+          <w:rFonts w:ascii="LT Wave Alt Light" w:hAnsi="LT Wave Alt Light"/>
+        </w:rPr>
+      </w:pPr>
+      <w:r>
+        <w:rPr>
+          <w:rFonts w:ascii="LT Wave Alt Light" w:hAnsi="LT Wave Alt Light"/>
+        </w:rPr>
+        <w:t xml:space="preserve">Del mismo modo, se ha validado la correcta </w:t>
+      </w:r>
+      <w:r>
+        <w:rPr>
+          <w:rFonts w:ascii="LT Wave Alt Light" w:hAnsi="LT Wave Alt Light"/>
+        </w:rPr>
+        <w:t xml:space="preserve">visualización, </w:t>
+      </w:r>
+      <w:r>
+        <w:rPr>
+          <w:rFonts w:ascii="LT Wave Alt Light" w:hAnsi="LT Wave Alt Light"/>
+        </w:rPr>
+        <w:t>creación, edición</w:t>
+      </w:r>
+      <w:r>
+        <w:rPr>
+          <w:rFonts w:ascii="LT Wave Alt Light" w:hAnsi="LT Wave Alt Light"/>
+        </w:rPr>
+        <w:t>, e</w:t>
+      </w:r>
+      <w:r>
+        <w:rPr>
+          <w:rFonts w:ascii="LT Wave Alt Light" w:hAnsi="LT Wave Alt Light"/>
+        </w:rPr>
+        <w:t>liminación</w:t>
+      </w:r>
+      <w:r>
+        <w:rPr>
+          <w:rFonts w:ascii="LT Wave Alt Light" w:hAnsi="LT Wave Alt Light"/>
+        </w:rPr>
+        <w:t xml:space="preserve"> y categorización</w:t>
+      </w:r>
+      <w:r>
+        <w:rPr>
+          <w:rFonts w:ascii="LT Wave Alt Light" w:hAnsi="LT Wave Alt Light"/>
+        </w:rPr>
+        <w:t xml:space="preserve"> de rutas, asegurando una experiencia fluida e intuitiva. </w:t>
+      </w:r>
+    </w:p>
+    <w:p>
+      <w:pPr>
+        <w:ind w:left="709"/>
+        <w:jc w:val="both"/>
+        <w:rPr>
+          <w:rFonts w:ascii="LT Wave Alt Light" w:hAnsi="LT Wave Alt Light"/>
+        </w:rPr>
+      </w:pPr>
+      <w:r>
+        <w:rPr>
+          <w:rFonts w:ascii="LT Wave Alt Light" w:hAnsi="LT Wave Alt Light"/>
+        </w:rPr>
+        <w:t>Estas comprobaciones garantizan que el sistema responde de forma adecuada ante las acciones del usuario, contribuyendo a una aplicación robusta y funcional.</w:t>
+      </w:r>
     </w:p>
     <w:p>
       <w:pPr>
@@ -13534,13 +14118,11 @@
         </w:numPr>
         <w:ind w:left="426" w:hanging="426"/>
       </w:pPr>
-      <w:bookmarkStart w:id="28" w:name="_Toc191891774"/>
-      <w:proofErr w:type="gramStart"/>
-      <w:r>
-        <w:t>Conclusiones finales</w:t>
-      </w:r>
-      <w:bookmarkEnd w:id="28"/>
-      <w:proofErr w:type="gramEnd"/>
+      <w:bookmarkStart w:id="31" w:name="_Toc196168212"/>
+      <w:r>
+        <w:t>Conclusiones</w:t>
+      </w:r>
+      <w:bookmarkEnd w:id="31"/>
     </w:p>
     <w:p>
       <w:pPr>
@@ -13554,13 +14136,70 @@
         </w:pBdr>
         <w:ind w:left="1417"/>
       </w:pPr>
-      <w:bookmarkStart w:id="29" w:name="_Toc191891775"/>
+      <w:bookmarkStart w:id="32" w:name="_Toc196168213"/>
       <w:r>
         <w:t>Grado de cumplimiento de los requisitos fijados</w:t>
       </w:r>
-      <w:bookmarkEnd w:id="29"/>
-    </w:p>
-    <w:p/>
+      <w:bookmarkEnd w:id="32"/>
+    </w:p>
+    <w:p>
+      <w:pPr>
+        <w:ind w:left="709"/>
+        <w:jc w:val="both"/>
+        <w:rPr>
+          <w:rFonts w:ascii="LT Wave Alt Light" w:hAnsi="LT Wave Alt Light"/>
+        </w:rPr>
+      </w:pPr>
+      <w:r>
+        <w:rPr>
+          <w:rFonts w:ascii="LT Wave Alt Light" w:hAnsi="LT Wave Alt Light"/>
+        </w:rPr>
+        <w:t xml:space="preserve">El desarrollo del proyecto ha alcanzado </w:t>
+      </w:r>
+      <w:r>
+        <w:rPr>
+          <w:rFonts w:ascii="LT Wave Alt Light" w:hAnsi="LT Wave Alt Light"/>
+        </w:rPr>
+        <w:t>el</w:t>
+      </w:r>
+      <w:r>
+        <w:rPr>
+          <w:rFonts w:ascii="LT Wave Alt Light" w:hAnsi="LT Wave Alt Light"/>
+        </w:rPr>
+        <w:t xml:space="preserve"> cumplimiento de los requisitos establecidos, cubriendo de forma completa las funcionalidades previstas. </w:t>
+      </w:r>
+    </w:p>
+    <w:p>
+      <w:pPr>
+        <w:ind w:left="709"/>
+        <w:jc w:val="both"/>
+        <w:rPr>
+          <w:rFonts w:ascii="LT Wave Alt Light" w:hAnsi="LT Wave Alt Light"/>
+        </w:rPr>
+      </w:pPr>
+      <w:r>
+        <w:rPr>
+          <w:rFonts w:ascii="LT Wave Alt Light" w:hAnsi="LT Wave Alt Light"/>
+        </w:rPr>
+        <w:t xml:space="preserve">Además, se han implementado tecnologías y herramientas actuales que han enriquecido la solución final, mejorando tanto el rendimiento como la experiencia de usuario. </w:t>
+      </w:r>
+    </w:p>
+    <w:p>
+      <w:pPr>
+        <w:ind w:left="709"/>
+        <w:jc w:val="both"/>
+        <w:rPr>
+          <w:rFonts w:ascii="LT Wave Alt Light" w:hAnsi="LT Wave Alt Light"/>
+        </w:rPr>
+      </w:pPr>
+      <w:r>
+        <w:rPr>
+          <w:rFonts w:ascii="LT Wave Alt Light" w:hAnsi="LT Wave Alt Light"/>
+        </w:rPr>
+        <w:lastRenderedPageBreak/>
+        <w:t>El resultado ha sido satisfactorio, no solo por cumplir con los objetivos marcados, sino también por superarlos con nuevas aportaciones técnicas que aportan valor añadido al proyecto.</w:t>
+      </w:r>
+    </w:p>
     <w:p>
       <w:pPr>
         <w:pStyle w:val="Ttulo2"/>
@@ -13573,38 +14212,25 @@
         </w:pBdr>
         <w:ind w:left="1417"/>
       </w:pPr>
-      <w:bookmarkStart w:id="30" w:name="_Toc191891776"/>
+      <w:bookmarkStart w:id="33" w:name="_Toc196168214"/>
       <w:r>
         <w:t>Propuestas de mejora o ampliaciones futuras</w:t>
       </w:r>
-      <w:bookmarkEnd w:id="30"/>
+      <w:bookmarkEnd w:id="33"/>
     </w:p>
     <w:p>
       <w:pPr>
         <w:ind w:left="697"/>
-        <w:rPr>
-          <w:rFonts w:ascii="LT Wave Alt Light" w:hAnsi="LT Wave Alt Light"/>
-        </w:rPr>
-      </w:pPr>
-      <w:r>
-        <w:rPr>
-          <w:rFonts w:ascii="LT Wave Alt Light" w:hAnsi="LT Wave Alt Light"/>
-        </w:rPr>
-        <w:t xml:space="preserve">Mecanismo de autenticación más robusto con </w:t>
-      </w:r>
-      <w:proofErr w:type="spellStart"/>
-      <w:r>
-        <w:rPr>
-          <w:rFonts w:ascii="LT Wave Alt Light" w:hAnsi="LT Wave Alt Light"/>
-        </w:rPr>
-        <w:t>Json</w:t>
-      </w:r>
-      <w:proofErr w:type="spellEnd"/>
-      <w:r>
-        <w:rPr>
-          <w:rFonts w:ascii="LT Wave Alt Light" w:hAnsi="LT Wave Alt Light"/>
-        </w:rPr>
-        <w:t xml:space="preserve"> Web Token</w:t>
+        <w:jc w:val="both"/>
+        <w:rPr>
+          <w:rFonts w:ascii="LT Wave Alt Light" w:hAnsi="LT Wave Alt Light"/>
+        </w:rPr>
+      </w:pPr>
+      <w:r>
+        <w:rPr>
+          <w:rFonts w:ascii="LT Wave Alt Light" w:hAnsi="LT Wave Alt Light"/>
+        </w:rPr>
+        <w:t>Mecanismo de autenticación más robusto con Json Web Token</w:t>
       </w:r>
       <w:r>
         <w:rPr>
@@ -13620,29 +14246,16 @@
           <w:ilvl w:val="0"/>
           <w:numId w:val="20"/>
         </w:numPr>
-        <w:rPr>
-          <w:rFonts w:ascii="LT Wave Alt Light" w:hAnsi="LT Wave Alt Light"/>
-        </w:rPr>
-      </w:pPr>
-      <w:r>
-        <w:rPr>
-          <w:rFonts w:ascii="LT Wave Alt Light" w:hAnsi="LT Wave Alt Light"/>
-        </w:rPr>
-        <w:t xml:space="preserve">El </w:t>
-      </w:r>
-      <w:proofErr w:type="spellStart"/>
-      <w:r>
-        <w:rPr>
-          <w:rFonts w:ascii="LT Wave Alt Light" w:hAnsi="LT Wave Alt Light"/>
-        </w:rPr>
-        <w:t>backend</w:t>
-      </w:r>
-      <w:proofErr w:type="spellEnd"/>
-      <w:r>
-        <w:rPr>
-          <w:rFonts w:ascii="LT Wave Alt Light" w:hAnsi="LT Wave Alt Light"/>
-        </w:rPr>
-        <w:t xml:space="preserve"> valida las credenciales y genera un token firmado (JWT).</w:t>
+        <w:jc w:val="both"/>
+        <w:rPr>
+          <w:rFonts w:ascii="LT Wave Alt Light" w:hAnsi="LT Wave Alt Light"/>
+        </w:rPr>
+      </w:pPr>
+      <w:r>
+        <w:rPr>
+          <w:rFonts w:ascii="LT Wave Alt Light" w:hAnsi="LT Wave Alt Light"/>
+        </w:rPr>
+        <w:t>El backend valida las credenciales y genera un token firmado (JWT).</w:t>
       </w:r>
     </w:p>
     <w:p>
@@ -13652,71 +14265,16 @@
           <w:ilvl w:val="0"/>
           <w:numId w:val="20"/>
         </w:numPr>
-        <w:rPr>
-          <w:rFonts w:ascii="LT Wave Alt Light" w:hAnsi="LT Wave Alt Light"/>
-        </w:rPr>
-      </w:pPr>
-      <w:r>
-        <w:rPr>
-          <w:rFonts w:ascii="LT Wave Alt Light" w:hAnsi="LT Wave Alt Light"/>
-        </w:rPr>
-        <w:t xml:space="preserve">El </w:t>
-      </w:r>
-      <w:proofErr w:type="spellStart"/>
-      <w:r>
-        <w:rPr>
-          <w:rFonts w:ascii="LT Wave Alt Light" w:hAnsi="LT Wave Alt Light"/>
-        </w:rPr>
-        <w:t>frontend</w:t>
-      </w:r>
-      <w:proofErr w:type="spellEnd"/>
-      <w:r>
-        <w:rPr>
-          <w:rFonts w:ascii="LT Wave Alt Light" w:hAnsi="LT Wave Alt Light"/>
-        </w:rPr>
-        <w:t xml:space="preserve"> (Angular) guarda el token en </w:t>
-      </w:r>
-      <w:proofErr w:type="spellStart"/>
-      <w:r>
-        <w:rPr>
-          <w:rFonts w:ascii="LT Wave Alt Light" w:hAnsi="LT Wave Alt Light"/>
-        </w:rPr>
-        <w:t>localStorage</w:t>
-      </w:r>
-      <w:proofErr w:type="spellEnd"/>
-      <w:r>
-        <w:rPr>
-          <w:rFonts w:ascii="LT Wave Alt Light" w:hAnsi="LT Wave Alt Light"/>
-        </w:rPr>
-        <w:t xml:space="preserve"> y lo envía en cada petición (en el </w:t>
-      </w:r>
-      <w:proofErr w:type="spellStart"/>
-      <w:r>
-        <w:rPr>
-          <w:rFonts w:ascii="LT Wave Alt Light" w:hAnsi="LT Wave Alt Light"/>
-        </w:rPr>
-        <w:t>header</w:t>
-      </w:r>
-      <w:proofErr w:type="spellEnd"/>
-      <w:r>
-        <w:rPr>
-          <w:rFonts w:ascii="LT Wave Alt Light" w:hAnsi="LT Wave Alt Light"/>
-        </w:rPr>
-        <w:t xml:space="preserve"> </w:t>
-      </w:r>
-      <w:proofErr w:type="spellStart"/>
-      <w:r>
-        <w:rPr>
-          <w:rFonts w:ascii="LT Wave Alt Light" w:hAnsi="LT Wave Alt Light"/>
-        </w:rPr>
-        <w:t>Authorization</w:t>
-      </w:r>
-      <w:proofErr w:type="spellEnd"/>
-      <w:r>
-        <w:rPr>
-          <w:rFonts w:ascii="LT Wave Alt Light" w:hAnsi="LT Wave Alt Light"/>
-        </w:rPr>
-        <w:t>).</w:t>
+        <w:jc w:val="both"/>
+        <w:rPr>
+          <w:rFonts w:ascii="LT Wave Alt Light" w:hAnsi="LT Wave Alt Light"/>
+        </w:rPr>
+      </w:pPr>
+      <w:r>
+        <w:rPr>
+          <w:rFonts w:ascii="LT Wave Alt Light" w:hAnsi="LT Wave Alt Light"/>
+        </w:rPr>
+        <w:t>El frontend (Angular) guarda el token en localStorage y lo envía en cada petición (en el header Authorization).</w:t>
       </w:r>
     </w:p>
     <w:p>
@@ -13726,57 +14284,58 @@
           <w:ilvl w:val="0"/>
           <w:numId w:val="20"/>
         </w:numPr>
-        <w:rPr>
-          <w:rFonts w:ascii="LT Wave Alt Light" w:hAnsi="LT Wave Alt Light"/>
-        </w:rPr>
-      </w:pPr>
-      <w:r>
-        <w:rPr>
-          <w:rFonts w:ascii="LT Wave Alt Light" w:hAnsi="LT Wave Alt Light"/>
-        </w:rPr>
-        <w:t xml:space="preserve">El </w:t>
-      </w:r>
-      <w:proofErr w:type="spellStart"/>
-      <w:r>
-        <w:rPr>
-          <w:rFonts w:ascii="LT Wave Alt Light" w:hAnsi="LT Wave Alt Light"/>
-        </w:rPr>
-        <w:t>backend</w:t>
-      </w:r>
-      <w:proofErr w:type="spellEnd"/>
-      <w:r>
-        <w:rPr>
-          <w:rFonts w:ascii="LT Wave Alt Light" w:hAnsi="LT Wave Alt Light"/>
-        </w:rPr>
-        <w:t xml:space="preserve"> verifica ese token y autoriza al usuario.</w:t>
+        <w:jc w:val="both"/>
+        <w:rPr>
+          <w:rFonts w:ascii="LT Wave Alt Light" w:hAnsi="LT Wave Alt Light"/>
+        </w:rPr>
+      </w:pPr>
+      <w:r>
+        <w:rPr>
+          <w:rFonts w:ascii="LT Wave Alt Light" w:hAnsi="LT Wave Alt Light"/>
+        </w:rPr>
+        <w:t>El backend verifica ese token y autoriza al usuario.</w:t>
       </w:r>
     </w:p>
     <w:p>
       <w:pPr>
         <w:ind w:left="708"/>
-        <w:rPr>
-          <w:rFonts w:ascii="LT Wave Alt Light" w:hAnsi="LT Wave Alt Light"/>
-        </w:rPr>
-      </w:pPr>
-      <w:r>
-        <w:rPr>
-          <w:rFonts w:ascii="LT Wave Alt Light" w:hAnsi="LT Wave Alt Light"/>
-        </w:rPr>
-        <w:t>Interacción entre los usuarios.</w:t>
+        <w:jc w:val="both"/>
+        <w:rPr>
+          <w:rFonts w:ascii="LT Wave Alt Light" w:hAnsi="LT Wave Alt Light"/>
+        </w:rPr>
+      </w:pPr>
+      <w:r>
+        <w:rPr>
+          <w:rFonts w:ascii="LT Wave Alt Light" w:hAnsi="LT Wave Alt Light"/>
+        </w:rPr>
+        <w:t>I</w:t>
+      </w:r>
+      <w:r>
+        <w:rPr>
+          <w:rFonts w:ascii="LT Wave Alt Light" w:hAnsi="LT Wave Alt Light"/>
+        </w:rPr>
+        <w:t xml:space="preserve">mplementar un sistema de interacción entre los usuarios, como comentarios, valoraciones o la posibilidad de compartir rutas. </w:t>
       </w:r>
     </w:p>
     <w:p>
       <w:pPr>
         <w:ind w:left="708"/>
-        <w:rPr>
-          <w:rFonts w:ascii="LT Wave Alt Light" w:hAnsi="LT Wave Alt Light"/>
-        </w:rPr>
-      </w:pPr>
-      <w:r>
-        <w:rPr>
-          <w:rFonts w:ascii="LT Wave Alt Light" w:hAnsi="LT Wave Alt Light"/>
-        </w:rPr>
-        <w:t>Rol de administrador, gestión de usuarios, etc.</w:t>
+        <w:jc w:val="both"/>
+        <w:rPr>
+          <w:rFonts w:ascii="LT Wave Alt Light" w:hAnsi="LT Wave Alt Light"/>
+        </w:rPr>
+      </w:pPr>
+      <w:r>
+        <w:rPr>
+          <w:rFonts w:ascii="LT Wave Alt Light" w:hAnsi="LT Wave Alt Light"/>
+        </w:rPr>
+        <w:t>La incorporación de un panel de administración permitiría gestionar usuarios, rutas y contenidos de forma más eficiente. Con un rol específico de administrador, se podría controlar el acceso, realizar revisiones de contenido y mantener la integridad del sistema</w:t>
+      </w:r>
+      <w:r>
+        <w:rPr>
+          <w:rFonts w:ascii="LT Wave Alt Light" w:hAnsi="LT Wave Alt Light"/>
+        </w:rPr>
+        <w:t>.</w:t>
       </w:r>
     </w:p>
     <w:p>
@@ -13788,19 +14347,20 @@
         </w:numPr>
         <w:ind w:left="426" w:hanging="426"/>
       </w:pPr>
-      <w:bookmarkStart w:id="31" w:name="_Toc191891777"/>
+      <w:bookmarkStart w:id="34" w:name="_Toc196168215"/>
       <w:r>
         <w:t>Guías</w:t>
       </w:r>
-      <w:bookmarkEnd w:id="31"/>
-    </w:p>
-    <w:p>
-      <w:pPr>
-        <w:rPr>
-          <w:rFonts w:ascii="LT Wave Alt Light" w:hAnsi="LT Wave Alt Light"/>
-        </w:rPr>
-      </w:pPr>
-      <w:hyperlink r:id="rId27" w:history="1">
+      <w:bookmarkEnd w:id="34"/>
+    </w:p>
+    <w:p/>
+    <w:p>
+      <w:pPr>
+        <w:rPr>
+          <w:rFonts w:ascii="LT Wave Alt Light" w:hAnsi="LT Wave Alt Light"/>
+        </w:rPr>
+      </w:pPr>
+      <w:hyperlink r:id="rId30" w:history="1">
         <w:r>
           <w:rPr>
             <w:rStyle w:val="Hipervnculo"/>
@@ -13816,19 +14376,11 @@
           <w:rFonts w:ascii="LT Wave Alt Light" w:hAnsi="LT Wave Alt Light"/>
         </w:rPr>
       </w:pPr>
-      <w:proofErr w:type="spellStart"/>
-      <w:r>
-        <w:rPr>
-          <w:rFonts w:ascii="LT Wave Alt Light" w:hAnsi="LT Wave Alt Light"/>
-        </w:rPr>
-        <w:t>user</w:t>
-      </w:r>
-      <w:proofErr w:type="spellEnd"/>
-      <w:r>
-        <w:rPr>
-          <w:rFonts w:ascii="LT Wave Alt Light" w:hAnsi="LT Wave Alt Light"/>
-        </w:rPr>
-        <w:t xml:space="preserve">: </w:t>
+      <w:r>
+        <w:rPr>
+          <w:rFonts w:ascii="LT Wave Alt Light" w:hAnsi="LT Wave Alt Light"/>
+        </w:rPr>
+        <w:t xml:space="preserve">user: </w:t>
       </w:r>
       <w:r>
         <w:rPr>
@@ -13847,16 +14399,8 @@
         <w:rPr>
           <w:rFonts w:ascii="LT Wave Alt Light" w:hAnsi="LT Wave Alt Light"/>
         </w:rPr>
-        <w:t xml:space="preserve"> </w:t>
-      </w:r>
-      <w:proofErr w:type="spellStart"/>
-      <w:r>
-        <w:rPr>
-          <w:rFonts w:ascii="LT Wave Alt Light" w:hAnsi="LT Wave Alt Light"/>
-        </w:rPr>
-        <w:t>pass</w:t>
-      </w:r>
-      <w:proofErr w:type="spellEnd"/>
+        <w:t xml:space="preserve"> pass</w:t>
+      </w:r>
       <w:proofErr w:type="gramEnd"/>
       <w:r>
         <w:rPr>
@@ -13888,12 +14432,11 @@
         </w:numPr>
         <w:ind w:left="426" w:hanging="426"/>
       </w:pPr>
-      <w:bookmarkStart w:id="32" w:name="_Toc191891778"/>
-      <w:r>
-        <w:lastRenderedPageBreak/>
+      <w:bookmarkStart w:id="35" w:name="_Toc196168216"/>
+      <w:r>
         <w:t>Referencias</w:t>
       </w:r>
-      <w:bookmarkEnd w:id="32"/>
+      <w:bookmarkEnd w:id="35"/>
     </w:p>
     <w:p>
       <w:pPr>
@@ -13903,6 +14446,7 @@
           <w:bCs/>
         </w:rPr>
       </w:pPr>
+      <w:proofErr w:type="spellStart"/>
       <w:r>
         <w:rPr>
           <w:rFonts w:ascii="LT Wave Alt Light" w:hAnsi="LT Wave Alt Light"/>
@@ -13911,30 +14455,86 @@
         </w:rPr>
         <w:t>Frontend</w:t>
       </w:r>
-    </w:p>
-    <w:p>
-      <w:pPr>
-        <w:ind w:left="708"/>
-        <w:rPr>
-          <w:rFonts w:ascii="LT Wave Alt Light" w:hAnsi="LT Wave Alt Light"/>
-          <w:color w:val="000000" w:themeColor="text1"/>
-        </w:rPr>
-      </w:pPr>
-      <w:hyperlink r:id="rId28" w:history="1">
+      <w:proofErr w:type="spellEnd"/>
+    </w:p>
+    <w:p>
+      <w:pPr>
+        <w:rPr>
+          <w:rFonts w:ascii="LT Wave Alt Light" w:hAnsi="LT Wave Alt Light"/>
+        </w:rPr>
+      </w:pPr>
+      <w:r>
+        <w:rPr>
+          <w:rFonts w:ascii="LT Wave Alt Light" w:hAnsi="LT Wave Alt Light"/>
+        </w:rPr>
+        <w:tab/>
+        <w:t>Diseño</w:t>
+      </w:r>
+    </w:p>
+    <w:p>
+      <w:pPr>
+        <w:ind w:left="708" w:firstLine="708"/>
+        <w:rPr>
+          <w:rFonts w:ascii="LT Wave Alt Light" w:hAnsi="LT Wave Alt Light"/>
+        </w:rPr>
+      </w:pPr>
+      <w:hyperlink r:id="rId31" w:history="1">
         <w:r>
           <w:rPr>
             <w:rStyle w:val="Hipervnculo"/>
             <w:rFonts w:ascii="LT Wave Alt Light" w:hAnsi="LT Wave Alt Light"/>
           </w:rPr>
-          <w:t>https://www.dafont.com/es/lt-wave.font</w:t>
+          <w:t>https://balsamiq.com/</w:t>
         </w:r>
       </w:hyperlink>
     </w:p>
     <w:p>
       <w:pPr>
-        <w:ind w:left="708"/>
-      </w:pPr>
-      <w:hyperlink r:id="rId29" w:history="1">
+        <w:ind w:left="1416"/>
+      </w:pPr>
+      <w:hyperlink r:id="rId32" w:history="1">
+        <w:r>
+          <w:rPr>
+            <w:rStyle w:val="Hipervnculo"/>
+            <w:rFonts w:ascii="LT Wave Alt Light" w:hAnsi="LT Wave Alt Light"/>
+          </w:rPr>
+          <w:t>https://www.dafont.com/es/lt</w:t>
+        </w:r>
+        <w:r>
+          <w:rPr>
+            <w:rStyle w:val="Hipervnculo"/>
+            <w:rFonts w:ascii="LT Wave Alt Light" w:hAnsi="LT Wave Alt Light"/>
+          </w:rPr>
+          <w:t>-</w:t>
+        </w:r>
+        <w:r>
+          <w:rPr>
+            <w:rStyle w:val="Hipervnculo"/>
+            <w:rFonts w:ascii="LT Wave Alt Light" w:hAnsi="LT Wave Alt Light"/>
+          </w:rPr>
+          <w:t>wave.font</w:t>
+        </w:r>
+      </w:hyperlink>
+    </w:p>
+    <w:p>
+      <w:pPr>
+        <w:ind w:firstLine="708"/>
+        <w:rPr>
+          <w:rFonts w:ascii="LT Wave Alt Light" w:hAnsi="LT Wave Alt Light"/>
+        </w:rPr>
+      </w:pPr>
+      <w:r>
+        <w:rPr>
+          <w:rFonts w:ascii="LT Wave Alt Light" w:hAnsi="LT Wave Alt Light"/>
+        </w:rPr>
+        <w:t>Desarrollo</w:t>
+      </w:r>
+    </w:p>
+    <w:p>
+      <w:pPr>
+        <w:ind w:left="1416"/>
+      </w:pPr>
+      <w:hyperlink r:id="rId33" w:history="1">
         <w:r>
           <w:rPr>
             <w:rStyle w:val="Hipervnculo"/>
@@ -13946,13 +14546,13 @@
     </w:p>
     <w:p>
       <w:pPr>
-        <w:ind w:left="708"/>
+        <w:ind w:left="1416"/>
         <w:rPr>
           <w:rFonts w:ascii="LT Wave Alt Light" w:hAnsi="LT Wave Alt Light"/>
           <w:color w:val="000000" w:themeColor="text1"/>
         </w:rPr>
       </w:pPr>
-      <w:hyperlink r:id="rId30" w:history="1">
+      <w:hyperlink r:id="rId34" w:history="1">
         <w:r>
           <w:rPr>
             <w:rStyle w:val="Hipervnculo"/>
@@ -13964,13 +14564,13 @@
     </w:p>
     <w:p>
       <w:pPr>
-        <w:ind w:left="708"/>
+        <w:ind w:left="1416"/>
         <w:rPr>
           <w:rFonts w:ascii="LT Wave Alt Light" w:hAnsi="LT Wave Alt Light"/>
           <w:color w:val="000000" w:themeColor="text1"/>
         </w:rPr>
       </w:pPr>
-      <w:hyperlink r:id="rId31" w:history="1">
+      <w:hyperlink r:id="rId35" w:history="1">
         <w:r>
           <w:rPr>
             <w:rStyle w:val="Hipervnculo"/>
@@ -13996,7 +14596,6 @@
           <w:bCs/>
         </w:rPr>
       </w:pPr>
-      <w:proofErr w:type="spellStart"/>
       <w:r>
         <w:rPr>
           <w:rFonts w:ascii="LT Wave Alt Light" w:hAnsi="LT Wave Alt Light"/>
@@ -14013,7 +14612,6 @@
         </w:rPr>
         <w:t>end</w:t>
       </w:r>
-      <w:proofErr w:type="spellEnd"/>
     </w:p>
     <w:p>
       <w:pPr>
@@ -14026,6 +14624,7 @@
         <w:rPr>
           <w:rFonts w:ascii="LT Wave Alt Light" w:hAnsi="LT Wave Alt Light"/>
         </w:rPr>
+        <w:lastRenderedPageBreak/>
         <w:t>Bases de datos</w:t>
       </w:r>
     </w:p>
@@ -14033,13 +14632,27 @@
       <w:pPr>
         <w:ind w:left="1416"/>
       </w:pPr>
-      <w:hyperlink r:id="rId32" w:history="1">
+      <w:hyperlink r:id="rId36" w:history="1">
         <w:r>
           <w:rPr>
             <w:rStyle w:val="Hipervnculo"/>
             <w:rFonts w:ascii="LT Wave Alt Light" w:hAnsi="LT Wave Alt Light"/>
           </w:rPr>
-          <w:t>https://www.edrawmax.com/</w:t>
+          <w:t>https://www.edr</w:t>
+        </w:r>
+        <w:r>
+          <w:rPr>
+            <w:rStyle w:val="Hipervnculo"/>
+            <w:rFonts w:ascii="LT Wave Alt Light" w:hAnsi="LT Wave Alt Light"/>
+          </w:rPr>
+          <w:t>a</w:t>
+        </w:r>
+        <w:r>
+          <w:rPr>
+            <w:rStyle w:val="Hipervnculo"/>
+            <w:rFonts w:ascii="LT Wave Alt Light" w:hAnsi="LT Wave Alt Light"/>
+          </w:rPr>
+          <w:t>wmax.com/</w:t>
         </w:r>
       </w:hyperlink>
     </w:p>
@@ -14050,7 +14663,7 @@
           <w:rFonts w:ascii="LT Wave Alt Light" w:hAnsi="LT Wave Alt Light"/>
         </w:rPr>
       </w:pPr>
-      <w:hyperlink r:id="rId33" w:history="1">
+      <w:hyperlink r:id="rId37" w:history="1">
         <w:r>
           <w:rPr>
             <w:rStyle w:val="Hipervnculo"/>
@@ -14062,6 +14675,20 @@
     </w:p>
     <w:p>
       <w:pPr>
+        <w:ind w:firstLine="708"/>
+        <w:rPr>
+          <w:rFonts w:ascii="LT Wave Alt Light" w:hAnsi="LT Wave Alt Light"/>
+        </w:rPr>
+      </w:pPr>
+      <w:r>
+        <w:rPr>
+          <w:rFonts w:ascii="LT Wave Alt Light" w:hAnsi="LT Wave Alt Light"/>
+        </w:rPr>
+        <w:t>Desarrollo</w:t>
+      </w:r>
+    </w:p>
+    <w:p>
+      <w:pPr>
         <w:rPr>
           <w:rFonts w:ascii="LT Wave Alt Light" w:hAnsi="LT Wave Alt Light"/>
         </w:rPr>
@@ -14071,48 +14698,14 @@
           <w:rFonts w:ascii="LT Wave Alt Light" w:hAnsi="LT Wave Alt Light"/>
         </w:rPr>
         <w:tab/>
-        <w:t>API</w:t>
-      </w:r>
-      <w:r>
-        <w:rPr>
-          <w:rFonts w:ascii="LT Wave Alt Light" w:hAnsi="LT Wave Alt Light"/>
-        </w:rPr>
-        <w:t>s</w:t>
-      </w:r>
-      <w:r>
-        <w:rPr>
-          <w:rFonts w:ascii="LT Wave Alt Light" w:hAnsi="LT Wave Alt Light"/>
-        </w:rPr>
-        <w:t xml:space="preserve"> – Spring </w:t>
-      </w:r>
-      <w:proofErr w:type="spellStart"/>
-      <w:r>
-        <w:rPr>
-          <w:rFonts w:ascii="LT Wave Alt Light" w:hAnsi="LT Wave Alt Light"/>
-        </w:rPr>
-        <w:t>Boot</w:t>
-      </w:r>
-      <w:proofErr w:type="spellEnd"/>
-    </w:p>
-    <w:p>
-      <w:pPr>
-        <w:rPr>
-          <w:rFonts w:ascii="LT Wave Alt Light" w:hAnsi="LT Wave Alt Light"/>
-        </w:rPr>
-      </w:pPr>
+      </w:r>
       <w:r>
         <w:rPr>
           <w:rFonts w:ascii="LT Wave Alt Light" w:hAnsi="LT Wave Alt Light"/>
         </w:rPr>
         <w:tab/>
       </w:r>
-      <w:r>
-        <w:rPr>
-          <w:rFonts w:ascii="LT Wave Alt Light" w:hAnsi="LT Wave Alt Light"/>
-        </w:rPr>
-        <w:tab/>
-      </w:r>
-      <w:hyperlink r:id="rId34" w:history="1">
+      <w:hyperlink r:id="rId38" w:history="1">
         <w:r>
           <w:rPr>
             <w:rStyle w:val="Hipervnculo"/>
@@ -14129,7 +14722,7 @@
           <w:rFonts w:ascii="LT Wave Alt Light" w:hAnsi="LT Wave Alt Light"/>
         </w:rPr>
       </w:pPr>
-      <w:hyperlink r:id="rId35" w:history="1">
+      <w:hyperlink r:id="rId39" w:history="1">
         <w:r>
           <w:rPr>
             <w:rStyle w:val="Hipervnculo"/>
@@ -14176,7 +14769,7 @@
         </w:rPr>
         <w:tab/>
       </w:r>
-      <w:hyperlink r:id="rId36" w:history="1">
+      <w:hyperlink r:id="rId40" w:history="1">
         <w:r>
           <w:rPr>
             <w:rStyle w:val="Hipervnculo"/>
@@ -14198,7 +14791,7 @@
         </w:rPr>
         <w:tab/>
       </w:r>
-      <w:hyperlink r:id="rId37" w:history="1">
+      <w:hyperlink r:id="rId41" w:history="1">
         <w:r>
           <w:rPr>
             <w:rStyle w:val="Hipervnculo"/>
@@ -14240,7 +14833,7 @@
           <w:color w:val="000000" w:themeColor="text1"/>
         </w:rPr>
       </w:pPr>
-      <w:hyperlink r:id="rId38" w:history="1">
+      <w:hyperlink r:id="rId42" w:history="1">
         <w:r>
           <w:rPr>
             <w:rStyle w:val="Hipervnculo"/>
@@ -14292,10 +14885,10 @@
       </w:pPr>
     </w:p>
     <w:sectPr>
-      <w:headerReference w:type="default" r:id="rId39"/>
-      <w:footerReference w:type="default" r:id="rId40"/>
-      <w:headerReference w:type="first" r:id="rId41"/>
-      <w:footerReference w:type="first" r:id="rId42"/>
+      <w:headerReference w:type="default" r:id="rId43"/>
+      <w:footerReference w:type="default" r:id="rId44"/>
+      <w:headerReference w:type="first" r:id="rId45"/>
+      <w:footerReference w:type="first" r:id="rId46"/>
       <w:pgSz w:w="11906" w:h="16838"/>
       <w:pgMar w:top="1418" w:right="1701" w:bottom="1418" w:left="1701" w:header="709" w:footer="709" w:gutter="0"/>
       <w:pgNumType w:start="1"/>
@@ -19519,15 +20112,6 @@
 </file>
 
 <file path=customXml/item1.xml><?xml version="1.0" encoding="utf-8"?>
-<?mso-contentType ?>
-<FormTemplates xmlns="http://schemas.microsoft.com/sharepoint/v3/contenttype/forms">
-  <Display>DocumentLibraryForm</Display>
-  <Edit>DocumentLibraryForm</Edit>
-  <New>DocumentLibraryForm</New>
-</FormTemplates>
-</file>
-
-<file path=customXml/item2.xml><?xml version="1.0" encoding="utf-8"?>
 <ct:contentTypeSchema xmlns:ct="http://schemas.microsoft.com/office/2006/metadata/contentType" xmlns:ma="http://schemas.microsoft.com/office/2006/metadata/properties/metaAttributes" ct:_="" ma:_="" ma:contentTypeName="Documento" ma:contentTypeID="0x010100151F7E50CB23614CA050BE1F4D925912" ma:contentTypeVersion="16" ma:contentTypeDescription="Crear nuevo documento." ma:contentTypeScope="" ma:versionID="26d9f6edf8786d2bc8c7bbdb17cad88b">
   <xsd:schema xmlns:xsd="http://www.w3.org/2001/XMLSchema" xmlns:xs="http://www.w3.org/2001/XMLSchema" xmlns:p="http://schemas.microsoft.com/office/2006/metadata/properties" xmlns:ns3="96c6c7a7-9ac0-4c08-bd0c-dace1ffb3083" xmlns:ns4="2213cd7a-0726-4cda-871c-21689ef9e7c9" targetNamespace="http://schemas.microsoft.com/office/2006/metadata/properties" ma:root="true" ma:fieldsID="f64726b42e55d925c23f147637548372" ns3:_="" ns4:_="">
     <xsd:import namespace="96c6c7a7-9ac0-4c08-bd0c-dace1ffb3083"/>
@@ -19766,11 +20350,7 @@
 </ct:contentTypeSchema>
 </file>
 
-<file path=customXml/item3.xml><?xml version="1.0" encoding="utf-8"?>
-<b:Sources xmlns:b="http://schemas.openxmlformats.org/officeDocument/2006/bibliography" xmlns="http://schemas.openxmlformats.org/officeDocument/2006/bibliography" SelectedStyle="\APASixthEditionOfficeOnline.xsl" StyleName="APA" Version="6"/>
-</file>
-
-<file path=customXml/item4.xml><?xml version="1.0" encoding="utf-8"?>
+<file path=customXml/item2.xml><?xml version="1.0" encoding="utf-8"?>
 <p:properties xmlns:p="http://schemas.microsoft.com/office/2006/metadata/properties" xmlns:xsi="http://www.w3.org/2001/XMLSchema-instance" xmlns:pc="http://schemas.microsoft.com/office/infopath/2007/PartnerControls">
   <documentManagement>
     <_activity xmlns="96c6c7a7-9ac0-4c08-bd0c-dace1ffb3083" xsi:nil="true"/>
@@ -19778,15 +20358,20 @@
 </p:properties>
 </file>
 
-<file path=customXml/itemProps1.xml><?xml version="1.0" encoding="utf-8"?>
-<ds:datastoreItem xmlns:ds="http://schemas.openxmlformats.org/officeDocument/2006/customXml" ds:itemID="{9F043ADE-33BA-43D6-AAF9-6B2798FDC522}">
-  <ds:schemaRefs>
-    <ds:schemaRef ds:uri="http://schemas.microsoft.com/sharepoint/v3/contenttype/forms"/>
-  </ds:schemaRefs>
-</ds:datastoreItem>
+<file path=customXml/item3.xml><?xml version="1.0" encoding="utf-8"?>
+<b:Sources xmlns:b="http://schemas.openxmlformats.org/officeDocument/2006/bibliography" xmlns="http://schemas.openxmlformats.org/officeDocument/2006/bibliography" SelectedStyle="\APASixthEditionOfficeOnline.xsl" StyleName="APA" Version="6"/>
 </file>
 
-<file path=customXml/itemProps2.xml><?xml version="1.0" encoding="utf-8"?>
+<file path=customXml/item4.xml><?xml version="1.0" encoding="utf-8"?>
+<?mso-contentType ?>
+<FormTemplates xmlns="http://schemas.microsoft.com/sharepoint/v3/contenttype/forms">
+  <Display>DocumentLibraryForm</Display>
+  <Edit>DocumentLibraryForm</Edit>
+  <New>DocumentLibraryForm</New>
+</FormTemplates>
+</file>
+
+<file path=customXml/itemProps1.xml><?xml version="1.0" encoding="utf-8"?>
 <ds:datastoreItem xmlns:ds="http://schemas.openxmlformats.org/officeDocument/2006/customXml" ds:itemID="{6D4EF687-DAFE-476E-9EA2-676FAC423816}">
   <ds:schemaRefs>
     <ds:schemaRef ds:uri="http://schemas.microsoft.com/office/2006/metadata/contentType"/>
@@ -19805,6 +20390,16 @@
 </ds:datastoreItem>
 </file>
 
+<file path=customXml/itemProps2.xml><?xml version="1.0" encoding="utf-8"?>
+<ds:datastoreItem xmlns:ds="http://schemas.openxmlformats.org/officeDocument/2006/customXml" ds:itemID="{96CCEB9E-AFD2-470E-A760-57A3495FBAB4}">
+  <ds:schemaRefs>
+    <ds:schemaRef ds:uri="http://schemas.microsoft.com/office/2006/metadata/properties"/>
+    <ds:schemaRef ds:uri="http://schemas.microsoft.com/office/infopath/2007/PartnerControls"/>
+    <ds:schemaRef ds:uri="96c6c7a7-9ac0-4c08-bd0c-dace1ffb3083"/>
+  </ds:schemaRefs>
+</ds:datastoreItem>
+</file>
+
 <file path=customXml/itemProps3.xml><?xml version="1.0" encoding="utf-8"?>
 <ds:datastoreItem xmlns:ds="http://schemas.openxmlformats.org/officeDocument/2006/customXml" ds:itemID="{CF9E6BA1-68AB-4E04-8614-F17B17EFB72D}">
   <ds:schemaRefs>
@@ -19814,11 +20409,9 @@
 </file>
 
 <file path=customXml/itemProps4.xml><?xml version="1.0" encoding="utf-8"?>
-<ds:datastoreItem xmlns:ds="http://schemas.openxmlformats.org/officeDocument/2006/customXml" ds:itemID="{96CCEB9E-AFD2-470E-A760-57A3495FBAB4}">
+<ds:datastoreItem xmlns:ds="http://schemas.openxmlformats.org/officeDocument/2006/customXml" ds:itemID="{9F043ADE-33BA-43D6-AAF9-6B2798FDC522}">
   <ds:schemaRefs>
-    <ds:schemaRef ds:uri="http://schemas.microsoft.com/office/2006/metadata/properties"/>
-    <ds:schemaRef ds:uri="http://schemas.microsoft.com/office/infopath/2007/PartnerControls"/>
-    <ds:schemaRef ds:uri="96c6c7a7-9ac0-4c08-bd0c-dace1ffb3083"/>
+    <ds:schemaRef ds:uri="http://schemas.microsoft.com/sharepoint/v3/contenttype/forms"/>
   </ds:schemaRefs>
 </ds:datastoreItem>
 </file>
</xml_diff>